<commit_message>
lab-5 shebanq and if __main__
</commit_message>
<xml_diff>
--- a/doc/ОПИ5.docx
+++ b/doc/ОПИ5.docx
@@ -1,6 +1,6 @@
 
 <file path=word/document.xml><?xml version="1.0" encoding="utf-8"?>
-<w:document xmlns:wpc="http://schemas.microsoft.com/office/word/2010/wordprocessingCanvas" xmlns:mc="http://schemas.openxmlformats.org/markup-compatibility/2006" xmlns:o="urn:schemas-microsoft-com:office:office" xmlns:r="http://schemas.openxmlformats.org/officeDocument/2006/relationships" xmlns:m="http://schemas.openxmlformats.org/officeDocument/2006/math" xmlns:v="urn:schemas-microsoft-com:vml" xmlns:wp14="http://schemas.microsoft.com/office/word/2010/wordprocessingDrawing" xmlns:wp="http://schemas.openxmlformats.org/drawingml/2006/wordprocessingDrawing" xmlns:w10="urn:schemas-microsoft-com:office:word" xmlns:w="http://schemas.openxmlformats.org/wordprocessingml/2006/main" xmlns:w14="http://schemas.microsoft.com/office/word/2010/wordml" xmlns:wpg="http://schemas.microsoft.com/office/word/2010/wordprocessingGroup" xmlns:wpi="http://schemas.microsoft.com/office/word/2010/wordprocessingInk" xmlns:wne="http://schemas.microsoft.com/office/word/2006/wordml" xmlns:wps="http://schemas.microsoft.com/office/word/2010/wordprocessingShape" mc:Ignorable="w14 wp14">
+<w:document xmlns:wpc="http://schemas.microsoft.com/office/word/2010/wordprocessingCanvas" xmlns:mc="http://schemas.openxmlformats.org/markup-compatibility/2006" xmlns:o="urn:schemas-microsoft-com:office:office" xmlns:r="http://schemas.openxmlformats.org/officeDocument/2006/relationships" xmlns:m="http://schemas.openxmlformats.org/officeDocument/2006/math" xmlns:v="urn:schemas-microsoft-com:vml" xmlns:wp14="http://schemas.microsoft.com/office/word/2010/wordprocessingDrawing" xmlns:wp="http://schemas.openxmlformats.org/drawingml/2006/wordprocessingDrawing" xmlns:w10="urn:schemas-microsoft-com:office:word" xmlns:w="http://schemas.openxmlformats.org/wordprocessingml/2006/main" xmlns:w14="http://schemas.microsoft.com/office/word/2010/wordml" xmlns:w15="http://schemas.microsoft.com/office/word/2012/wordml" xmlns:wpg="http://schemas.microsoft.com/office/word/2010/wordprocessingGroup" xmlns:wpi="http://schemas.microsoft.com/office/word/2010/wordprocessingInk" xmlns:wne="http://schemas.microsoft.com/office/word/2006/wordml" xmlns:wps="http://schemas.microsoft.com/office/word/2010/wordprocessingShape" mc:Ignorable="w14 w15 wp14">
   <w:body>
     <w:p>
       <w:pPr>
@@ -11,21 +11,12 @@
           <w:sz w:val="28"/>
         </w:rPr>
       </w:pPr>
-      <w:proofErr w:type="gramStart"/>
-      <w:r>
-        <w:rPr>
-          <w:b/>
-          <w:sz w:val="28"/>
-        </w:rPr>
-        <w:t>МИНИ</w:t>
-      </w:r>
-      <w:proofErr w:type="gramEnd"/>
-      <w:r>
-        <w:rPr>
-          <w:b/>
-          <w:sz w:val="28"/>
-        </w:rPr>
-        <w:t>CTEPCTBO</w:t>
+      <w:r>
+        <w:rPr>
+          <w:b/>
+          <w:sz w:val="28"/>
+        </w:rPr>
+        <w:t>МИНИCTEPCTBO</w:t>
       </w:r>
       <w:r>
         <w:rPr>
@@ -1188,20 +1179,99 @@
         <w:rPr>
           <w:sz w:val="28"/>
           <w:szCs w:val="28"/>
+          <w:lang w:val="en-US"/>
         </w:rPr>
       </w:pPr>
       <w:r>
         <w:rPr>
           <w:noProof/>
-          <w:sz w:val="28"/>
-          <w:szCs w:val="28"/>
           <w:lang w:eastAsia="ru-RU"/>
         </w:rPr>
         <w:drawing>
-          <wp:inline distT="0" distB="0" distL="0" distR="0" wp14:anchorId="26CD6E94" wp14:editId="3217F7D6">
-            <wp:extent cx="3505200" cy="2895600"/>
+          <wp:inline distT="0" distB="0" distL="0" distR="0" wp14:anchorId="28BDBCA7" wp14:editId="03DAA664">
+            <wp:extent cx="3067050" cy="3533775"/>
+            <wp:effectExtent l="0" t="0" r="0" b="9525"/>
+            <wp:docPr id="11" name="Рисунок 11"/>
+            <wp:cNvGraphicFramePr>
+              <a:graphicFrameLocks xmlns:a="http://schemas.openxmlformats.org/drawingml/2006/main" noChangeAspect="1"/>
+            </wp:cNvGraphicFramePr>
+            <a:graphic xmlns:a="http://schemas.openxmlformats.org/drawingml/2006/main">
+              <a:graphicData uri="http://schemas.openxmlformats.org/drawingml/2006/picture">
+                <pic:pic xmlns:pic="http://schemas.openxmlformats.org/drawingml/2006/picture">
+                  <pic:nvPicPr>
+                    <pic:cNvPr id="1" name=""/>
+                    <pic:cNvPicPr/>
+                  </pic:nvPicPr>
+                  <pic:blipFill>
+                    <a:blip r:embed="rId5"/>
+                    <a:stretch>
+                      <a:fillRect/>
+                    </a:stretch>
+                  </pic:blipFill>
+                  <pic:spPr>
+                    <a:xfrm>
+                      <a:off x="0" y="0"/>
+                      <a:ext cx="3067050" cy="3533775"/>
+                    </a:xfrm>
+                    <a:prstGeom prst="rect">
+                      <a:avLst/>
+                    </a:prstGeom>
+                  </pic:spPr>
+                </pic:pic>
+              </a:graphicData>
+            </a:graphic>
+          </wp:inline>
+        </w:drawing>
+      </w:r>
+    </w:p>
+    <w:p>
+      <w:pPr>
+        <w:pStyle w:val="a5"/>
+        <w:jc w:val="center"/>
+        <w:rPr>
+          <w:sz w:val="28"/>
+          <w:szCs w:val="28"/>
+        </w:rPr>
+      </w:pPr>
+      <w:r>
+        <w:rPr>
+          <w:sz w:val="28"/>
+          <w:szCs w:val="28"/>
+        </w:rPr>
+        <w:t>Рисунок 1 – Код примера 1</w:t>
+      </w:r>
+    </w:p>
+    <w:p>
+      <w:pPr>
+        <w:pStyle w:val="a5"/>
+        <w:jc w:val="center"/>
+        <w:rPr>
+          <w:sz w:val="28"/>
+          <w:szCs w:val="28"/>
+        </w:rPr>
+      </w:pPr>
+    </w:p>
+    <w:p>
+      <w:pPr>
+        <w:pStyle w:val="a5"/>
+        <w:jc w:val="center"/>
+        <w:rPr>
+          <w:sz w:val="28"/>
+          <w:szCs w:val="28"/>
+        </w:rPr>
+      </w:pPr>
+      <w:r>
+        <w:rPr>
+          <w:noProof/>
+          <w:sz w:val="28"/>
+          <w:szCs w:val="28"/>
+          <w:lang w:eastAsia="ru-RU"/>
+        </w:rPr>
+        <w:drawing>
+          <wp:inline distT="0" distB="0" distL="0" distR="0" wp14:anchorId="5C8B9EF0" wp14:editId="735D40FD">
+            <wp:extent cx="2000250" cy="457200"/>
             <wp:effectExtent l="0" t="0" r="0" b="0"/>
-            <wp:docPr id="1" name="Рисунок 1"/>
+            <wp:docPr id="2" name="Рисунок 2"/>
             <wp:cNvGraphicFramePr>
               <a:graphicFrameLocks xmlns:a="http://schemas.openxmlformats.org/drawingml/2006/main" noChangeAspect="1"/>
             </wp:cNvGraphicFramePr>
@@ -1221,7 +1291,7 @@
                   <pic:spPr>
                     <a:xfrm>
                       <a:off x="0" y="0"/>
-                      <a:ext cx="3505200" cy="2895600"/>
+                      <a:ext cx="2000250" cy="457200"/>
                     </a:xfrm>
                     <a:prstGeom prst="rect">
                       <a:avLst/>
@@ -1248,26 +1318,42 @@
           <w:sz w:val="28"/>
           <w:szCs w:val="28"/>
         </w:rPr>
-        <w:t>Рисунок 1 – Код примера 1</w:t>
-      </w:r>
-    </w:p>
-    <w:p>
-      <w:pPr>
-        <w:pStyle w:val="a5"/>
-        <w:jc w:val="center"/>
-        <w:rPr>
-          <w:sz w:val="28"/>
-          <w:szCs w:val="28"/>
-        </w:rPr>
-      </w:pPr>
-    </w:p>
-    <w:p>
-      <w:pPr>
-        <w:pStyle w:val="a5"/>
-        <w:jc w:val="center"/>
-        <w:rPr>
-          <w:sz w:val="28"/>
-          <w:szCs w:val="28"/>
+        <w:t xml:space="preserve">Рисунок 2 – Пример работы программы для </w:t>
+      </w:r>
+      <w:r>
+        <w:rPr>
+          <w:sz w:val="28"/>
+          <w:szCs w:val="28"/>
+          <w:lang w:val="en-US"/>
+        </w:rPr>
+        <w:t>x</w:t>
+      </w:r>
+      <w:r>
+        <w:rPr>
+          <w:sz w:val="28"/>
+          <w:szCs w:val="28"/>
+        </w:rPr>
+        <w:t>&lt;=0</w:t>
+      </w:r>
+    </w:p>
+    <w:p>
+      <w:pPr>
+        <w:pStyle w:val="a5"/>
+        <w:jc w:val="center"/>
+        <w:rPr>
+          <w:sz w:val="28"/>
+          <w:szCs w:val="28"/>
+        </w:rPr>
+      </w:pPr>
+    </w:p>
+    <w:p>
+      <w:pPr>
+        <w:pStyle w:val="a5"/>
+        <w:jc w:val="center"/>
+        <w:rPr>
+          <w:sz w:val="28"/>
+          <w:szCs w:val="28"/>
+          <w:lang w:val="en-US"/>
         </w:rPr>
       </w:pPr>
       <w:r>
@@ -1278,10 +1364,10 @@
           <w:lang w:eastAsia="ru-RU"/>
         </w:rPr>
         <w:drawing>
-          <wp:inline distT="0" distB="0" distL="0" distR="0" wp14:anchorId="5C8B9EF0" wp14:editId="735D40FD">
-            <wp:extent cx="2000250" cy="457200"/>
-            <wp:effectExtent l="0" t="0" r="0" b="0"/>
-            <wp:docPr id="2" name="Рисунок 2"/>
+          <wp:inline distT="0" distB="0" distL="0" distR="0" wp14:anchorId="5B932803" wp14:editId="3772EFE7">
+            <wp:extent cx="1381125" cy="457200"/>
+            <wp:effectExtent l="0" t="0" r="9525" b="0"/>
+            <wp:docPr id="3" name="Рисунок 3"/>
             <wp:cNvGraphicFramePr>
               <a:graphicFrameLocks xmlns:a="http://schemas.openxmlformats.org/drawingml/2006/main" noChangeAspect="1"/>
             </wp:cNvGraphicFramePr>
@@ -1301,7 +1387,7 @@
                   <pic:spPr>
                     <a:xfrm>
                       <a:off x="0" y="0"/>
-                      <a:ext cx="2000250" cy="457200"/>
+                      <a:ext cx="1381125" cy="457200"/>
                     </a:xfrm>
                     <a:prstGeom prst="rect">
                       <a:avLst/>
@@ -1328,7 +1414,7 @@
           <w:sz w:val="28"/>
           <w:szCs w:val="28"/>
         </w:rPr>
-        <w:t xml:space="preserve">Рисунок 2 – Пример работы программы для </w:t>
+        <w:t xml:space="preserve">Рисунок 3 – Пример работы программы для </w:t>
       </w:r>
       <w:r>
         <w:rPr>
@@ -1343,27 +1429,26 @@
           <w:sz w:val="28"/>
           <w:szCs w:val="28"/>
         </w:rPr>
-        <w:t>&lt;=0</w:t>
-      </w:r>
-    </w:p>
-    <w:p>
-      <w:pPr>
-        <w:pStyle w:val="a5"/>
-        <w:jc w:val="center"/>
-        <w:rPr>
-          <w:sz w:val="28"/>
-          <w:szCs w:val="28"/>
-        </w:rPr>
-      </w:pPr>
-    </w:p>
-    <w:p>
-      <w:pPr>
-        <w:pStyle w:val="a5"/>
-        <w:jc w:val="center"/>
-        <w:rPr>
-          <w:sz w:val="28"/>
-          <w:szCs w:val="28"/>
-          <w:lang w:val="en-US"/>
+        <w:t>&lt;5</w:t>
+      </w:r>
+    </w:p>
+    <w:p>
+      <w:pPr>
+        <w:pStyle w:val="a5"/>
+        <w:jc w:val="center"/>
+        <w:rPr>
+          <w:sz w:val="28"/>
+          <w:szCs w:val="28"/>
+        </w:rPr>
+      </w:pPr>
+    </w:p>
+    <w:p>
+      <w:pPr>
+        <w:pStyle w:val="a5"/>
+        <w:jc w:val="center"/>
+        <w:rPr>
+          <w:sz w:val="28"/>
+          <w:szCs w:val="28"/>
         </w:rPr>
       </w:pPr>
       <w:r>
@@ -1374,10 +1459,10 @@
           <w:lang w:eastAsia="ru-RU"/>
         </w:rPr>
         <w:drawing>
-          <wp:inline distT="0" distB="0" distL="0" distR="0" wp14:anchorId="5B932803" wp14:editId="3772EFE7">
-            <wp:extent cx="1381125" cy="457200"/>
-            <wp:effectExtent l="0" t="0" r="9525" b="0"/>
-            <wp:docPr id="3" name="Рисунок 3"/>
+          <wp:inline distT="0" distB="0" distL="0" distR="0" wp14:anchorId="4F6A5193" wp14:editId="3CC85A61">
+            <wp:extent cx="1981200" cy="485775"/>
+            <wp:effectExtent l="0" t="0" r="0" b="9525"/>
+            <wp:docPr id="4" name="Рисунок 4"/>
             <wp:cNvGraphicFramePr>
               <a:graphicFrameLocks xmlns:a="http://schemas.openxmlformats.org/drawingml/2006/main" noChangeAspect="1"/>
             </wp:cNvGraphicFramePr>
@@ -1397,101 +1482,6 @@
                   <pic:spPr>
                     <a:xfrm>
                       <a:off x="0" y="0"/>
-                      <a:ext cx="1381125" cy="457200"/>
-                    </a:xfrm>
-                    <a:prstGeom prst="rect">
-                      <a:avLst/>
-                    </a:prstGeom>
-                  </pic:spPr>
-                </pic:pic>
-              </a:graphicData>
-            </a:graphic>
-          </wp:inline>
-        </w:drawing>
-      </w:r>
-    </w:p>
-    <w:p>
-      <w:pPr>
-        <w:pStyle w:val="a5"/>
-        <w:jc w:val="center"/>
-        <w:rPr>
-          <w:sz w:val="28"/>
-          <w:szCs w:val="28"/>
-        </w:rPr>
-      </w:pPr>
-      <w:r>
-        <w:rPr>
-          <w:sz w:val="28"/>
-          <w:szCs w:val="28"/>
-        </w:rPr>
-        <w:t xml:space="preserve">Рисунок 3 – Пример работы программы для </w:t>
-      </w:r>
-      <w:r>
-        <w:rPr>
-          <w:sz w:val="28"/>
-          <w:szCs w:val="28"/>
-          <w:lang w:val="en-US"/>
-        </w:rPr>
-        <w:t>x</w:t>
-      </w:r>
-      <w:r>
-        <w:rPr>
-          <w:sz w:val="28"/>
-          <w:szCs w:val="28"/>
-        </w:rPr>
-        <w:t>&lt;5</w:t>
-      </w:r>
-    </w:p>
-    <w:p>
-      <w:pPr>
-        <w:pStyle w:val="a5"/>
-        <w:jc w:val="center"/>
-        <w:rPr>
-          <w:sz w:val="28"/>
-          <w:szCs w:val="28"/>
-        </w:rPr>
-      </w:pPr>
-    </w:p>
-    <w:p>
-      <w:pPr>
-        <w:pStyle w:val="a5"/>
-        <w:jc w:val="center"/>
-        <w:rPr>
-          <w:sz w:val="28"/>
-          <w:szCs w:val="28"/>
-        </w:rPr>
-      </w:pPr>
-      <w:r>
-        <w:rPr>
-          <w:noProof/>
-          <w:sz w:val="28"/>
-          <w:szCs w:val="28"/>
-          <w:lang w:eastAsia="ru-RU"/>
-        </w:rPr>
-        <w:drawing>
-          <wp:inline distT="0" distB="0" distL="0" distR="0" wp14:anchorId="4F6A5193" wp14:editId="3CC85A61">
-            <wp:extent cx="1981200" cy="485775"/>
-            <wp:effectExtent l="0" t="0" r="0" b="9525"/>
-            <wp:docPr id="4" name="Рисунок 4"/>
-            <wp:cNvGraphicFramePr>
-              <a:graphicFrameLocks xmlns:a="http://schemas.openxmlformats.org/drawingml/2006/main" noChangeAspect="1"/>
-            </wp:cNvGraphicFramePr>
-            <a:graphic xmlns:a="http://schemas.openxmlformats.org/drawingml/2006/main">
-              <a:graphicData uri="http://schemas.openxmlformats.org/drawingml/2006/picture">
-                <pic:pic xmlns:pic="http://schemas.openxmlformats.org/drawingml/2006/picture">
-                  <pic:nvPicPr>
-                    <pic:cNvPr id="0" name=""/>
-                    <pic:cNvPicPr/>
-                  </pic:nvPicPr>
-                  <pic:blipFill>
-                    <a:blip r:embed="rId9"/>
-                    <a:stretch>
-                      <a:fillRect/>
-                    </a:stretch>
-                  </pic:blipFill>
-                  <pic:spPr>
-                    <a:xfrm>
-                      <a:off x="0" y="0"/>
                       <a:ext cx="1981200" cy="485775"/>
                     </a:xfrm>
                     <a:prstGeom prst="rect">
@@ -1594,7 +1584,7 @@
                     <pic:cNvPicPr/>
                   </pic:nvPicPr>
                   <pic:blipFill>
-                    <a:blip r:embed="rId10" cstate="print"/>
+                    <a:blip r:embed="rId9" cstate="print"/>
                     <a:stretch>
                       <a:fillRect/>
                     </a:stretch>
@@ -1679,7 +1669,7 @@
                     </pic:cNvPicPr>
                   </pic:nvPicPr>
                   <pic:blipFill>
-                    <a:blip r:embed="rId11">
+                    <a:blip r:embed="rId10">
                       <a:extLst>
                         <a:ext uri="{28A0092B-C50C-407E-A947-70E740481C1C}">
                           <a14:useLocalDpi xmlns:a14="http://schemas.microsoft.com/office/drawing/2010/main" val="0"/>
@@ -1749,7 +1739,7 @@
                     <pic:cNvPicPr/>
                   </pic:nvPicPr>
                   <pic:blipFill>
-                    <a:blip r:embed="rId12" cstate="print"/>
+                    <a:blip r:embed="rId11" cstate="print"/>
                     <a:stretch>
                       <a:fillRect/>
                     </a:stretch>
@@ -1920,7 +1910,7 @@
                     <pic:cNvPicPr/>
                   </pic:nvPicPr>
                   <pic:blipFill>
-                    <a:blip r:embed="rId13" cstate="print"/>
+                    <a:blip r:embed="rId12" cstate="print"/>
                     <a:stretch>
                       <a:fillRect/>
                     </a:stretch>
@@ -2198,7 +2188,7 @@
                     <pic:cNvPicPr/>
                   </pic:nvPicPr>
                   <pic:blipFill>
-                    <a:blip r:embed="rId14" cstate="print"/>
+                    <a:blip r:embed="rId13" cstate="print"/>
                     <a:stretch>
                       <a:fillRect/>
                     </a:stretch>
@@ -2291,7 +2281,7 @@
                     <pic:cNvPicPr/>
                   </pic:nvPicPr>
                   <pic:blipFill>
-                    <a:blip r:embed="rId15" cstate="print"/>
+                    <a:blip r:embed="rId14" cstate="print"/>
                     <a:stretch>
                       <a:fillRect/>
                     </a:stretch>
@@ -2414,7 +2404,7 @@
                     <pic:cNvPicPr/>
                   </pic:nvPicPr>
                   <pic:blipFill>
-                    <a:blip r:embed="rId16" cstate="print"/>
+                    <a:blip r:embed="rId15" cstate="print"/>
                     <a:stretch>
                       <a:fillRect/>
                     </a:stretch>
@@ -2465,7 +2455,7 @@
                     <pic:cNvPicPr/>
                   </pic:nvPicPr>
                   <pic:blipFill>
-                    <a:blip r:embed="rId17" cstate="print"/>
+                    <a:blip r:embed="rId16" cstate="print"/>
                     <a:stretch>
                       <a:fillRect/>
                     </a:stretch>
@@ -2614,7 +2604,7 @@
                     <pic:cNvPicPr/>
                   </pic:nvPicPr>
                   <pic:blipFill>
-                    <a:blip r:embed="rId18" cstate="print"/>
+                    <a:blip r:embed="rId17" cstate="print"/>
                     <a:stretch>
                       <a:fillRect/>
                     </a:stretch>
@@ -2710,7 +2700,7 @@
                     <pic:cNvPicPr/>
                   </pic:nvPicPr>
                   <pic:blipFill>
-                    <a:blip r:embed="rId19" cstate="print"/>
+                    <a:blip r:embed="rId18" cstate="print"/>
                     <a:stretch>
                       <a:fillRect/>
                     </a:stretch>
@@ -2798,7 +2788,7 @@
                     <pic:cNvPicPr/>
                   </pic:nvPicPr>
                   <pic:blipFill>
-                    <a:blip r:embed="rId20" cstate="print"/>
+                    <a:blip r:embed="rId19" cstate="print"/>
                     <a:stretch>
                       <a:fillRect/>
                     </a:stretch>
@@ -2823,7 +2813,7 @@
           <w:sz w:val="28"/>
           <w:szCs w:val="28"/>
         </w:rPr>
-        <w:t xml:space="preserve">рисунок 15 – пример работы программы </w:t>
+        <w:t xml:space="preserve">рисунок 15 – пример работы программы при </w:t>
       </w:r>
       <w:proofErr w:type="gramStart"/>
       <w:r>
@@ -2831,7 +2821,7 @@
           <w:sz w:val="28"/>
           <w:szCs w:val="28"/>
         </w:rPr>
-        <w:t>при</w:t>
+        <w:t>а&lt;</w:t>
       </w:r>
       <w:proofErr w:type="gramEnd"/>
       <w:r>
@@ -2839,7 +2829,7 @@
           <w:sz w:val="28"/>
           <w:szCs w:val="28"/>
         </w:rPr>
-        <w:t xml:space="preserve"> а&lt;0</w:t>
+        <w:t>0</w:t>
       </w:r>
     </w:p>
     <w:p>
@@ -2882,7 +2872,7 @@
                     <pic:cNvPicPr/>
                   </pic:nvPicPr>
                   <pic:blipFill>
-                    <a:blip r:embed="rId21" cstate="print"/>
+                    <a:blip r:embed="rId20" cstate="print"/>
                     <a:stretch>
                       <a:fillRect/>
                     </a:stretch>
@@ -2988,7 +2978,7 @@
                     <pic:cNvPicPr/>
                   </pic:nvPicPr>
                   <pic:blipFill>
-                    <a:blip r:embed="rId22" cstate="print"/>
+                    <a:blip r:embed="rId21" cstate="print"/>
                     <a:stretch>
                       <a:fillRect/>
                     </a:stretch>
@@ -3075,7 +3065,7 @@
                     <pic:cNvPicPr/>
                   </pic:nvPicPr>
                   <pic:blipFill>
-                    <a:blip r:embed="rId23" cstate="print"/>
+                    <a:blip r:embed="rId22" cstate="print"/>
                     <a:stretch>
                       <a:fillRect/>
                     </a:stretch>
@@ -3216,7 +3206,7 @@
                     <pic:cNvPicPr/>
                   </pic:nvPicPr>
                   <pic:blipFill>
-                    <a:blip r:embed="rId24" cstate="print"/>
+                    <a:blip r:embed="rId23" cstate="print"/>
                     <a:stretch>
                       <a:fillRect/>
                     </a:stretch>
@@ -3400,7 +3390,7 @@
                     <pic:cNvPicPr/>
                   </pic:nvPicPr>
                   <pic:blipFill>
-                    <a:blip r:embed="rId25" cstate="print"/>
+                    <a:blip r:embed="rId24" cstate="print"/>
                     <a:stretch>
                       <a:fillRect/>
                     </a:stretch>
@@ -3598,21 +3588,12 @@
           <w:szCs w:val="28"/>
         </w:rPr>
       </w:pPr>
-      <w:proofErr w:type="gramStart"/>
-      <w:r>
-        <w:rPr>
-          <w:sz w:val="28"/>
-          <w:szCs w:val="28"/>
-        </w:rPr>
-        <w:t>соответствующих</w:t>
-      </w:r>
-      <w:proofErr w:type="gramEnd"/>
-      <w:r>
-        <w:rPr>
-          <w:sz w:val="28"/>
-          <w:szCs w:val="28"/>
-        </w:rPr>
-        <w:t xml:space="preserve"> времени года с номером (считать зиму временем года </w:t>
+      <w:r>
+        <w:rPr>
+          <w:sz w:val="28"/>
+          <w:szCs w:val="28"/>
+        </w:rPr>
+        <w:t xml:space="preserve">соответствующих времени года с номером (считать зиму временем года </w:t>
       </w:r>
       <w:proofErr w:type="spellStart"/>
       <w:r>
@@ -3630,8 +3611,6 @@
         </w:rPr>
         <w:t xml:space="preserve"> 1).</w:t>
       </w:r>
-      <w:bookmarkStart w:id="0" w:name="_GoBack"/>
-      <w:bookmarkEnd w:id="0"/>
     </w:p>
     <w:p>
       <w:pPr>
@@ -3653,6 +3632,122 @@
             <wp:extent cx="4738977" cy="3947110"/>
             <wp:effectExtent l="0" t="0" r="5080" b="0"/>
             <wp:docPr id="18" name="Рисунок 18"/>
+            <wp:cNvGraphicFramePr>
+              <a:graphicFrameLocks xmlns:a="http://schemas.openxmlformats.org/drawingml/2006/main" noChangeAspect="1"/>
+            </wp:cNvGraphicFramePr>
+            <a:graphic xmlns:a="http://schemas.openxmlformats.org/drawingml/2006/main">
+              <a:graphicData uri="http://schemas.openxmlformats.org/drawingml/2006/picture">
+                <pic:pic xmlns:pic="http://schemas.openxmlformats.org/drawingml/2006/picture">
+                  <pic:nvPicPr>
+                    <pic:cNvPr id="0" name=""/>
+                    <pic:cNvPicPr/>
+                  </pic:nvPicPr>
+                  <pic:blipFill>
+                    <a:blip r:embed="rId25"/>
+                    <a:stretch>
+                      <a:fillRect/>
+                    </a:stretch>
+                  </pic:blipFill>
+                  <pic:spPr>
+                    <a:xfrm>
+                      <a:off x="0" y="0"/>
+                      <a:ext cx="4740979" cy="3948777"/>
+                    </a:xfrm>
+                    <a:prstGeom prst="rect">
+                      <a:avLst/>
+                    </a:prstGeom>
+                  </pic:spPr>
+                </pic:pic>
+              </a:graphicData>
+            </a:graphic>
+          </wp:inline>
+        </w:drawing>
+      </w:r>
+    </w:p>
+    <w:p>
+      <w:pPr>
+        <w:pStyle w:val="a5"/>
+        <w:jc w:val="center"/>
+        <w:rPr>
+          <w:sz w:val="28"/>
+          <w:szCs w:val="28"/>
+          <w:lang w:val="en-US"/>
+        </w:rPr>
+      </w:pPr>
+    </w:p>
+    <w:p>
+      <w:pPr>
+        <w:pStyle w:val="a5"/>
+        <w:jc w:val="center"/>
+        <w:rPr>
+          <w:sz w:val="28"/>
+          <w:szCs w:val="28"/>
+        </w:rPr>
+      </w:pPr>
+      <w:r>
+        <w:rPr>
+          <w:sz w:val="28"/>
+          <w:szCs w:val="28"/>
+        </w:rPr>
+        <w:t xml:space="preserve">Рисунок 21 – </w:t>
+      </w:r>
+      <w:r>
+        <w:rPr>
+          <w:sz w:val="28"/>
+          <w:szCs w:val="28"/>
+          <w:lang w:val="en-US"/>
+        </w:rPr>
+        <w:t xml:space="preserve">UML </w:t>
+      </w:r>
+      <w:r>
+        <w:rPr>
+          <w:sz w:val="28"/>
+          <w:szCs w:val="28"/>
+        </w:rPr>
+        <w:t>диаграмма</w:t>
+      </w:r>
+    </w:p>
+    <w:p>
+      <w:pPr>
+        <w:pStyle w:val="a5"/>
+        <w:rPr>
+          <w:sz w:val="28"/>
+          <w:szCs w:val="28"/>
+          <w:lang w:val="en-US"/>
+        </w:rPr>
+      </w:pPr>
+    </w:p>
+    <w:p>
+      <w:pPr>
+        <w:pStyle w:val="a5"/>
+        <w:jc w:val="center"/>
+        <w:rPr>
+          <w:sz w:val="28"/>
+          <w:szCs w:val="28"/>
+          <w:lang w:val="en-US"/>
+        </w:rPr>
+      </w:pPr>
+    </w:p>
+    <w:p>
+      <w:pPr>
+        <w:ind w:left="360"/>
+        <w:jc w:val="center"/>
+        <w:rPr>
+          <w:sz w:val="28"/>
+          <w:szCs w:val="28"/>
+        </w:rPr>
+      </w:pPr>
+      <w:r>
+        <w:rPr>
+          <w:noProof/>
+          <w:lang w:eastAsia="ru-RU"/>
+        </w:rPr>
+        <w:lastRenderedPageBreak/>
+        <w:drawing>
+          <wp:inline distT="0" distB="0" distL="0" distR="0" wp14:anchorId="3A08EF6B" wp14:editId="3877FAFD">
+            <wp:extent cx="4219575" cy="4048125"/>
+            <wp:effectExtent l="0" t="0" r="9525" b="9525"/>
+            <wp:docPr id="10" name="Рисунок 10"/>
             <wp:cNvGraphicFramePr>
               <a:graphicFrameLocks xmlns:a="http://schemas.openxmlformats.org/drawingml/2006/main" noChangeAspect="1"/>
             </wp:cNvGraphicFramePr>
@@ -3672,7 +3767,7 @@
                   <pic:spPr>
                     <a:xfrm>
                       <a:off x="0" y="0"/>
-                      <a:ext cx="4740979" cy="3948777"/>
+                      <a:ext cx="4219575" cy="4048125"/>
                     </a:xfrm>
                     <a:prstGeom prst="rect">
                       <a:avLst/>
@@ -3687,65 +3782,35 @@
     </w:p>
     <w:p>
       <w:pPr>
-        <w:pStyle w:val="a5"/>
-        <w:jc w:val="center"/>
-        <w:rPr>
-          <w:sz w:val="28"/>
-          <w:szCs w:val="28"/>
-          <w:lang w:val="en-US"/>
-        </w:rPr>
-      </w:pPr>
-    </w:p>
-    <w:p>
-      <w:pPr>
-        <w:pStyle w:val="a5"/>
-        <w:jc w:val="center"/>
-        <w:rPr>
-          <w:sz w:val="28"/>
-          <w:szCs w:val="28"/>
-        </w:rPr>
-      </w:pPr>
-      <w:r>
-        <w:rPr>
-          <w:sz w:val="28"/>
-          <w:szCs w:val="28"/>
-        </w:rPr>
-        <w:t xml:space="preserve">Рисунок 21 – </w:t>
-      </w:r>
-      <w:r>
-        <w:rPr>
-          <w:sz w:val="28"/>
-          <w:szCs w:val="28"/>
-          <w:lang w:val="en-US"/>
-        </w:rPr>
-        <w:t xml:space="preserve">UML </w:t>
-      </w:r>
-      <w:r>
-        <w:rPr>
-          <w:sz w:val="28"/>
-          <w:szCs w:val="28"/>
-        </w:rPr>
-        <w:t>диаграмма</w:t>
-      </w:r>
-    </w:p>
-    <w:p>
-      <w:pPr>
-        <w:pStyle w:val="a5"/>
-        <w:rPr>
-          <w:sz w:val="28"/>
-          <w:szCs w:val="28"/>
-          <w:lang w:val="en-US"/>
-        </w:rPr>
-      </w:pPr>
-    </w:p>
-    <w:p>
-      <w:pPr>
-        <w:pStyle w:val="a5"/>
-        <w:jc w:val="center"/>
-        <w:rPr>
-          <w:sz w:val="28"/>
-          <w:szCs w:val="28"/>
-          <w:lang w:val="en-US"/>
+        <w:ind w:left="360"/>
+        <w:jc w:val="center"/>
+        <w:rPr>
+          <w:sz w:val="28"/>
+          <w:szCs w:val="28"/>
+        </w:rPr>
+      </w:pPr>
+      <w:r>
+        <w:rPr>
+          <w:sz w:val="28"/>
+          <w:szCs w:val="28"/>
+        </w:rPr>
+        <w:t>Рисунок 22</w:t>
+      </w:r>
+      <w:r>
+        <w:rPr>
+          <w:sz w:val="28"/>
+          <w:szCs w:val="28"/>
+        </w:rPr>
+        <w:t xml:space="preserve">  - код программы</w:t>
+      </w:r>
+    </w:p>
+    <w:p>
+      <w:pPr>
+        <w:ind w:left="360"/>
+        <w:jc w:val="center"/>
+        <w:rPr>
+          <w:sz w:val="28"/>
+          <w:szCs w:val="28"/>
         </w:rPr>
       </w:pPr>
     </w:p>
@@ -3763,12 +3828,11 @@
           <w:noProof/>
           <w:lang w:eastAsia="ru-RU"/>
         </w:rPr>
-        <w:lastRenderedPageBreak/>
         <w:drawing>
-          <wp:inline distT="0" distB="0" distL="0" distR="0" wp14:anchorId="3A08EF6B" wp14:editId="3877FAFD">
-            <wp:extent cx="4219575" cy="4048125"/>
-            <wp:effectExtent l="0" t="0" r="9525" b="9525"/>
-            <wp:docPr id="10" name="Рисунок 10"/>
+          <wp:inline distT="0" distB="0" distL="0" distR="0" wp14:anchorId="60CC2E3A" wp14:editId="3911EAC9">
+            <wp:extent cx="2200275" cy="438150"/>
+            <wp:effectExtent l="0" t="0" r="9525" b="0"/>
+            <wp:docPr id="12" name="Рисунок 12"/>
             <wp:cNvGraphicFramePr>
               <a:graphicFrameLocks xmlns:a="http://schemas.openxmlformats.org/drawingml/2006/main" noChangeAspect="1"/>
             </wp:cNvGraphicFramePr>
@@ -3788,7 +3852,7 @@
                   <pic:spPr>
                     <a:xfrm>
                       <a:off x="0" y="0"/>
-                      <a:ext cx="4219575" cy="4048125"/>
+                      <a:ext cx="2200275" cy="438150"/>
                     </a:xfrm>
                     <a:prstGeom prst="rect">
                       <a:avLst/>
@@ -3815,14 +3879,14 @@
           <w:sz w:val="28"/>
           <w:szCs w:val="28"/>
         </w:rPr>
-        <w:t>Рисунок 22</w:t>
-      </w:r>
-      <w:r>
-        <w:rPr>
-          <w:sz w:val="28"/>
-          <w:szCs w:val="28"/>
-        </w:rPr>
-        <w:t xml:space="preserve">  - код программы</w:t>
+        <w:t>Рисунок 23</w:t>
+      </w:r>
+      <w:r>
+        <w:rPr>
+          <w:sz w:val="28"/>
+          <w:szCs w:val="28"/>
+        </w:rPr>
+        <w:t xml:space="preserve"> – результат при вводе 1</w:t>
       </w:r>
     </w:p>
     <w:p>
@@ -3837,11 +3901,115 @@
     </w:p>
     <w:p>
       <w:pPr>
-        <w:ind w:left="360"/>
-        <w:jc w:val="center"/>
-        <w:rPr>
-          <w:sz w:val="28"/>
-          <w:szCs w:val="28"/>
+        <w:pStyle w:val="a5"/>
+        <w:numPr>
+          <w:ilvl w:val="0"/>
+          <w:numId w:val="1"/>
+        </w:numPr>
+        <w:rPr>
+          <w:sz w:val="28"/>
+          <w:szCs w:val="28"/>
+        </w:rPr>
+      </w:pPr>
+      <w:r>
+        <w:rPr>
+          <w:sz w:val="28"/>
+          <w:szCs w:val="28"/>
+        </w:rPr>
+        <w:t>Индивидуальное задание 2</w:t>
+      </w:r>
+    </w:p>
+    <w:p>
+      <w:pPr>
+        <w:pStyle w:val="a5"/>
+        <w:rPr>
+          <w:sz w:val="28"/>
+          <w:szCs w:val="28"/>
+        </w:rPr>
+      </w:pPr>
+      <w:r>
+        <w:rPr>
+          <w:sz w:val="28"/>
+          <w:szCs w:val="28"/>
+        </w:rPr>
+        <w:t xml:space="preserve">Определить принадлежит ли точка кольцу определяемому окружностями </w:t>
+      </w:r>
+      <w:r>
+        <w:rPr>
+          <w:sz w:val="28"/>
+          <w:szCs w:val="28"/>
+          <w:lang w:val="en-US"/>
+        </w:rPr>
+        <w:t>x</w:t>
+      </w:r>
+      <w:r>
+        <w:rPr>
+          <w:sz w:val="28"/>
+          <w:szCs w:val="28"/>
+        </w:rPr>
+        <w:t>^2+</w:t>
+      </w:r>
+      <w:r>
+        <w:rPr>
+          <w:sz w:val="28"/>
+          <w:szCs w:val="28"/>
+          <w:lang w:val="en-US"/>
+        </w:rPr>
+        <w:t>y</w:t>
+      </w:r>
+      <w:r>
+        <w:rPr>
+          <w:sz w:val="28"/>
+          <w:szCs w:val="28"/>
+        </w:rPr>
+        <w:t xml:space="preserve">^2=1 </w:t>
+      </w:r>
+      <w:r>
+        <w:rPr>
+          <w:sz w:val="28"/>
+          <w:szCs w:val="28"/>
+        </w:rPr>
+        <w:t xml:space="preserve">и </w:t>
+      </w:r>
+      <w:r>
+        <w:rPr>
+          <w:sz w:val="28"/>
+          <w:szCs w:val="28"/>
+          <w:lang w:val="en-US"/>
+        </w:rPr>
+        <w:t>x</w:t>
+      </w:r>
+      <w:r>
+        <w:rPr>
+          <w:sz w:val="28"/>
+          <w:szCs w:val="28"/>
+        </w:rPr>
+        <w:t>^2+</w:t>
+      </w:r>
+      <w:r>
+        <w:rPr>
+          <w:sz w:val="28"/>
+          <w:szCs w:val="28"/>
+          <w:lang w:val="en-US"/>
+        </w:rPr>
+        <w:t>y</w:t>
+      </w:r>
+      <w:r>
+        <w:rPr>
+          <w:sz w:val="28"/>
+          <w:szCs w:val="28"/>
+        </w:rPr>
+        <w:t>^2=0.25.</w:t>
+      </w:r>
+    </w:p>
+    <w:p>
+      <w:pPr>
+        <w:pStyle w:val="a5"/>
+        <w:jc w:val="center"/>
+        <w:rPr>
+          <w:sz w:val="28"/>
+          <w:szCs w:val="28"/>
+          <w:lang w:val="en-US"/>
         </w:rPr>
       </w:pPr>
       <w:r>
@@ -3850,10 +4018,10 @@
           <w:lang w:eastAsia="ru-RU"/>
         </w:rPr>
         <w:drawing>
-          <wp:inline distT="0" distB="0" distL="0" distR="0" wp14:anchorId="60CC2E3A" wp14:editId="3911EAC9">
-            <wp:extent cx="2200275" cy="438150"/>
-            <wp:effectExtent l="0" t="0" r="9525" b="0"/>
-            <wp:docPr id="12" name="Рисунок 12"/>
+          <wp:inline distT="0" distB="0" distL="0" distR="0" wp14:anchorId="15376066" wp14:editId="2C9EE4F5">
+            <wp:extent cx="3792772" cy="3247088"/>
+            <wp:effectExtent l="0" t="0" r="0" b="0"/>
+            <wp:docPr id="20" name="Рисунок 20"/>
             <wp:cNvGraphicFramePr>
               <a:graphicFrameLocks xmlns:a="http://schemas.openxmlformats.org/drawingml/2006/main" noChangeAspect="1"/>
             </wp:cNvGraphicFramePr>
@@ -3873,7 +4041,7 @@
                   <pic:spPr>
                     <a:xfrm>
                       <a:off x="0" y="0"/>
-                      <a:ext cx="2200275" cy="438150"/>
+                      <a:ext cx="3790472" cy="3245119"/>
                     </a:xfrm>
                     <a:prstGeom prst="rect">
                       <a:avLst/>
@@ -3888,72 +4056,20 @@
     </w:p>
     <w:p>
       <w:pPr>
-        <w:ind w:left="360"/>
-        <w:jc w:val="center"/>
-        <w:rPr>
-          <w:sz w:val="28"/>
-          <w:szCs w:val="28"/>
-        </w:rPr>
-      </w:pPr>
-      <w:r>
-        <w:rPr>
-          <w:sz w:val="28"/>
-          <w:szCs w:val="28"/>
-        </w:rPr>
-        <w:t>Рисунок 23</w:t>
-      </w:r>
-      <w:r>
-        <w:rPr>
-          <w:sz w:val="28"/>
-          <w:szCs w:val="28"/>
-        </w:rPr>
-        <w:t xml:space="preserve"> – результат при вводе 1</w:t>
-      </w:r>
-    </w:p>
-    <w:p>
-      <w:pPr>
-        <w:ind w:left="360"/>
-        <w:jc w:val="center"/>
-        <w:rPr>
-          <w:sz w:val="28"/>
-          <w:szCs w:val="28"/>
-        </w:rPr>
-      </w:pPr>
-    </w:p>
-    <w:p>
-      <w:pPr>
-        <w:pStyle w:val="a5"/>
-        <w:numPr>
-          <w:ilvl w:val="0"/>
-          <w:numId w:val="1"/>
-        </w:numPr>
-        <w:rPr>
-          <w:sz w:val="28"/>
-          <w:szCs w:val="28"/>
-        </w:rPr>
-      </w:pPr>
-      <w:r>
-        <w:rPr>
-          <w:sz w:val="28"/>
-          <w:szCs w:val="28"/>
-        </w:rPr>
-        <w:t>Индивидуальное задание 2</w:t>
-      </w:r>
-    </w:p>
-    <w:p>
-      <w:pPr>
-        <w:pStyle w:val="a5"/>
-        <w:rPr>
-          <w:sz w:val="28"/>
-          <w:szCs w:val="28"/>
-        </w:rPr>
-      </w:pPr>
-      <w:r>
-        <w:rPr>
-          <w:sz w:val="28"/>
-          <w:szCs w:val="28"/>
-        </w:rPr>
-        <w:t xml:space="preserve">Определить принадлежит ли точка кольцу определяемому окружностями </w:t>
+        <w:pStyle w:val="a5"/>
+        <w:jc w:val="center"/>
+        <w:rPr>
+          <w:sz w:val="28"/>
+          <w:szCs w:val="28"/>
+        </w:rPr>
+      </w:pPr>
+      <w:r>
+        <w:rPr>
+          <w:sz w:val="28"/>
+          <w:szCs w:val="28"/>
+        </w:rPr>
+        <w:lastRenderedPageBreak/>
+        <w:t xml:space="preserve">Рисунок 24 – </w:t>
       </w:r>
       <w:r>
         <w:rPr>
@@ -3961,67 +4077,24 @@
           <w:szCs w:val="28"/>
           <w:lang w:val="en-US"/>
         </w:rPr>
-        <w:t>x</w:t>
-      </w:r>
-      <w:r>
-        <w:rPr>
-          <w:sz w:val="28"/>
-          <w:szCs w:val="28"/>
-        </w:rPr>
-        <w:t>^2+</w:t>
-      </w:r>
-      <w:r>
-        <w:rPr>
-          <w:sz w:val="28"/>
-          <w:szCs w:val="28"/>
-          <w:lang w:val="en-US"/>
-        </w:rPr>
-        <w:t>y</w:t>
-      </w:r>
-      <w:r>
-        <w:rPr>
-          <w:sz w:val="28"/>
-          <w:szCs w:val="28"/>
-        </w:rPr>
-        <w:t xml:space="preserve">^2=1 </w:t>
-      </w:r>
-      <w:r>
-        <w:rPr>
-          <w:sz w:val="28"/>
-          <w:szCs w:val="28"/>
-        </w:rPr>
-        <w:t xml:space="preserve">и </w:t>
-      </w:r>
-      <w:r>
-        <w:rPr>
-          <w:sz w:val="28"/>
-          <w:szCs w:val="28"/>
-          <w:lang w:val="en-US"/>
-        </w:rPr>
-        <w:t>x</w:t>
-      </w:r>
-      <w:r>
-        <w:rPr>
-          <w:sz w:val="28"/>
-          <w:szCs w:val="28"/>
-        </w:rPr>
-        <w:t>^2+</w:t>
-      </w:r>
-      <w:r>
-        <w:rPr>
-          <w:sz w:val="28"/>
-          <w:szCs w:val="28"/>
-          <w:lang w:val="en-US"/>
-        </w:rPr>
-        <w:t>y</w:t>
-      </w:r>
-      <w:r>
-        <w:rPr>
-          <w:sz w:val="28"/>
-          <w:szCs w:val="28"/>
-        </w:rPr>
-        <w:t>^2=0.25.</w:t>
-      </w:r>
+        <w:t>UML</w:t>
+      </w:r>
+      <w:r>
+        <w:rPr>
+          <w:sz w:val="28"/>
+          <w:szCs w:val="28"/>
+        </w:rPr>
+        <w:t xml:space="preserve"> - диаграмма</w:t>
+      </w:r>
+    </w:p>
+    <w:p>
+      <w:pPr>
+        <w:pStyle w:val="a5"/>
+        <w:rPr>
+          <w:sz w:val="28"/>
+          <w:szCs w:val="28"/>
+        </w:rPr>
+      </w:pPr>
     </w:p>
     <w:p>
       <w:pPr>
@@ -4039,10 +4112,10 @@
           <w:lang w:eastAsia="ru-RU"/>
         </w:rPr>
         <w:drawing>
-          <wp:inline distT="0" distB="0" distL="0" distR="0" wp14:anchorId="15376066" wp14:editId="2C9EE4F5">
-            <wp:extent cx="3792772" cy="3247088"/>
-            <wp:effectExtent l="0" t="0" r="0" b="0"/>
-            <wp:docPr id="20" name="Рисунок 20"/>
+          <wp:inline distT="0" distB="0" distL="0" distR="0" wp14:anchorId="0BB59A2D" wp14:editId="2CC4C4D3">
+            <wp:extent cx="4276725" cy="2857500"/>
+            <wp:effectExtent l="0" t="0" r="9525" b="0"/>
+            <wp:docPr id="1" name="Рисунок 1"/>
             <wp:cNvGraphicFramePr>
               <a:graphicFrameLocks xmlns:a="http://schemas.openxmlformats.org/drawingml/2006/main" noChangeAspect="1"/>
             </wp:cNvGraphicFramePr>
@@ -4050,7 +4123,7 @@
               <a:graphicData uri="http://schemas.openxmlformats.org/drawingml/2006/picture">
                 <pic:pic xmlns:pic="http://schemas.openxmlformats.org/drawingml/2006/picture">
                   <pic:nvPicPr>
-                    <pic:cNvPr id="0" name=""/>
+                    <pic:cNvPr id="1" name=""/>
                     <pic:cNvPicPr/>
                   </pic:nvPicPr>
                   <pic:blipFill>
@@ -4062,7 +4135,7 @@
                   <pic:spPr>
                     <a:xfrm>
                       <a:off x="0" y="0"/>
-                      <a:ext cx="3790472" cy="3245119"/>
+                      <a:ext cx="4276725" cy="2857500"/>
                     </a:xfrm>
                     <a:prstGeom prst="rect">
                       <a:avLst/>
@@ -4089,42 +4162,26 @@
           <w:sz w:val="28"/>
           <w:szCs w:val="28"/>
         </w:rPr>
-        <w:lastRenderedPageBreak/>
-        <w:t xml:space="preserve">Рисунок 24 – </w:t>
-      </w:r>
-      <w:r>
-        <w:rPr>
-          <w:sz w:val="28"/>
-          <w:szCs w:val="28"/>
-          <w:lang w:val="en-US"/>
-        </w:rPr>
-        <w:t>UML</w:t>
-      </w:r>
-      <w:r>
-        <w:rPr>
-          <w:sz w:val="28"/>
-          <w:szCs w:val="28"/>
-        </w:rPr>
-        <w:t xml:space="preserve"> - диаграмма</w:t>
-      </w:r>
-    </w:p>
-    <w:p>
-      <w:pPr>
-        <w:pStyle w:val="a5"/>
-        <w:rPr>
-          <w:sz w:val="28"/>
-          <w:szCs w:val="28"/>
-        </w:rPr>
-      </w:pPr>
-    </w:p>
-    <w:p>
-      <w:pPr>
-        <w:pStyle w:val="a5"/>
-        <w:jc w:val="center"/>
-        <w:rPr>
-          <w:sz w:val="28"/>
-          <w:szCs w:val="28"/>
-          <w:lang w:val="en-US"/>
+        <w:t>Рисунок 23 – код программы</w:t>
+      </w:r>
+    </w:p>
+    <w:p>
+      <w:pPr>
+        <w:pStyle w:val="a5"/>
+        <w:jc w:val="center"/>
+        <w:rPr>
+          <w:sz w:val="28"/>
+          <w:szCs w:val="28"/>
+        </w:rPr>
+      </w:pPr>
+    </w:p>
+    <w:p>
+      <w:pPr>
+        <w:pStyle w:val="a5"/>
+        <w:jc w:val="center"/>
+        <w:rPr>
+          <w:sz w:val="28"/>
+          <w:szCs w:val="28"/>
         </w:rPr>
       </w:pPr>
       <w:r>
@@ -4133,10 +4190,10 @@
           <w:lang w:eastAsia="ru-RU"/>
         </w:rPr>
         <w:drawing>
-          <wp:inline distT="0" distB="0" distL="0" distR="0" wp14:anchorId="52CA74E4" wp14:editId="7941073D">
-            <wp:extent cx="3457575" cy="1314450"/>
-            <wp:effectExtent l="0" t="0" r="9525" b="0"/>
-            <wp:docPr id="8" name="Рисунок 8"/>
+          <wp:inline distT="0" distB="0" distL="0" distR="0" wp14:anchorId="5D6ECEBA" wp14:editId="650B2BEC">
+            <wp:extent cx="2466975" cy="619125"/>
+            <wp:effectExtent l="0" t="0" r="9525" b="9525"/>
+            <wp:docPr id="6" name="Рисунок 6"/>
             <wp:cNvGraphicFramePr>
               <a:graphicFrameLocks xmlns:a="http://schemas.openxmlformats.org/drawingml/2006/main" noChangeAspect="1"/>
             </wp:cNvGraphicFramePr>
@@ -4156,7 +4213,7 @@
                   <pic:spPr>
                     <a:xfrm>
                       <a:off x="0" y="0"/>
-                      <a:ext cx="3457575" cy="1314450"/>
+                      <a:ext cx="2466975" cy="619125"/>
                     </a:xfrm>
                     <a:prstGeom prst="rect">
                       <a:avLst/>
@@ -4183,16 +4240,48 @@
           <w:sz w:val="28"/>
           <w:szCs w:val="28"/>
         </w:rPr>
-        <w:t>Рисунок 23 – код программы</w:t>
-      </w:r>
-    </w:p>
-    <w:p>
-      <w:pPr>
-        <w:pStyle w:val="a5"/>
-        <w:jc w:val="center"/>
-        <w:rPr>
-          <w:sz w:val="28"/>
-          <w:szCs w:val="28"/>
+        <w:t xml:space="preserve">Рисунок 24 – результат программы </w:t>
+      </w:r>
+      <w:r>
+        <w:rPr>
+          <w:sz w:val="28"/>
+          <w:szCs w:val="28"/>
+        </w:rPr>
+        <w:t>“</w:t>
+      </w:r>
+      <w:r>
+        <w:rPr>
+          <w:sz w:val="28"/>
+          <w:szCs w:val="28"/>
+        </w:rPr>
+        <w:t>не принадлежит</w:t>
+      </w:r>
+      <w:r>
+        <w:rPr>
+          <w:sz w:val="28"/>
+          <w:szCs w:val="28"/>
+        </w:rPr>
+        <w:t>”</w:t>
+      </w:r>
+    </w:p>
+    <w:p>
+      <w:pPr>
+        <w:pStyle w:val="a5"/>
+        <w:jc w:val="center"/>
+        <w:rPr>
+          <w:sz w:val="28"/>
+          <w:szCs w:val="28"/>
+        </w:rPr>
+      </w:pPr>
+    </w:p>
+    <w:p>
+      <w:pPr>
+        <w:pStyle w:val="a5"/>
+        <w:jc w:val="center"/>
+        <w:rPr>
+          <w:sz w:val="28"/>
+          <w:szCs w:val="28"/>
+          <w:lang w:val="en-US"/>
         </w:rPr>
       </w:pPr>
       <w:r>
@@ -4201,10 +4290,10 @@
           <w:lang w:eastAsia="ru-RU"/>
         </w:rPr>
         <w:drawing>
-          <wp:inline distT="0" distB="0" distL="0" distR="0" wp14:anchorId="5D6ECEBA" wp14:editId="650B2BEC">
-            <wp:extent cx="2466975" cy="619125"/>
+          <wp:inline distT="0" distB="0" distL="0" distR="0" wp14:anchorId="43C7FF89" wp14:editId="09F7B1BA">
+            <wp:extent cx="2257425" cy="733425"/>
             <wp:effectExtent l="0" t="0" r="9525" b="9525"/>
-            <wp:docPr id="6" name="Рисунок 6"/>
+            <wp:docPr id="7" name="Рисунок 7"/>
             <wp:cNvGraphicFramePr>
               <a:graphicFrameLocks xmlns:a="http://schemas.openxmlformats.org/drawingml/2006/main" noChangeAspect="1"/>
             </wp:cNvGraphicFramePr>
@@ -4224,7 +4313,7 @@
                   <pic:spPr>
                     <a:xfrm>
                       <a:off x="0" y="0"/>
-                      <a:ext cx="2466975" cy="619125"/>
+                      <a:ext cx="2257425" cy="733425"/>
                     </a:xfrm>
                     <a:prstGeom prst="rect">
                       <a:avLst/>
@@ -4251,12 +4340,13 @@
           <w:sz w:val="28"/>
           <w:szCs w:val="28"/>
         </w:rPr>
-        <w:t xml:space="preserve">Рисунок 24 – результат программы </w:t>
-      </w:r>
-      <w:r>
-        <w:rPr>
-          <w:sz w:val="28"/>
-          <w:szCs w:val="28"/>
+        <w:t xml:space="preserve">Рисунок 25 – результат программы </w:t>
+      </w:r>
+      <w:r>
+        <w:rPr>
+          <w:sz w:val="28"/>
+          <w:szCs w:val="28"/>
+          <w:lang w:val="en-US"/>
         </w:rPr>
         <w:t>“</w:t>
       </w:r>
@@ -4265,12 +4355,13 @@
           <w:sz w:val="28"/>
           <w:szCs w:val="28"/>
         </w:rPr>
-        <w:t>не принадлежит</w:t>
-      </w:r>
-      <w:r>
-        <w:rPr>
-          <w:sz w:val="28"/>
-          <w:szCs w:val="28"/>
+        <w:t>принадлежит</w:t>
+      </w:r>
+      <w:r>
+        <w:rPr>
+          <w:sz w:val="28"/>
+          <w:szCs w:val="28"/>
+          <w:lang w:val="en-US"/>
         </w:rPr>
         <w:t>”</w:t>
       </w:r>
@@ -4288,11 +4379,62 @@
     <w:p>
       <w:pPr>
         <w:pStyle w:val="a5"/>
-        <w:jc w:val="center"/>
-        <w:rPr>
-          <w:sz w:val="28"/>
-          <w:szCs w:val="28"/>
-          <w:lang w:val="en-US"/>
+        <w:numPr>
+          <w:ilvl w:val="0"/>
+          <w:numId w:val="1"/>
+        </w:numPr>
+        <w:rPr>
+          <w:sz w:val="28"/>
+          <w:szCs w:val="28"/>
+        </w:rPr>
+      </w:pPr>
+      <w:r>
+        <w:rPr>
+          <w:sz w:val="28"/>
+          <w:szCs w:val="28"/>
+        </w:rPr>
+        <w:t>Индивидуальное задание 3</w:t>
+      </w:r>
+    </w:p>
+    <w:p>
+      <w:pPr>
+        <w:pStyle w:val="a5"/>
+        <w:rPr>
+          <w:sz w:val="28"/>
+          <w:szCs w:val="28"/>
+        </w:rPr>
+      </w:pPr>
+      <w:r>
+        <w:rPr>
+          <w:sz w:val="28"/>
+          <w:szCs w:val="28"/>
+        </w:rPr>
+        <w:t>Одноклеточная амеба каждые три часа делится на 2 клетки. Определить, сколько будет</w:t>
+      </w:r>
+    </w:p>
+    <w:p>
+      <w:pPr>
+        <w:pStyle w:val="a5"/>
+        <w:rPr>
+          <w:sz w:val="28"/>
+          <w:szCs w:val="28"/>
+        </w:rPr>
+      </w:pPr>
+      <w:r>
+        <w:rPr>
+          <w:sz w:val="28"/>
+          <w:szCs w:val="28"/>
+        </w:rPr>
+        <w:t>клеток через 6 часов.</w:t>
+      </w:r>
+    </w:p>
+    <w:p>
+      <w:pPr>
+        <w:pStyle w:val="a5"/>
+        <w:jc w:val="center"/>
+        <w:rPr>
+          <w:sz w:val="28"/>
+          <w:szCs w:val="28"/>
         </w:rPr>
       </w:pPr>
       <w:r>
@@ -4300,11 +4442,12 @@
           <w:noProof/>
           <w:lang w:eastAsia="ru-RU"/>
         </w:rPr>
+        <w:lastRenderedPageBreak/>
         <w:drawing>
-          <wp:inline distT="0" distB="0" distL="0" distR="0" wp14:anchorId="43C7FF89" wp14:editId="09F7B1BA">
-            <wp:extent cx="2257425" cy="733425"/>
-            <wp:effectExtent l="0" t="0" r="9525" b="9525"/>
-            <wp:docPr id="7" name="Рисунок 7"/>
+          <wp:inline distT="0" distB="0" distL="0" distR="0" wp14:anchorId="76D091D7" wp14:editId="3A77E586">
+            <wp:extent cx="4857750" cy="3848100"/>
+            <wp:effectExtent l="0" t="0" r="0" b="0"/>
+            <wp:docPr id="24" name="Рисунок 24"/>
             <wp:cNvGraphicFramePr>
               <a:graphicFrameLocks xmlns:a="http://schemas.openxmlformats.org/drawingml/2006/main" noChangeAspect="1"/>
             </wp:cNvGraphicFramePr>
@@ -4324,7 +4467,7 @@
                   <pic:spPr>
                     <a:xfrm>
                       <a:off x="0" y="0"/>
-                      <a:ext cx="2257425" cy="733425"/>
+                      <a:ext cx="4857750" cy="3848100"/>
                     </a:xfrm>
                     <a:prstGeom prst="rect">
                       <a:avLst/>
@@ -4339,19 +4482,18 @@
     </w:p>
     <w:p>
       <w:pPr>
-        <w:pStyle w:val="a5"/>
-        <w:jc w:val="center"/>
-        <w:rPr>
-          <w:sz w:val="28"/>
-          <w:szCs w:val="28"/>
-        </w:rPr>
-      </w:pPr>
-      <w:r>
-        <w:rPr>
-          <w:sz w:val="28"/>
-          <w:szCs w:val="28"/>
-        </w:rPr>
-        <w:t xml:space="preserve">Рисунок 25 – результат программы </w:t>
+        <w:jc w:val="center"/>
+        <w:rPr>
+          <w:sz w:val="28"/>
+          <w:szCs w:val="28"/>
+        </w:rPr>
+      </w:pPr>
+      <w:r>
+        <w:rPr>
+          <w:sz w:val="28"/>
+          <w:szCs w:val="28"/>
+        </w:rPr>
+        <w:t xml:space="preserve">Рисунок 26 – </w:t>
       </w:r>
       <w:r>
         <w:rPr>
@@ -4359,91 +4501,31 @@
           <w:szCs w:val="28"/>
           <w:lang w:val="en-US"/>
         </w:rPr>
-        <w:t>“</w:t>
-      </w:r>
-      <w:r>
-        <w:rPr>
-          <w:sz w:val="28"/>
-          <w:szCs w:val="28"/>
-        </w:rPr>
-        <w:t>принадлежит</w:t>
-      </w:r>
-      <w:r>
-        <w:rPr>
-          <w:sz w:val="28"/>
-          <w:szCs w:val="28"/>
-          <w:lang w:val="en-US"/>
-        </w:rPr>
-        <w:t>”</w:t>
-      </w:r>
-    </w:p>
-    <w:p>
-      <w:pPr>
-        <w:pStyle w:val="a5"/>
-        <w:jc w:val="center"/>
-        <w:rPr>
-          <w:sz w:val="28"/>
-          <w:szCs w:val="28"/>
-        </w:rPr>
-      </w:pPr>
-    </w:p>
-    <w:p>
-      <w:pPr>
-        <w:pStyle w:val="a5"/>
-        <w:numPr>
-          <w:ilvl w:val="0"/>
-          <w:numId w:val="1"/>
-        </w:numPr>
-        <w:rPr>
-          <w:sz w:val="28"/>
-          <w:szCs w:val="28"/>
-        </w:rPr>
-      </w:pPr>
-      <w:r>
-        <w:rPr>
-          <w:sz w:val="28"/>
-          <w:szCs w:val="28"/>
-        </w:rPr>
-        <w:t>Индивидуальное задание 3</w:t>
-      </w:r>
-    </w:p>
-    <w:p>
-      <w:pPr>
-        <w:pStyle w:val="a5"/>
-        <w:rPr>
-          <w:sz w:val="28"/>
-          <w:szCs w:val="28"/>
-        </w:rPr>
-      </w:pPr>
-      <w:r>
-        <w:rPr>
-          <w:sz w:val="28"/>
-          <w:szCs w:val="28"/>
-        </w:rPr>
-        <w:t>Одноклеточная амеба каждые три часа делится на 2 клетки. Определить, сколько будет</w:t>
-      </w:r>
-    </w:p>
-    <w:p>
-      <w:pPr>
-        <w:pStyle w:val="a5"/>
-        <w:rPr>
-          <w:sz w:val="28"/>
-          <w:szCs w:val="28"/>
-        </w:rPr>
-      </w:pPr>
-      <w:r>
-        <w:rPr>
-          <w:sz w:val="28"/>
-          <w:szCs w:val="28"/>
-        </w:rPr>
-        <w:t>клеток через 6 часов.</w:t>
-      </w:r>
-    </w:p>
-    <w:p>
-      <w:pPr>
-        <w:pStyle w:val="a5"/>
-        <w:jc w:val="center"/>
-        <w:rPr>
+        <w:t xml:space="preserve">UML </w:t>
+      </w:r>
+      <w:r>
+        <w:rPr>
+          <w:sz w:val="28"/>
+          <w:szCs w:val="28"/>
+        </w:rPr>
+        <w:t>диаграмма</w:t>
+      </w:r>
+    </w:p>
+    <w:p>
+      <w:pPr>
+        <w:jc w:val="center"/>
+        <w:rPr>
+          <w:sz w:val="28"/>
+          <w:szCs w:val="28"/>
+        </w:rPr>
+      </w:pPr>
+    </w:p>
+    <w:p>
+      <w:pPr>
+        <w:pStyle w:val="a5"/>
+        <w:jc w:val="center"/>
+        <w:rPr>
+          <w:b/>
           <w:sz w:val="28"/>
           <w:szCs w:val="28"/>
         </w:rPr>
@@ -4454,10 +4536,10 @@
           <w:lang w:eastAsia="ru-RU"/>
         </w:rPr>
         <w:drawing>
-          <wp:inline distT="0" distB="0" distL="0" distR="0" wp14:anchorId="76D091D7" wp14:editId="3A77E586">
-            <wp:extent cx="4857750" cy="3848100"/>
-            <wp:effectExtent l="0" t="0" r="0" b="0"/>
-            <wp:docPr id="24" name="Рисунок 24"/>
+          <wp:inline distT="0" distB="0" distL="0" distR="0" wp14:anchorId="67044978" wp14:editId="3CDF0483">
+            <wp:extent cx="4810125" cy="2447925"/>
+            <wp:effectExtent l="0" t="0" r="9525" b="9525"/>
+            <wp:docPr id="22" name="Рисунок 22"/>
             <wp:cNvGraphicFramePr>
               <a:graphicFrameLocks xmlns:a="http://schemas.openxmlformats.org/drawingml/2006/main" noChangeAspect="1"/>
             </wp:cNvGraphicFramePr>
@@ -4465,7 +4547,7 @@
               <a:graphicData uri="http://schemas.openxmlformats.org/drawingml/2006/picture">
                 <pic:pic xmlns:pic="http://schemas.openxmlformats.org/drawingml/2006/picture">
                   <pic:nvPicPr>
-                    <pic:cNvPr id="0" name=""/>
+                    <pic:cNvPr id="1" name=""/>
                     <pic:cNvPicPr/>
                   </pic:nvPicPr>
                   <pic:blipFill>
@@ -4477,7 +4559,7 @@
                   <pic:spPr>
                     <a:xfrm>
                       <a:off x="0" y="0"/>
-                      <a:ext cx="4857750" cy="3848100"/>
+                      <a:ext cx="4810125" cy="2447925"/>
                     </a:xfrm>
                     <a:prstGeom prst="rect">
                       <a:avLst/>
@@ -4489,42 +4571,39 @@
           </wp:inline>
         </w:drawing>
       </w:r>
-    </w:p>
-    <w:p>
-      <w:pPr>
-        <w:jc w:val="center"/>
-        <w:rPr>
-          <w:sz w:val="28"/>
-          <w:szCs w:val="28"/>
-        </w:rPr>
-      </w:pPr>
-      <w:r>
-        <w:rPr>
-          <w:sz w:val="28"/>
-          <w:szCs w:val="28"/>
-        </w:rPr>
-        <w:t xml:space="preserve">Рисунок 26 – </w:t>
-      </w:r>
-      <w:r>
-        <w:rPr>
-          <w:sz w:val="28"/>
-          <w:szCs w:val="28"/>
-          <w:lang w:val="en-US"/>
-        </w:rPr>
-        <w:t xml:space="preserve">UML </w:t>
-      </w:r>
-      <w:r>
-        <w:rPr>
-          <w:sz w:val="28"/>
-          <w:szCs w:val="28"/>
-        </w:rPr>
-        <w:t>диаграмма</w:t>
-      </w:r>
-    </w:p>
-    <w:p>
-      <w:pPr>
-        <w:jc w:val="center"/>
-        <w:rPr>
+      <w:bookmarkStart w:id="0" w:name="_GoBack"/>
+      <w:bookmarkEnd w:id="0"/>
+    </w:p>
+    <w:p>
+      <w:pPr>
+        <w:pStyle w:val="a5"/>
+        <w:jc w:val="center"/>
+        <w:rPr>
+          <w:sz w:val="28"/>
+          <w:szCs w:val="28"/>
+        </w:rPr>
+      </w:pPr>
+      <w:r>
+        <w:rPr>
+          <w:sz w:val="28"/>
+          <w:szCs w:val="28"/>
+        </w:rPr>
+        <w:t>Рисунок 27</w:t>
+      </w:r>
+      <w:r>
+        <w:rPr>
+          <w:sz w:val="28"/>
+          <w:szCs w:val="28"/>
+        </w:rPr>
+        <w:t xml:space="preserve"> – код программы</w:t>
+      </w:r>
+    </w:p>
+    <w:p>
+      <w:pPr>
+        <w:pStyle w:val="a5"/>
+        <w:jc w:val="center"/>
+        <w:rPr>
+          <w:b/>
           <w:sz w:val="28"/>
           <w:szCs w:val="28"/>
         </w:rPr>
@@ -4545,12 +4624,11 @@
           <w:noProof/>
           <w:lang w:eastAsia="ru-RU"/>
         </w:rPr>
-        <w:lastRenderedPageBreak/>
         <w:drawing>
-          <wp:inline distT="0" distB="0" distL="0" distR="0" wp14:anchorId="50DAFBA7" wp14:editId="0526EB78">
-            <wp:extent cx="4733925" cy="1076325"/>
-            <wp:effectExtent l="0" t="0" r="9525" b="9525"/>
-            <wp:docPr id="14" name="Рисунок 14"/>
+          <wp:inline distT="0" distB="0" distL="0" distR="0" wp14:anchorId="4331D073" wp14:editId="69169787">
+            <wp:extent cx="2876550" cy="704850"/>
+            <wp:effectExtent l="0" t="0" r="0" b="0"/>
+            <wp:docPr id="16" name="Рисунок 16"/>
             <wp:cNvGraphicFramePr>
               <a:graphicFrameLocks xmlns:a="http://schemas.openxmlformats.org/drawingml/2006/main" noChangeAspect="1"/>
             </wp:cNvGraphicFramePr>
@@ -4570,93 +4648,6 @@
                   <pic:spPr>
                     <a:xfrm>
                       <a:off x="0" y="0"/>
-                      <a:ext cx="4733925" cy="1076325"/>
-                    </a:xfrm>
-                    <a:prstGeom prst="rect">
-                      <a:avLst/>
-                    </a:prstGeom>
-                  </pic:spPr>
-                </pic:pic>
-              </a:graphicData>
-            </a:graphic>
-          </wp:inline>
-        </w:drawing>
-      </w:r>
-    </w:p>
-    <w:p>
-      <w:pPr>
-        <w:pStyle w:val="a5"/>
-        <w:jc w:val="center"/>
-        <w:rPr>
-          <w:sz w:val="28"/>
-          <w:szCs w:val="28"/>
-        </w:rPr>
-      </w:pPr>
-      <w:r>
-        <w:rPr>
-          <w:sz w:val="28"/>
-          <w:szCs w:val="28"/>
-        </w:rPr>
-        <w:t>Рисунок 27</w:t>
-      </w:r>
-      <w:r>
-        <w:rPr>
-          <w:sz w:val="28"/>
-          <w:szCs w:val="28"/>
-        </w:rPr>
-        <w:t xml:space="preserve"> – код программы</w:t>
-      </w:r>
-    </w:p>
-    <w:p>
-      <w:pPr>
-        <w:pStyle w:val="a5"/>
-        <w:jc w:val="center"/>
-        <w:rPr>
-          <w:b/>
-          <w:sz w:val="28"/>
-          <w:szCs w:val="28"/>
-        </w:rPr>
-      </w:pPr>
-    </w:p>
-    <w:p>
-      <w:pPr>
-        <w:pStyle w:val="a5"/>
-        <w:jc w:val="center"/>
-        <w:rPr>
-          <w:b/>
-          <w:sz w:val="28"/>
-          <w:szCs w:val="28"/>
-        </w:rPr>
-      </w:pPr>
-      <w:r>
-        <w:rPr>
-          <w:noProof/>
-          <w:lang w:eastAsia="ru-RU"/>
-        </w:rPr>
-        <w:drawing>
-          <wp:inline distT="0" distB="0" distL="0" distR="0" wp14:anchorId="4331D073" wp14:editId="69169787">
-            <wp:extent cx="2876550" cy="704850"/>
-            <wp:effectExtent l="0" t="0" r="0" b="0"/>
-            <wp:docPr id="16" name="Рисунок 16"/>
-            <wp:cNvGraphicFramePr>
-              <a:graphicFrameLocks xmlns:a="http://schemas.openxmlformats.org/drawingml/2006/main" noChangeAspect="1"/>
-            </wp:cNvGraphicFramePr>
-            <a:graphic xmlns:a="http://schemas.openxmlformats.org/drawingml/2006/main">
-              <a:graphicData uri="http://schemas.openxmlformats.org/drawingml/2006/picture">
-                <pic:pic xmlns:pic="http://schemas.openxmlformats.org/drawingml/2006/picture">
-                  <pic:nvPicPr>
-                    <pic:cNvPr id="0" name=""/>
-                    <pic:cNvPicPr/>
-                  </pic:nvPicPr>
-                  <pic:blipFill>
-                    <a:blip r:embed="rId35"/>
-                    <a:stretch>
-                      <a:fillRect/>
-                    </a:stretch>
-                  </pic:blipFill>
-                  <pic:spPr>
-                    <a:xfrm>
-                      <a:off x="0" y="0"/>
                       <a:ext cx="2876550" cy="704850"/>
                     </a:xfrm>
                     <a:prstGeom prst="rect">
@@ -4739,159 +4730,427 @@
         <w:pStyle w:val="a5"/>
       </w:pPr>
       <w:r>
-        <w:t xml:space="preserve">1. Диаграммы деятельности - это один из пяти видов диаграмм, применяемых в UML для моделирования динамических аспектов поведения системы. </w:t>
+        <w:t xml:space="preserve">1. Диаграммы деятельности - это один из пяти видов диаграмм, применяемых в UML для моделирования динамических аспектов поведения системы. Диаграмма деятельности - это, по существу, блок-схема, которая показывает, как поток управления переходит от одной </w:t>
+      </w:r>
+      <w:r>
+        <w:lastRenderedPageBreak/>
+        <w:t xml:space="preserve">деятельности к другой, однако, по сравнению с последней, у ней есть явные преимущества: поддержка </w:t>
+      </w:r>
+      <w:proofErr w:type="spellStart"/>
+      <w:r>
+        <w:t>многопоточности</w:t>
+      </w:r>
+      <w:proofErr w:type="spellEnd"/>
+      <w:r>
+        <w:t xml:space="preserve"> и объектно-ориентированного проектирования. Диаграмма деятельности (</w:t>
+      </w:r>
+      <w:proofErr w:type="spellStart"/>
+      <w:r>
+        <w:t>Activity</w:t>
+      </w:r>
+      <w:proofErr w:type="spellEnd"/>
+      <w:r>
+        <w:t xml:space="preserve"> </w:t>
+      </w:r>
+      <w:proofErr w:type="spellStart"/>
+      <w:r>
+        <w:t>diagram</w:t>
+      </w:r>
+      <w:proofErr w:type="spellEnd"/>
+      <w:r>
+        <w:t>) показывает поток переходов от одной деятельности к другой.</w:t>
+      </w:r>
+    </w:p>
+    <w:p>
+      <w:pPr>
+        <w:pStyle w:val="a5"/>
+      </w:pPr>
+      <w:r>
+        <w:t xml:space="preserve"> 2. Вы можете вычислить выражение, в результате чего изменяется значение некоторого атрибута или возвращается некоторое значение. Также, например, можно выполнить операцию над объектом, послать ему сигнал или даже создать его или уничтожить. Все эти выполняемые атомарные вычисления называются состояниями действия, поскольку каждое из них есть состояние системы, представляющее собой выполнение некоторого действия. Состояния действия не могут быть подвергнуты декомпозиции. Кроме того, они </w:t>
+      </w:r>
+      <w:proofErr w:type="spellStart"/>
+      <w:r>
+        <w:t>атомарны</w:t>
+      </w:r>
+      <w:proofErr w:type="spellEnd"/>
+      <w:r>
+        <w:t xml:space="preserve">. Это значит, что внутри них могут происходить различные события, но выполняемая в состоянии действия работа не может быть прервана. Обычно предполагается, что длительность одного состояния действия занимает неощутимо малое время. В противоположность этому состояния деятельности могут быть подвергнуты дальнейшей декомпозиции, вследствие чего выполняемую деятельность можно представить с помощью других диаграмм деятельности. Состояния деятельности не являются атомарными, то есть могут быть прерваны. Предполагается, что для их завершения требуется заметное время. Можно считать, что состояние действия - это частный вид состояния деятельности, а конкретнее – такое состояние, которое не может быть подвергнуто дальнейшей декомпозиции. А состояние деятельности можно представлять себе как составное состояние, поток управления которого включает только другие состояния деятельности и действий. </w:t>
+      </w:r>
+    </w:p>
+    <w:p>
+      <w:pPr>
+        <w:pStyle w:val="a5"/>
+      </w:pPr>
+      <w:r>
+        <w:t xml:space="preserve">3. В UML переход представляется простой линией со стрелкой. Точка ветвления представляется ромбом. В точку ветвления может входить ровно один переход, а выходить – два или более. </w:t>
+      </w:r>
+    </w:p>
+    <w:p>
+      <w:pPr>
+        <w:pStyle w:val="a5"/>
+      </w:pPr>
+      <w:r>
+        <w:t xml:space="preserve">4. Алгоритм разветвляющейся структуры - это алгоритм, в котором вычислительный процесс осуществляется либо по одной, либо по другой ветви, в зависимости от выполнения некоторого условия. </w:t>
+      </w:r>
+    </w:p>
+    <w:p>
+      <w:pPr>
+        <w:pStyle w:val="a5"/>
+      </w:pPr>
+      <w:r>
+        <w:t xml:space="preserve">5. Линейный алгоритм выполняется последовательно независимо от чего-либо, а алгоритм ветвления выполняется определенные действия в зависимости от выполнения условия или условий. </w:t>
+      </w:r>
+    </w:p>
+    <w:p>
+      <w:pPr>
+        <w:pStyle w:val="a5"/>
+      </w:pPr>
+      <w:r>
+        <w:t>6. Оператор ветвления «</w:t>
+      </w:r>
+      <w:proofErr w:type="spellStart"/>
+      <w:r>
+        <w:t>if</w:t>
+      </w:r>
+      <w:proofErr w:type="spellEnd"/>
+      <w:r>
+        <w:t>» позволяет выполнить определенный набор инструкций в зависимости от некоторого условия. Возможны следующие варианты использования: 1) Конструкция «</w:t>
+      </w:r>
+      <w:proofErr w:type="spellStart"/>
+      <w:r>
+        <w:t>if</w:t>
+      </w:r>
+      <w:proofErr w:type="spellEnd"/>
+      <w:r>
+        <w:t>» 2) Конструкция «</w:t>
+      </w:r>
+      <w:proofErr w:type="spellStart"/>
+      <w:r>
+        <w:t>if</w:t>
+      </w:r>
+      <w:proofErr w:type="spellEnd"/>
+      <w:r>
+        <w:t>» - «</w:t>
+      </w:r>
+      <w:proofErr w:type="spellStart"/>
+      <w:r>
+        <w:t>else</w:t>
+      </w:r>
+      <w:proofErr w:type="spellEnd"/>
+      <w:r>
+        <w:t>» 3) Конструкция «</w:t>
+      </w:r>
+      <w:proofErr w:type="spellStart"/>
+      <w:r>
+        <w:t>if</w:t>
+      </w:r>
+      <w:proofErr w:type="spellEnd"/>
+      <w:r>
+        <w:t>» - «</w:t>
+      </w:r>
+      <w:proofErr w:type="spellStart"/>
+      <w:r>
+        <w:t>elif</w:t>
+      </w:r>
+      <w:proofErr w:type="spellEnd"/>
+      <w:r>
+        <w:t>» - «</w:t>
+      </w:r>
+      <w:proofErr w:type="spellStart"/>
+      <w:r>
+        <w:t>else</w:t>
+      </w:r>
+      <w:proofErr w:type="spellEnd"/>
+      <w:r>
+        <w:t xml:space="preserve">» </w:t>
+      </w:r>
+    </w:p>
+    <w:p>
+      <w:pPr>
+        <w:pStyle w:val="a5"/>
+      </w:pPr>
+      <w:r>
+        <w:t>7. , &lt;=, &gt;=, ==, !=.</w:t>
+      </w:r>
+    </w:p>
+    <w:p>
+      <w:pPr>
+        <w:pStyle w:val="a5"/>
+      </w:pPr>
+      <w:r>
+        <w:t xml:space="preserve"> 8. Логические выражения являются простыми, если в них выполняется только одна логическая операция. «</w:t>
       </w:r>
       <w:proofErr w:type="gramStart"/>
       <w:r>
-        <w:t xml:space="preserve">Диаграмма деятельности - это, по существу, блок-схема, которая показывает, как поток управления переходит от одной деятельности к другой, однако, по сравнению с последней, у ней есть явные преимущества: поддержка </w:t>
+        <w:t>x &gt;</w:t>
+      </w:r>
+      <w:proofErr w:type="gramEnd"/>
+      <w:r>
+        <w:t xml:space="preserve"> 15» или «a != b» </w:t>
+      </w:r>
+    </w:p>
+    <w:p>
+      <w:pPr>
+        <w:pStyle w:val="a5"/>
+      </w:pPr>
+      <w:r>
+        <w:t xml:space="preserve">9. В составных условиях используется 2 и более логические операции. «x &gt; 8 </w:t>
       </w:r>
       <w:proofErr w:type="spellStart"/>
       <w:r>
-        <w:t>многопоточности</w:t>
+        <w:t>and</w:t>
       </w:r>
       <w:proofErr w:type="spellEnd"/>
       <w:r>
-        <w:t xml:space="preserve"> и объектно-ориентированного проектирования.</w:t>
-      </w:r>
-      <w:proofErr w:type="gramEnd"/>
-      <w:r>
-        <w:t xml:space="preserve"> Диаграмма деятельности (</w:t>
+        <w:t xml:space="preserve"> y &lt;= 3» 10. </w:t>
       </w:r>
       <w:proofErr w:type="spellStart"/>
       <w:r>
-        <w:t>Activity</w:t>
+        <w:t>and</w:t>
       </w:r>
       <w:proofErr w:type="spellEnd"/>
       <w:r>
+        <w:t xml:space="preserve"> и </w:t>
+      </w:r>
+      <w:proofErr w:type="spellStart"/>
+      <w:r>
+        <w:t>or</w:t>
+      </w:r>
+      <w:proofErr w:type="spellEnd"/>
+      <w:r>
         <w:t xml:space="preserve"> </w:t>
       </w:r>
+    </w:p>
+    <w:p>
+      <w:pPr>
+        <w:pStyle w:val="a5"/>
+      </w:pPr>
+      <w:r>
+        <w:t xml:space="preserve">11. Да, может. </w:t>
+      </w:r>
+    </w:p>
+    <w:p>
+      <w:pPr>
+        <w:pStyle w:val="a5"/>
+      </w:pPr>
+      <w:r>
+        <w:t xml:space="preserve">12. Алгоритм циклической структуры - это алгоритм, в котором происходит многократное повторение одного и того же участка программы. Такие повторяемые участки вычислительного процесса называются циклами. </w:t>
+      </w:r>
+    </w:p>
+    <w:p>
+      <w:pPr>
+        <w:pStyle w:val="a5"/>
+      </w:pPr>
+      <w:r>
+        <w:t>13. Цикл «</w:t>
+      </w:r>
       <w:proofErr w:type="spellStart"/>
       <w:r>
-        <w:t>diagram</w:t>
+        <w:t>while</w:t>
       </w:r>
       <w:proofErr w:type="spellEnd"/>
       <w:r>
-        <w:t>) показывает поток переходов от одной деятельности к другой.</w:t>
-      </w:r>
-    </w:p>
-    <w:p>
-      <w:pPr>
-        <w:pStyle w:val="a5"/>
-      </w:pPr>
-      <w:r>
-        <w:t xml:space="preserve"> 2. Вы можете вычислить выражение, в результате чего изменяется значение некоторого атрибута или возвращается некоторое значение. Также, например, можно выполнить операцию над объектом, послать ему сигнал или даже создать его или уничтожить. Все эти выполняемые атомарные вычисления называются состояниями действия, поскольку каждое из них есть состояние системы, представляющее собой выполнение некоторого действия. Состояния действия не могут быть подвергнуты декомпозиции. Кроме того, они </w:t>
+        <w:t>» и цикл «</w:t>
       </w:r>
       <w:proofErr w:type="spellStart"/>
       <w:r>
-        <w:t>атомарны</w:t>
+        <w:t>for</w:t>
       </w:r>
       <w:proofErr w:type="spellEnd"/>
       <w:r>
-        <w:t xml:space="preserve">. Это значит, что внутри них могут происходить различные события, но выполняемая в состоянии действия работа не может быть прервана. Обычно предполагается, что длительность одного состояния действия занимает неощутимо малое время. В противоположность этому состояния деятельности могут быть подвергнуты дальнейшей декомпозиции, вследствие чего выполняемую деятельность можно представить с помощью других диаграмм деятельности. Состояния деятельности не являются атомарными, то есть могут быть прерваны. Предполагается, что для их завершения требуется заметное время. Можно считать, что состояние действия - это частный вид состояния деятельности, а конкретнее – такое состояние, которое не может быть подвергнуто дальнейшей декомпозиции. А состояние деятельности можно представлять себе как составное состояние, поток управления которого включает только другие состояния деятельности и действий. </w:t>
-      </w:r>
-    </w:p>
-    <w:p>
-      <w:pPr>
-        <w:pStyle w:val="a5"/>
-      </w:pPr>
-      <w:r>
-        <w:t xml:space="preserve">3. В UML переход представляется простой линией со стрелкой. Точка ветвления представляется ромбом. В точку ветвления может входить ровно один переход, а выходить – два или более. </w:t>
-      </w:r>
-    </w:p>
-    <w:p>
-      <w:pPr>
-        <w:pStyle w:val="a5"/>
-      </w:pPr>
-      <w:r>
-        <w:t xml:space="preserve">4. Алгоритм разветвляющейся структуры - это алгоритм, в котором вычислительный процесс осуществляется либо по одной, либо по другой ветви, в зависимости от выполнения некоторого условия. </w:t>
-      </w:r>
-    </w:p>
-    <w:p>
-      <w:pPr>
-        <w:pStyle w:val="a5"/>
-      </w:pPr>
-      <w:r>
-        <w:t xml:space="preserve">5. Линейный алгоритм выполняется последовательно независимо от чего-либо, а алгоритм ветвления выполняется определенные действия в зависимости от выполнения условия или условий. </w:t>
-      </w:r>
-    </w:p>
-    <w:p>
-      <w:pPr>
-        <w:pStyle w:val="a5"/>
-      </w:pPr>
-      <w:r>
-        <w:t>6. Оператор ветвления «</w:t>
+        <w:t>».</w:t>
+      </w:r>
+    </w:p>
+    <w:p>
+      <w:pPr>
+        <w:pStyle w:val="a5"/>
+      </w:pPr>
+      <w:r>
+        <w:t xml:space="preserve"> 14. Функция </w:t>
       </w:r>
       <w:proofErr w:type="spellStart"/>
       <w:r>
+        <w:t>range</w:t>
+      </w:r>
+      <w:proofErr w:type="spellEnd"/>
+      <w:r>
+        <w:t xml:space="preserve"> возвращает неизменяемую последовательность чисел в виде объекта </w:t>
+      </w:r>
+      <w:proofErr w:type="spellStart"/>
+      <w:r>
+        <w:t>range</w:t>
+      </w:r>
+      <w:proofErr w:type="spellEnd"/>
+      <w:r>
+        <w:t xml:space="preserve">. Параметры функции: </w:t>
+      </w:r>
+      <w:proofErr w:type="spellStart"/>
+      <w:r>
+        <w:t>start</w:t>
+      </w:r>
+      <w:proofErr w:type="spellEnd"/>
+      <w:r>
+        <w:t xml:space="preserve"> - с какого числа начинается последовательность. По умолчанию - 0 </w:t>
+      </w:r>
+      <w:proofErr w:type="spellStart"/>
+      <w:r>
+        <w:t>stop</w:t>
+      </w:r>
+      <w:proofErr w:type="spellEnd"/>
+      <w:r>
+        <w:t xml:space="preserve"> - до какого числа продолжается последовательность чисел Указанное число не включается в диапазон. </w:t>
+      </w:r>
+      <w:proofErr w:type="spellStart"/>
+      <w:r>
+        <w:t>step</w:t>
+      </w:r>
+      <w:proofErr w:type="spellEnd"/>
+      <w:r>
+        <w:t xml:space="preserve"> - с каким шагом растут числа. По умолчанию 1 Функция </w:t>
+      </w:r>
+      <w:proofErr w:type="spellStart"/>
+      <w:r>
+        <w:t>range</w:t>
+      </w:r>
+      <w:proofErr w:type="spellEnd"/>
+      <w:r>
+        <w:t xml:space="preserve"> хранит только информацию о значениях </w:t>
+      </w:r>
+      <w:proofErr w:type="spellStart"/>
+      <w:r>
+        <w:t>start</w:t>
+      </w:r>
+      <w:proofErr w:type="spellEnd"/>
+      <w:r>
+        <w:t xml:space="preserve">, </w:t>
+      </w:r>
+      <w:proofErr w:type="spellStart"/>
+      <w:r>
+        <w:t>stop</w:t>
+      </w:r>
+      <w:proofErr w:type="spellEnd"/>
+      <w:r>
+        <w:t xml:space="preserve"> и </w:t>
+      </w:r>
+      <w:proofErr w:type="spellStart"/>
+      <w:r>
+        <w:t>step</w:t>
+      </w:r>
+      <w:proofErr w:type="spellEnd"/>
+      <w:r>
+        <w:t xml:space="preserve"> и вычисляет значения по мере необходимости. Это значит, что независимо от размера диапазона, который описывает функция </w:t>
+      </w:r>
+      <w:proofErr w:type="spellStart"/>
+      <w:r>
+        <w:t>range</w:t>
+      </w:r>
+      <w:proofErr w:type="spellEnd"/>
+      <w:r>
+        <w:t xml:space="preserve">, она всегда будет занимать фиксированный объем памяти. </w:t>
+      </w:r>
+    </w:p>
+    <w:p>
+      <w:pPr>
+        <w:pStyle w:val="a5"/>
+      </w:pPr>
+      <w:r>
+        <w:t xml:space="preserve">15. </w:t>
+      </w:r>
+      <w:proofErr w:type="spellStart"/>
+      <w:r>
+        <w:t>range</w:t>
+      </w:r>
+      <w:proofErr w:type="spellEnd"/>
+      <w:r>
+        <w:t xml:space="preserve">(15, 0, -2). </w:t>
+      </w:r>
+    </w:p>
+    <w:p>
+      <w:pPr>
+        <w:pStyle w:val="a5"/>
+      </w:pPr>
+      <w:r>
+        <w:t xml:space="preserve">16. Да, могут. </w:t>
+      </w:r>
+    </w:p>
+    <w:p>
+      <w:pPr>
+        <w:pStyle w:val="a5"/>
+      </w:pPr>
+      <w:r>
+        <w:t xml:space="preserve">17. Пример бесконечного цикла: a = 0 </w:t>
+      </w:r>
+      <w:proofErr w:type="spellStart"/>
+      <w:r>
+        <w:t>while</w:t>
+      </w:r>
+      <w:proofErr w:type="spellEnd"/>
+      <w:r>
+        <w:t xml:space="preserve"> a &gt;= 0: </w:t>
+      </w:r>
+      <w:proofErr w:type="spellStart"/>
+      <w:r>
         <w:t>if</w:t>
       </w:r>
       <w:proofErr w:type="spellEnd"/>
       <w:r>
-        <w:t>» позволяет выполнить определенный набор инструкций в зависимости от некоторого условия. Возможны следующие варианты использования: 1) Конструкция «</w:t>
+        <w:t xml:space="preserve"> a == 7: </w:t>
       </w:r>
       <w:proofErr w:type="spellStart"/>
       <w:r>
-        <w:t>if</w:t>
+        <w:t>break</w:t>
       </w:r>
       <w:proofErr w:type="spellEnd"/>
       <w:r>
-        <w:t>» 2) Конструкция «</w:t>
+        <w:t xml:space="preserve"> a += 1 </w:t>
       </w:r>
       <w:proofErr w:type="spellStart"/>
       <w:r>
-        <w:t>if</w:t>
+        <w:t>print</w:t>
       </w:r>
       <w:proofErr w:type="spellEnd"/>
       <w:r>
-        <w:t>» - «</w:t>
+        <w:t>("A") Оператор «</w:t>
       </w:r>
       <w:proofErr w:type="spellStart"/>
       <w:r>
-        <w:t>else</w:t>
+        <w:t>break</w:t>
       </w:r>
       <w:proofErr w:type="spellEnd"/>
       <w:r>
-        <w:t>» 3) Конструкция «</w:t>
+        <w:t>» предназначен для досрочного прерывания работы цикла «</w:t>
       </w:r>
       <w:proofErr w:type="spellStart"/>
       <w:r>
-        <w:t>if</w:t>
+        <w:t>while</w:t>
       </w:r>
       <w:proofErr w:type="spellEnd"/>
       <w:r>
-        <w:t>» - «</w:t>
+        <w:t xml:space="preserve">». </w:t>
+      </w:r>
+    </w:p>
+    <w:p>
+      <w:pPr>
+        <w:pStyle w:val="a5"/>
+      </w:pPr>
+      <w:r>
+        <w:t>18. Оператор «</w:t>
       </w:r>
       <w:proofErr w:type="spellStart"/>
       <w:r>
-        <w:t>elif</w:t>
+        <w:t>break</w:t>
       </w:r>
       <w:proofErr w:type="spellEnd"/>
       <w:r>
-        <w:t>» - «</w:t>
+        <w:t>» предназначен для досрочного прерывания работы цикла «</w:t>
       </w:r>
       <w:proofErr w:type="spellStart"/>
       <w:r>
-        <w:t>else</w:t>
+        <w:t>while</w:t>
       </w:r>
       <w:proofErr w:type="spellEnd"/>
       <w:r>
-        <w:t xml:space="preserve">» </w:t>
-      </w:r>
-    </w:p>
-    <w:p>
-      <w:pPr>
-        <w:pStyle w:val="a5"/>
-      </w:pPr>
-      <w:r>
-        <w:t>7. , &lt;=, &gt;=, ==,</w:t>
-      </w:r>
-      <w:proofErr w:type="gramStart"/>
-      <w:r>
-        <w:t xml:space="preserve"> !</w:t>
-      </w:r>
-      <w:proofErr w:type="gramEnd"/>
-      <w:r>
-        <w:t>=.</w:t>
+        <w:t xml:space="preserve">». </w:t>
       </w:r>
     </w:p>
     <w:p>
@@ -4900,465 +5159,138 @@
       </w:pPr>
       <w:r>
         <w:lastRenderedPageBreak/>
-        <w:t xml:space="preserve"> 8. Логические выражения являются простыми, если в них выполняется только одна логическая операция. «x &gt; 15» или «a</w:t>
-      </w:r>
-      <w:proofErr w:type="gramStart"/>
-      <w:r>
-        <w:t xml:space="preserve"> !</w:t>
-      </w:r>
-      <w:proofErr w:type="gramEnd"/>
-      <w:r>
-        <w:t xml:space="preserve">= b» </w:t>
-      </w:r>
-    </w:p>
-    <w:p>
-      <w:pPr>
-        <w:pStyle w:val="a5"/>
-      </w:pPr>
-      <w:r>
-        <w:t xml:space="preserve">9. В составных условиях используется 2 и более логические операции. «x &gt; 8 </w:t>
+        <w:t>19. Оператор «</w:t>
       </w:r>
       <w:proofErr w:type="spellStart"/>
       <w:r>
-        <w:t>and</w:t>
+        <w:t>continue</w:t>
       </w:r>
       <w:proofErr w:type="spellEnd"/>
       <w:r>
-        <w:t xml:space="preserve"> y &lt;= 3» 10. </w:t>
+        <w:t xml:space="preserve">» запускает цикл заново, при этом код, расположенный после данного оператора, не выполняется. </w:t>
+      </w:r>
+    </w:p>
+    <w:p>
+      <w:pPr>
+        <w:pStyle w:val="a5"/>
+      </w:pPr>
+      <w:r>
+        <w:t xml:space="preserve">20. В операционной системе по умолчанию присутствуют стандартные потоки вывода на консоль: буферизованный поток </w:t>
       </w:r>
       <w:proofErr w:type="spellStart"/>
       <w:r>
-        <w:t>and</w:t>
+        <w:t>stdout</w:t>
       </w:r>
       <w:proofErr w:type="spellEnd"/>
       <w:r>
+        <w:t xml:space="preserve"> для вывода данных и информационных сообщений, а также </w:t>
+      </w:r>
+      <w:proofErr w:type="spellStart"/>
+      <w:r>
+        <w:t>небуферизованный</w:t>
+      </w:r>
+      <w:proofErr w:type="spellEnd"/>
+      <w:r>
+        <w:t xml:space="preserve"> поток </w:t>
+      </w:r>
+      <w:proofErr w:type="spellStart"/>
+      <w:r>
+        <w:t>stderr</w:t>
+      </w:r>
+      <w:proofErr w:type="spellEnd"/>
+      <w:r>
+        <w:t xml:space="preserve"> для вывода сообщений об ошибках. По умолчанию функция </w:t>
+      </w:r>
+      <w:proofErr w:type="spellStart"/>
+      <w:r>
+        <w:t>print</w:t>
+      </w:r>
+      <w:proofErr w:type="spellEnd"/>
+      <w:r>
+        <w:t xml:space="preserve"> использует поток </w:t>
+      </w:r>
+      <w:proofErr w:type="spellStart"/>
+      <w:r>
+        <w:t>stdout</w:t>
+      </w:r>
+      <w:proofErr w:type="spellEnd"/>
+      <w:r>
+        <w:t xml:space="preserve">. Хорошим стилем программирования является наличие вывода ошибок в стандартный поток </w:t>
+      </w:r>
+      <w:proofErr w:type="spellStart"/>
+      <w:r>
+        <w:t>stderr</w:t>
+      </w:r>
+      <w:proofErr w:type="spellEnd"/>
+      <w:r>
+        <w:t xml:space="preserve"> поскольку вывод в потоки </w:t>
+      </w:r>
+      <w:proofErr w:type="spellStart"/>
+      <w:r>
+        <w:t>stdout</w:t>
+      </w:r>
+      <w:proofErr w:type="spellEnd"/>
+      <w:r>
         <w:t xml:space="preserve"> и </w:t>
       </w:r>
       <w:proofErr w:type="spellStart"/>
       <w:r>
-        <w:t>or</w:t>
+        <w:t>stderr</w:t>
       </w:r>
       <w:proofErr w:type="spellEnd"/>
       <w:r>
-        <w:t xml:space="preserve"> </w:t>
-      </w:r>
-    </w:p>
-    <w:p>
-      <w:pPr>
-        <w:pStyle w:val="a5"/>
-      </w:pPr>
-      <w:r>
-        <w:t xml:space="preserve">11. Да, может. </w:t>
-      </w:r>
-    </w:p>
-    <w:p>
-      <w:pPr>
-        <w:pStyle w:val="a5"/>
-      </w:pPr>
-      <w:r>
-        <w:t xml:space="preserve">12. Алгоритм циклической структуры - это алгоритм, в котором происходит многократное повторение одного и того же участка программы. Такие повторяемые участки вычислительного процесса называются циклами. </w:t>
-      </w:r>
-    </w:p>
-    <w:p>
-      <w:pPr>
-        <w:pStyle w:val="a5"/>
-      </w:pPr>
-      <w:r>
-        <w:t>13. Цикл «</w:t>
+        <w:t xml:space="preserve"> может обрабатываться как операционной системой, так и сценариями пользователя по-разному. </w:t>
+      </w:r>
+    </w:p>
+    <w:p>
+      <w:pPr>
+        <w:pStyle w:val="a5"/>
+        <w:rPr>
+          <w:b/>
+          <w:sz w:val="28"/>
+          <w:szCs w:val="28"/>
+        </w:rPr>
+      </w:pPr>
+      <w:r>
+        <w:t xml:space="preserve">21. Для того, чтобы использовать поток </w:t>
       </w:r>
       <w:proofErr w:type="spellStart"/>
       <w:r>
-        <w:t>while</w:t>
+        <w:t>stderr</w:t>
       </w:r>
       <w:proofErr w:type="spellEnd"/>
       <w:r>
-        <w:t>» и цикл «</w:t>
+        <w:t xml:space="preserve"> необходимо передать его в параметре </w:t>
       </w:r>
       <w:proofErr w:type="spellStart"/>
       <w:r>
-        <w:t>for</w:t>
+        <w:t>file</w:t>
       </w:r>
       <w:proofErr w:type="spellEnd"/>
       <w:r>
-        <w:t>».</w:t>
-      </w:r>
-    </w:p>
-    <w:p>
-      <w:pPr>
-        <w:pStyle w:val="a5"/>
-      </w:pPr>
-      <w:r>
-        <w:t xml:space="preserve"> 14. Функция </w:t>
+        <w:t xml:space="preserve"> функции </w:t>
       </w:r>
       <w:proofErr w:type="spellStart"/>
       <w:r>
-        <w:t>range</w:t>
+        <w:t>print</w:t>
       </w:r>
       <w:proofErr w:type="spellEnd"/>
       <w:r>
-        <w:t xml:space="preserve"> возвращает неизменяемую последовательность чисел в виде объекта </w:t>
+        <w:t xml:space="preserve">. 22. В </w:t>
       </w:r>
       <w:proofErr w:type="spellStart"/>
       <w:r>
-        <w:t>range</w:t>
+        <w:t>Python</w:t>
       </w:r>
       <w:proofErr w:type="spellEnd"/>
       <w:r>
-        <w:t xml:space="preserve">. </w:t>
-      </w:r>
-      <w:proofErr w:type="gramStart"/>
-      <w:r>
-        <w:t>Параметры</w:t>
-      </w:r>
-      <w:proofErr w:type="gramEnd"/>
-      <w:r>
-        <w:t xml:space="preserve"> функции: </w:t>
+        <w:t xml:space="preserve"> завершить программу и передать операционной системе </w:t>
       </w:r>
       <w:proofErr w:type="spellStart"/>
       <w:r>
-        <w:t>start</w:t>
+        <w:t>заданныq</w:t>
       </w:r>
       <w:proofErr w:type="spellEnd"/>
-      <w:r>
-        <w:t xml:space="preserve"> - с </w:t>
-      </w:r>
-      <w:proofErr w:type="gramStart"/>
-      <w:r>
-        <w:t>какого</w:t>
-      </w:r>
-      <w:proofErr w:type="gramEnd"/>
-      <w:r>
-        <w:t xml:space="preserve"> числа начинается последовательность. По умолчанию - 0 </w:t>
-      </w:r>
-      <w:proofErr w:type="spellStart"/>
-      <w:r>
-        <w:t>stop</w:t>
-      </w:r>
-      <w:proofErr w:type="spellEnd"/>
-      <w:r>
-        <w:t xml:space="preserve"> - до какого числа продолжается последовательность чисел Указанное число не включается в </w:t>
-      </w:r>
-      <w:proofErr w:type="gramStart"/>
-      <w:r>
-        <w:t>диапазон</w:t>
-      </w:r>
-      <w:proofErr w:type="gramEnd"/>
-      <w:r>
-        <w:t xml:space="preserve">. </w:t>
-      </w:r>
-      <w:proofErr w:type="spellStart"/>
-      <w:r>
-        <w:t>step</w:t>
-      </w:r>
-      <w:proofErr w:type="spellEnd"/>
-      <w:r>
-        <w:t xml:space="preserve"> - с </w:t>
-      </w:r>
-      <w:proofErr w:type="gramStart"/>
-      <w:r>
-        <w:t>каким</w:t>
-      </w:r>
-      <w:proofErr w:type="gramEnd"/>
-      <w:r>
-        <w:t xml:space="preserve"> шагом растут числа. По умолчанию 1 Функция </w:t>
-      </w:r>
-      <w:proofErr w:type="spellStart"/>
-      <w:r>
-        <w:t>range</w:t>
-      </w:r>
-      <w:proofErr w:type="spellEnd"/>
-      <w:r>
-        <w:t xml:space="preserve"> хранит только информацию о значениях </w:t>
-      </w:r>
-      <w:proofErr w:type="spellStart"/>
-      <w:r>
-        <w:t>start</w:t>
-      </w:r>
-      <w:proofErr w:type="spellEnd"/>
-      <w:r>
-        <w:t xml:space="preserve">, </w:t>
-      </w:r>
-      <w:proofErr w:type="spellStart"/>
-      <w:r>
-        <w:t>stop</w:t>
-      </w:r>
-      <w:proofErr w:type="spellEnd"/>
-      <w:r>
-        <w:t xml:space="preserve"> и </w:t>
-      </w:r>
-      <w:proofErr w:type="spellStart"/>
-      <w:r>
-        <w:t>step</w:t>
-      </w:r>
-      <w:proofErr w:type="spellEnd"/>
-      <w:r>
-        <w:t xml:space="preserve"> и вычисляет значения по мере необходимости. Это значит, что независимо от размера диапазона, который описывает функция </w:t>
-      </w:r>
-      <w:proofErr w:type="spellStart"/>
-      <w:r>
-        <w:t>range</w:t>
-      </w:r>
-      <w:proofErr w:type="spellEnd"/>
-      <w:r>
-        <w:t xml:space="preserve">, она всегда будет занимать фиксированный объем памяти. </w:t>
-      </w:r>
-    </w:p>
-    <w:p>
-      <w:pPr>
-        <w:pStyle w:val="a5"/>
-      </w:pPr>
-      <w:r>
-        <w:t xml:space="preserve">15. </w:t>
-      </w:r>
-      <w:proofErr w:type="spellStart"/>
-      <w:r>
-        <w:t>range</w:t>
-      </w:r>
-      <w:proofErr w:type="spellEnd"/>
-      <w:r>
-        <w:t xml:space="preserve">(15, 0, -2). </w:t>
-      </w:r>
-    </w:p>
-    <w:p>
-      <w:pPr>
-        <w:pStyle w:val="a5"/>
-      </w:pPr>
-      <w:r>
-        <w:t xml:space="preserve">16. Да, могут. </w:t>
-      </w:r>
-    </w:p>
-    <w:p>
-      <w:pPr>
-        <w:pStyle w:val="a5"/>
-      </w:pPr>
-      <w:r>
-        <w:t xml:space="preserve">17. Пример бесконечного цикла: a = 0 </w:t>
-      </w:r>
-      <w:proofErr w:type="spellStart"/>
-      <w:r>
-        <w:t>while</w:t>
-      </w:r>
-      <w:proofErr w:type="spellEnd"/>
-      <w:r>
-        <w:t xml:space="preserve"> a &gt;= 0: </w:t>
-      </w:r>
-      <w:proofErr w:type="spellStart"/>
-      <w:r>
-        <w:t>if</w:t>
-      </w:r>
-      <w:proofErr w:type="spellEnd"/>
-      <w:r>
-        <w:t xml:space="preserve"> a == 7: </w:t>
-      </w:r>
-      <w:proofErr w:type="spellStart"/>
-      <w:r>
-        <w:t>break</w:t>
-      </w:r>
-      <w:proofErr w:type="spellEnd"/>
-      <w:r>
-        <w:t xml:space="preserve"> a += 1 </w:t>
-      </w:r>
-      <w:proofErr w:type="spellStart"/>
-      <w:r>
-        <w:t>print</w:t>
-      </w:r>
-      <w:proofErr w:type="spellEnd"/>
-      <w:r>
-        <w:t>("A") Оператор «</w:t>
-      </w:r>
-      <w:proofErr w:type="spellStart"/>
-      <w:r>
-        <w:t>break</w:t>
-      </w:r>
-      <w:proofErr w:type="spellEnd"/>
-      <w:r>
-        <w:t>» предназначен для досрочного прерывания работы цикла «</w:t>
-      </w:r>
-      <w:proofErr w:type="spellStart"/>
-      <w:r>
-        <w:t>while</w:t>
-      </w:r>
-      <w:proofErr w:type="spellEnd"/>
-      <w:r>
-        <w:t xml:space="preserve">». </w:t>
-      </w:r>
-    </w:p>
-    <w:p>
-      <w:pPr>
-        <w:pStyle w:val="a5"/>
-      </w:pPr>
-      <w:r>
-        <w:t>18. Оператор «</w:t>
-      </w:r>
-      <w:proofErr w:type="spellStart"/>
-      <w:r>
-        <w:t>break</w:t>
-      </w:r>
-      <w:proofErr w:type="spellEnd"/>
-      <w:r>
-        <w:t>» предназначен для досрочного прерывания работы цикла «</w:t>
-      </w:r>
-      <w:proofErr w:type="spellStart"/>
-      <w:r>
-        <w:t>while</w:t>
-      </w:r>
-      <w:proofErr w:type="spellEnd"/>
-      <w:r>
-        <w:t xml:space="preserve">». </w:t>
-      </w:r>
-    </w:p>
-    <w:p>
-      <w:pPr>
-        <w:pStyle w:val="a5"/>
-      </w:pPr>
-      <w:r>
-        <w:t>19. Оператор «</w:t>
-      </w:r>
-      <w:proofErr w:type="spellStart"/>
-      <w:r>
-        <w:t>continue</w:t>
-      </w:r>
-      <w:proofErr w:type="spellEnd"/>
-      <w:r>
-        <w:t xml:space="preserve">» запускает цикл заново, при этом код, расположенный после данного оператора, не выполняется. </w:t>
-      </w:r>
-    </w:p>
-    <w:p>
-      <w:pPr>
-        <w:pStyle w:val="a5"/>
-      </w:pPr>
-      <w:r>
-        <w:t xml:space="preserve">20. В операционной системе по умолчанию присутствуют стандартные потоки вывода на консоль: буферизованный поток </w:t>
-      </w:r>
-      <w:proofErr w:type="spellStart"/>
-      <w:r>
-        <w:t>stdout</w:t>
-      </w:r>
-      <w:proofErr w:type="spellEnd"/>
-      <w:r>
-        <w:t xml:space="preserve"> для вывода данных и информационных сообщений, а также </w:t>
-      </w:r>
-      <w:proofErr w:type="spellStart"/>
-      <w:r>
-        <w:t>небуферизованный</w:t>
-      </w:r>
-      <w:proofErr w:type="spellEnd"/>
-      <w:r>
-        <w:t xml:space="preserve"> поток </w:t>
-      </w:r>
-      <w:proofErr w:type="spellStart"/>
-      <w:r>
-        <w:t>stderr</w:t>
-      </w:r>
-      <w:proofErr w:type="spellEnd"/>
-      <w:r>
-        <w:t xml:space="preserve"> для вывода сообщений об ошибках. По умолчанию функция </w:t>
-      </w:r>
-      <w:proofErr w:type="spellStart"/>
-      <w:r>
-        <w:t>print</w:t>
-      </w:r>
-      <w:proofErr w:type="spellEnd"/>
-      <w:r>
-        <w:t xml:space="preserve"> использует поток </w:t>
-      </w:r>
-      <w:proofErr w:type="spellStart"/>
-      <w:r>
-        <w:t>stdout</w:t>
-      </w:r>
-      <w:proofErr w:type="spellEnd"/>
-      <w:r>
-        <w:t xml:space="preserve">. Хорошим стилем программирования является наличие вывода ошибок в стандартный поток </w:t>
-      </w:r>
-      <w:proofErr w:type="spellStart"/>
-      <w:proofErr w:type="gramStart"/>
-      <w:r>
-        <w:t>stderr</w:t>
-      </w:r>
-      <w:proofErr w:type="spellEnd"/>
-      <w:proofErr w:type="gramEnd"/>
-      <w:r>
-        <w:t xml:space="preserve"> поскольку вывод в потоки </w:t>
-      </w:r>
-      <w:proofErr w:type="spellStart"/>
-      <w:r>
-        <w:t>stdout</w:t>
-      </w:r>
-      <w:proofErr w:type="spellEnd"/>
-      <w:r>
-        <w:t xml:space="preserve"> и </w:t>
-      </w:r>
-      <w:proofErr w:type="spellStart"/>
-      <w:r>
-        <w:t>stderr</w:t>
-      </w:r>
-      <w:proofErr w:type="spellEnd"/>
-      <w:r>
-        <w:t xml:space="preserve"> может обрабатываться как операционной системой, так и сценариями пользователя по-разному. </w:t>
-      </w:r>
-    </w:p>
-    <w:p>
-      <w:pPr>
-        <w:pStyle w:val="a5"/>
-        <w:rPr>
-          <w:b/>
-          <w:sz w:val="28"/>
-          <w:szCs w:val="28"/>
-        </w:rPr>
-      </w:pPr>
-      <w:r>
-        <w:t>21. Для того</w:t>
-      </w:r>
-      <w:proofErr w:type="gramStart"/>
-      <w:r>
-        <w:t>,</w:t>
-      </w:r>
-      <w:proofErr w:type="gramEnd"/>
-      <w:r>
-        <w:t xml:space="preserve"> чтобы использовать поток </w:t>
-      </w:r>
-      <w:proofErr w:type="spellStart"/>
-      <w:r>
-        <w:t>stderr</w:t>
-      </w:r>
-      <w:proofErr w:type="spellEnd"/>
-      <w:r>
-        <w:t xml:space="preserve"> необходимо передать его в параметре </w:t>
-      </w:r>
-      <w:proofErr w:type="spellStart"/>
-      <w:r>
-        <w:t>file</w:t>
-      </w:r>
-      <w:proofErr w:type="spellEnd"/>
-      <w:r>
-        <w:t xml:space="preserve"> функции </w:t>
-      </w:r>
-      <w:proofErr w:type="spellStart"/>
-      <w:r>
-        <w:t>print</w:t>
-      </w:r>
-      <w:proofErr w:type="spellEnd"/>
-      <w:r>
-        <w:t xml:space="preserve">. 22. В </w:t>
-      </w:r>
-      <w:proofErr w:type="spellStart"/>
-      <w:r>
-        <w:t>Python</w:t>
-      </w:r>
-      <w:proofErr w:type="spellEnd"/>
-      <w:r>
-        <w:t xml:space="preserve"> завершить программу и передать операционной системе </w:t>
-      </w:r>
-      <w:proofErr w:type="spellStart"/>
-      <w:r>
-        <w:t>заданны</w:t>
-      </w:r>
-      <w:proofErr w:type="gramStart"/>
-      <w:r>
-        <w:t>q</w:t>
-      </w:r>
-      <w:proofErr w:type="spellEnd"/>
-      <w:proofErr w:type="gramEnd"/>
       <w:r>
         <w:t xml:space="preserve"> код возврата можно посредством функции </w:t>
       </w:r>
@@ -5390,8 +5322,8 @@
 </file>
 
 <file path=word/numbering.xml><?xml version="1.0" encoding="utf-8"?>
-<w:numbering xmlns:wpc="http://schemas.microsoft.com/office/word/2010/wordprocessingCanvas" xmlns:mc="http://schemas.openxmlformats.org/markup-compatibility/2006" xmlns:o="urn:schemas-microsoft-com:office:office" xmlns:r="http://schemas.openxmlformats.org/officeDocument/2006/relationships" xmlns:m="http://schemas.openxmlformats.org/officeDocument/2006/math" xmlns:v="urn:schemas-microsoft-com:vml" xmlns:wp14="http://schemas.microsoft.com/office/word/2010/wordprocessingDrawing" xmlns:wp="http://schemas.openxmlformats.org/drawingml/2006/wordprocessingDrawing" xmlns:w10="urn:schemas-microsoft-com:office:word" xmlns:w="http://schemas.openxmlformats.org/wordprocessingml/2006/main" xmlns:w14="http://schemas.microsoft.com/office/word/2010/wordml" xmlns:wpg="http://schemas.microsoft.com/office/word/2010/wordprocessingGroup" xmlns:wpi="http://schemas.microsoft.com/office/word/2010/wordprocessingInk" xmlns:wne="http://schemas.microsoft.com/office/word/2006/wordml" xmlns:wps="http://schemas.microsoft.com/office/word/2010/wordprocessingShape" mc:Ignorable="w14 wp14">
-  <w:abstractNum w:abstractNumId="0">
+<w:numbering xmlns:wpc="http://schemas.microsoft.com/office/word/2010/wordprocessingCanvas" xmlns:mc="http://schemas.openxmlformats.org/markup-compatibility/2006" xmlns:o="urn:schemas-microsoft-com:office:office" xmlns:r="http://schemas.openxmlformats.org/officeDocument/2006/relationships" xmlns:m="http://schemas.openxmlformats.org/officeDocument/2006/math" xmlns:v="urn:schemas-microsoft-com:vml" xmlns:wp14="http://schemas.microsoft.com/office/word/2010/wordprocessingDrawing" xmlns:wp="http://schemas.openxmlformats.org/drawingml/2006/wordprocessingDrawing" xmlns:w10="urn:schemas-microsoft-com:office:word" xmlns:w="http://schemas.openxmlformats.org/wordprocessingml/2006/main" xmlns:w14="http://schemas.microsoft.com/office/word/2010/wordml" xmlns:w15="http://schemas.microsoft.com/office/word/2012/wordml" xmlns:wpg="http://schemas.microsoft.com/office/word/2010/wordprocessingGroup" xmlns:wpi="http://schemas.microsoft.com/office/word/2010/wordprocessingInk" xmlns:wne="http://schemas.microsoft.com/office/word/2006/wordml" xmlns:wps="http://schemas.microsoft.com/office/word/2010/wordprocessingShape" mc:Ignorable="w14 w15 wp14">
+  <w:abstractNum w:abstractNumId="0" w15:restartNumberingAfterBreak="0">
     <w:nsid w:val="2CD366EE"/>
     <w:multiLevelType w:val="hybridMultilevel"/>
     <w:tmpl w:val="E86E67B0"/>
@@ -5487,7 +5419,7 @@
 </file>
 
 <file path=word/styles.xml><?xml version="1.0" encoding="utf-8"?>
-<w:styles xmlns:mc="http://schemas.openxmlformats.org/markup-compatibility/2006" xmlns:r="http://schemas.openxmlformats.org/officeDocument/2006/relationships" xmlns:w="http://schemas.openxmlformats.org/wordprocessingml/2006/main" xmlns:w14="http://schemas.microsoft.com/office/word/2010/wordml" mc:Ignorable="w14">
+<w:styles xmlns:mc="http://schemas.openxmlformats.org/markup-compatibility/2006" xmlns:r="http://schemas.openxmlformats.org/officeDocument/2006/relationships" xmlns:w="http://schemas.openxmlformats.org/wordprocessingml/2006/main" xmlns:w14="http://schemas.microsoft.com/office/word/2010/wordml" xmlns:w15="http://schemas.microsoft.com/office/word/2012/wordml" mc:Ignorable="w14 w15">
   <w:docDefaults>
     <w:rPrDefault>
       <w:rPr>
@@ -5503,499 +5435,378 @@
       </w:pPr>
     </w:pPrDefault>
   </w:docDefaults>
-  <w:latentStyles w:defLockedState="0" w:defUIPriority="99" w:defSemiHidden="1" w:defUnhideWhenUsed="1" w:defQFormat="0" w:count="267">
-    <w:lsdException w:name="Normal" w:semiHidden="0" w:uiPriority="1" w:unhideWhenUsed="0" w:qFormat="1"/>
-    <w:lsdException w:name="heading 1" w:semiHidden="0" w:uiPriority="9" w:unhideWhenUsed="0" w:qFormat="1"/>
-    <w:lsdException w:name="heading 2" w:uiPriority="9" w:qFormat="1"/>
-    <w:lsdException w:name="heading 3" w:uiPriority="9" w:qFormat="1"/>
-    <w:lsdException w:name="heading 4" w:uiPriority="9" w:qFormat="1"/>
-    <w:lsdException w:name="heading 5" w:uiPriority="9" w:qFormat="1"/>
-    <w:lsdException w:name="heading 6" w:uiPriority="9" w:qFormat="1"/>
-    <w:lsdException w:name="heading 7" w:uiPriority="9" w:qFormat="1"/>
-    <w:lsdException w:name="heading 8" w:uiPriority="9" w:qFormat="1"/>
-    <w:lsdException w:name="heading 9" w:uiPriority="9" w:qFormat="1"/>
-    <w:lsdException w:name="toc 1" w:uiPriority="39"/>
-    <w:lsdException w:name="toc 2" w:uiPriority="39"/>
-    <w:lsdException w:name="toc 3" w:uiPriority="39"/>
-    <w:lsdException w:name="toc 4" w:uiPriority="39"/>
-    <w:lsdException w:name="toc 5" w:uiPriority="39"/>
-    <w:lsdException w:name="toc 6" w:uiPriority="39"/>
-    <w:lsdException w:name="toc 7" w:uiPriority="39"/>
-    <w:lsdException w:name="toc 8" w:uiPriority="39"/>
-    <w:lsdException w:name="toc 9" w:uiPriority="39"/>
-    <w:lsdException w:name="caption" w:uiPriority="35" w:qFormat="1"/>
-    <w:lsdException w:name="Title" w:semiHidden="0" w:uiPriority="10" w:unhideWhenUsed="0" w:qFormat="1"/>
-    <w:lsdException w:name="Default Paragraph Font" w:uiPriority="1"/>
-    <w:lsdException w:name="Body Text" w:uiPriority="1" w:qFormat="1"/>
-    <w:lsdException w:name="Subtitle" w:semiHidden="0" w:uiPriority="11" w:unhideWhenUsed="0" w:qFormat="1"/>
-    <w:lsdException w:name="Strong" w:semiHidden="0" w:uiPriority="22" w:unhideWhenUsed="0" w:qFormat="1"/>
-    <w:lsdException w:name="Emphasis" w:semiHidden="0" w:uiPriority="20" w:unhideWhenUsed="0" w:qFormat="1"/>
-    <w:lsdException w:name="Table Grid" w:semiHidden="0" w:uiPriority="59" w:unhideWhenUsed="0"/>
-    <w:lsdException w:name="Placeholder Text" w:unhideWhenUsed="0"/>
-    <w:lsdException w:name="No Spacing" w:semiHidden="0" w:uiPriority="1" w:unhideWhenUsed="0" w:qFormat="1"/>
-    <w:lsdException w:name="Light Shading" w:semiHidden="0" w:uiPriority="60" w:unhideWhenUsed="0"/>
-    <w:lsdException w:name="Light List" w:semiHidden="0" w:uiPriority="61" w:unhideWhenUsed="0"/>
-    <w:lsdException w:name="Light Grid" w:semiHidden="0" w:uiPriority="62" w:unhideWhenUsed="0"/>
-    <w:lsdException w:name="Medium Shading 1" w:semiHidden="0" w:uiPriority="63" w:unhideWhenUsed="0"/>
-    <w:lsdException w:name="Medium Shading 2" w:semiHidden="0" w:uiPriority="64" w:unhideWhenUsed="0"/>
-    <w:lsdException w:name="Medium List 1" w:semiHidden="0" w:uiPriority="65" w:unhideWhenUsed="0"/>
-    <w:lsdException w:name="Medium List 2" w:semiHidden="0" w:uiPriority="66" w:unhideWhenUsed="0"/>
-    <w:lsdException w:name="Medium Grid 1" w:semiHidden="0" w:uiPriority="67" w:unhideWhenUsed="0"/>
-    <w:lsdException w:name="Medium Grid 2" w:semiHidden="0" w:uiPriority="68" w:unhideWhenUsed="0"/>
-    <w:lsdException w:name="Medium Grid 3" w:semiHidden="0" w:uiPriority="69" w:unhideWhenUsed="0"/>
-    <w:lsdException w:name="Dark List" w:semiHidden="0" w:uiPriority="70" w:unhideWhenUsed="0"/>
-    <w:lsdException w:name="Colorful Shading" w:semiHidden="0" w:uiPriority="71" w:unhideWhenUsed="0"/>
-    <w:lsdException w:name="Colorful List" w:semiHidden="0" w:uiPriority="72" w:unhideWhenUsed="0"/>
-    <w:lsdException w:name="Colorful Grid" w:semiHidden="0" w:uiPriority="73" w:unhideWhenUsed="0"/>
-    <w:lsdException w:name="Light Shading Accent 1" w:semiHidden="0" w:uiPriority="60" w:unhideWhenUsed="0"/>
-    <w:lsdException w:name="Light List Accent 1" w:semiHidden="0" w:uiPriority="61" w:unhideWhenUsed="0"/>
-    <w:lsdException w:name="Light Grid Accent 1" w:semiHidden="0" w:uiPriority="62" w:unhideWhenUsed="0"/>
-    <w:lsdException w:name="Medium Shading 1 Accent 1" w:semiHidden="0" w:uiPriority="63" w:unhideWhenUsed="0"/>
-    <w:lsdException w:name="Medium Shading 2 Accent 1" w:semiHidden="0" w:uiPriority="64" w:unhideWhenUsed="0"/>
-    <w:lsdException w:name="Medium List 1 Accent 1" w:semiHidden="0" w:uiPriority="65" w:unhideWhenUsed="0"/>
-    <w:lsdException w:name="Revision" w:unhideWhenUsed="0"/>
-    <w:lsdException w:name="List Paragraph" w:semiHidden="0" w:uiPriority="34" w:unhideWhenUsed="0" w:qFormat="1"/>
-    <w:lsdException w:name="Quote" w:semiHidden="0" w:uiPriority="29" w:unhideWhenUsed="0" w:qFormat="1"/>
-    <w:lsdException w:name="Intense Quote" w:semiHidden="0" w:uiPriority="30" w:unhideWhenUsed="0" w:qFormat="1"/>
-    <w:lsdException w:name="Medium List 2 Accent 1" w:semiHidden="0" w:uiPriority="66" w:unhideWhenUsed="0"/>
-    <w:lsdException w:name="Medium Grid 1 Accent 1" w:semiHidden="0" w:uiPriority="67" w:unhideWhenUsed="0"/>
-    <w:lsdException w:name="Medium Grid 2 Accent 1" w:semiHidden="0" w:uiPriority="68" w:unhideWhenUsed="0"/>
-    <w:lsdException w:name="Medium Grid 3 Accent 1" w:semiHidden="0" w:uiPriority="69" w:unhideWhenUsed="0"/>
-    <w:lsdException w:name="Dark List Accent 1" w:semiHidden="0" w:uiPriority="70" w:unhideWhenUsed="0"/>
-    <w:lsdException w:name="Colorful Shading Accent 1" w:semiHidden="0" w:uiPriority="71" w:unhideWhenUsed="0"/>
-    <w:lsdException w:name="Colorful List Accent 1" w:semiHidden="0" w:uiPriority="72" w:unhideWhenUsed="0"/>
-    <w:lsdException w:name="Colorful Grid Accent 1" w:semiHidden="0" w:uiPriority="73" w:unhideWhenUsed="0"/>
-    <w:lsdException w:name="Light Shading Accent 2" w:semiHidden="0" w:uiPriority="60" w:unhideWhenUsed="0"/>
-    <w:lsdException w:name="Light List Accent 2" w:semiHidden="0" w:uiPriority="61" w:unhideWhenUsed="0"/>
-    <w:lsdException w:name="Light Grid Accent 2" w:semiHidden="0" w:uiPriority="62" w:unhideWhenUsed="0"/>
-    <w:lsdException w:name="Medium Shading 1 Accent 2" w:semiHidden="0" w:uiPriority="63" w:unhideWhenUsed="0"/>
-    <w:lsdException w:name="Medium Shading 2 Accent 2" w:semiHidden="0" w:uiPriority="64" w:unhideWhenUsed="0"/>
-    <w:lsdException w:name="Medium List 1 Accent 2" w:semiHidden="0" w:uiPriority="65" w:unhideWhenUsed="0"/>
-    <w:lsdException w:name="Medium List 2 Accent 2" w:semiHidden="0" w:uiPriority="66" w:unhideWhenUsed="0"/>
-    <w:lsdException w:name="Medium Grid 1 Accent 2" w:semiHidden="0" w:uiPriority="67" w:unhideWhenUsed="0"/>
-    <w:lsdException w:name="Medium Grid 2 Accent 2" w:semiHidden="0" w:uiPriority="68" w:unhideWhenUsed="0"/>
-    <w:lsdException w:name="Medium Grid 3 Accent 2" w:semiHidden="0" w:uiPriority="69" w:unhideWhenUsed="0"/>
-    <w:lsdException w:name="Dark List Accent 2" w:semiHidden="0" w:uiPriority="70" w:unhideWhenUsed="0"/>
-    <w:lsdException w:name="Colorful Shading Accent 2" w:semiHidden="0" w:uiPriority="71" w:unhideWhenUsed="0"/>
-    <w:lsdException w:name="Colorful List Accent 2" w:semiHidden="0" w:uiPriority="72" w:unhideWhenUsed="0"/>
-    <w:lsdException w:name="Colorful Grid Accent 2" w:semiHidden="0" w:uiPriority="73" w:unhideWhenUsed="0"/>
-    <w:lsdException w:name="Light Shading Accent 3" w:semiHidden="0" w:uiPriority="60" w:unhideWhenUsed="0"/>
-    <w:lsdException w:name="Light List Accent 3" w:semiHidden="0" w:uiPriority="61" w:unhideWhenUsed="0"/>
-    <w:lsdException w:name="Light Grid Accent 3" w:semiHidden="0" w:uiPriority="62" w:unhideWhenUsed="0"/>
-    <w:lsdException w:name="Medium Shading 1 Accent 3" w:semiHidden="0" w:uiPriority="63" w:unhideWhenUsed="0"/>
-    <w:lsdException w:name="Medium Shading 2 Accent 3" w:semiHidden="0" w:uiPriority="64" w:unhideWhenUsed="0"/>
-    <w:lsdException w:name="Medium List 1 Accent 3" w:semiHidden="0" w:uiPriority="65" w:unhideWhenUsed="0"/>
-    <w:lsdException w:name="Medium List 2 Accent 3" w:semiHidden="0" w:uiPriority="66" w:unhideWhenUsed="0"/>
-    <w:lsdException w:name="Medium Grid 1 Accent 3" w:semiHidden="0" w:uiPriority="67" w:unhideWhenUsed="0"/>
-    <w:lsdException w:name="Medium Grid 2 Accent 3" w:semiHidden="0" w:uiPriority="68" w:unhideWhenUsed="0"/>
-    <w:lsdException w:name="Medium Grid 3 Accent 3" w:semiHidden="0" w:uiPriority="69" w:unhideWhenUsed="0"/>
-    <w:lsdException w:name="Dark List Accent 3" w:semiHidden="0" w:uiPriority="70" w:unhideWhenUsed="0"/>
-    <w:lsdException w:name="Colorful Shading Accent 3" w:semiHidden="0" w:uiPriority="71" w:unhideWhenUsed="0"/>
-    <w:lsdException w:name="Colorful List Accent 3" w:semiHidden="0" w:uiPriority="72" w:unhideWhenUsed="0"/>
-    <w:lsdException w:name="Colorful Grid Accent 3" w:semiHidden="0" w:uiPriority="73" w:unhideWhenUsed="0"/>
-    <w:lsdException w:name="Light Shading Accent 4" w:semiHidden="0" w:uiPriority="60" w:unhideWhenUsed="0"/>
-    <w:lsdException w:name="Light List Accent 4" w:semiHidden="0" w:uiPriority="61" w:unhideWhenUsed="0"/>
-    <w:lsdException w:name="Light Grid Accent 4" w:semiHidden="0" w:uiPriority="62" w:unhideWhenUsed="0"/>
-    <w:lsdException w:name="Medium Shading 1 Accent 4" w:semiHidden="0" w:uiPriority="63" w:unhideWhenUsed="0"/>
-    <w:lsdException w:name="Medium Shading 2 Accent 4" w:semiHidden="0" w:uiPriority="64" w:unhideWhenUsed="0"/>
-    <w:lsdException w:name="Medium List 1 Accent 4" w:semiHidden="0" w:uiPriority="65" w:unhideWhenUsed="0"/>
-    <w:lsdException w:name="Medium List 2 Accent 4" w:semiHidden="0" w:uiPriority="66" w:unhideWhenUsed="0"/>
-    <w:lsdException w:name="Medium Grid 1 Accent 4" w:semiHidden="0" w:uiPriority="67" w:unhideWhenUsed="0"/>
-    <w:lsdException w:name="Medium Grid 2 Accent 4" w:semiHidden="0" w:uiPriority="68" w:unhideWhenUsed="0"/>
-    <w:lsdException w:name="Medium Grid 3 Accent 4" w:semiHidden="0" w:uiPriority="69" w:unhideWhenUsed="0"/>
-    <w:lsdException w:name="Dark List Accent 4" w:semiHidden="0" w:uiPriority="70" w:unhideWhenUsed="0"/>
-    <w:lsdException w:name="Colorful Shading Accent 4" w:semiHidden="0" w:uiPriority="71" w:unhideWhenUsed="0"/>
-    <w:lsdException w:name="Colorful List Accent 4" w:semiHidden="0" w:uiPriority="72" w:unhideWhenUsed="0"/>
-    <w:lsdException w:name="Colorful Grid Accent 4" w:semiHidden="0" w:uiPriority="73" w:unhideWhenUsed="0"/>
-    <w:lsdException w:name="Light Shading Accent 5" w:semiHidden="0" w:uiPriority="60" w:unhideWhenUsed="0"/>
-    <w:lsdException w:name="Light List Accent 5" w:semiHidden="0" w:uiPriority="61" w:unhideWhenUsed="0"/>
-    <w:lsdException w:name="Light Grid Accent 5" w:semiHidden="0" w:uiPriority="62" w:unhideWhenUsed="0"/>
-    <w:lsdException w:name="Medium Shading 1 Accent 5" w:semiHidden="0" w:uiPriority="63" w:unhideWhenUsed="0"/>
-    <w:lsdException w:name="Medium Shading 2 Accent 5" w:semiHidden="0" w:uiPriority="64" w:unhideWhenUsed="0"/>
-    <w:lsdException w:name="Medium List 1 Accent 5" w:semiHidden="0" w:uiPriority="65" w:unhideWhenUsed="0"/>
-    <w:lsdException w:name="Medium List 2 Accent 5" w:semiHidden="0" w:uiPriority="66" w:unhideWhenUsed="0"/>
-    <w:lsdException w:name="Medium Grid 1 Accent 5" w:semiHidden="0" w:uiPriority="67" w:unhideWhenUsed="0"/>
-    <w:lsdException w:name="Medium Grid 2 Accent 5" w:semiHidden="0" w:uiPriority="68" w:unhideWhenUsed="0"/>
-    <w:lsdException w:name="Medium Grid 3 Accent 5" w:semiHidden="0" w:uiPriority="69" w:unhideWhenUsed="0"/>
-    <w:lsdException w:name="Dark List Accent 5" w:semiHidden="0" w:uiPriority="70" w:unhideWhenUsed="0"/>
-    <w:lsdException w:name="Colorful Shading Accent 5" w:semiHidden="0" w:uiPriority="71" w:unhideWhenUsed="0"/>
-    <w:lsdException w:name="Colorful List Accent 5" w:semiHidden="0" w:uiPriority="72" w:unhideWhenUsed="0"/>
-    <w:lsdException w:name="Colorful Grid Accent 5" w:semiHidden="0" w:uiPriority="73" w:unhideWhenUsed="0"/>
-    <w:lsdException w:name="Light Shading Accent 6" w:semiHidden="0" w:uiPriority="60" w:unhideWhenUsed="0"/>
-    <w:lsdException w:name="Light List Accent 6" w:semiHidden="0" w:uiPriority="61" w:unhideWhenUsed="0"/>
-    <w:lsdException w:name="Light Grid Accent 6" w:semiHidden="0" w:uiPriority="62" w:unhideWhenUsed="0"/>
-    <w:lsdException w:name="Medium Shading 1 Accent 6" w:semiHidden="0" w:uiPriority="63" w:unhideWhenUsed="0"/>
-    <w:lsdException w:name="Medium Shading 2 Accent 6" w:semiHidden="0" w:uiPriority="64" w:unhideWhenUsed="0"/>
-    <w:lsdException w:name="Medium List 1 Accent 6" w:semiHidden="0" w:uiPriority="65" w:unhideWhenUsed="0"/>
-    <w:lsdException w:name="Medium List 2 Accent 6" w:semiHidden="0" w:uiPriority="66" w:unhideWhenUsed="0"/>
-    <w:lsdException w:name="Medium Grid 1 Accent 6" w:semiHidden="0" w:uiPriority="67" w:unhideWhenUsed="0"/>
-    <w:lsdException w:name="Medium Grid 2 Accent 6" w:semiHidden="0" w:uiPriority="68" w:unhideWhenUsed="0"/>
-    <w:lsdException w:name="Medium Grid 3 Accent 6" w:semiHidden="0" w:uiPriority="69" w:unhideWhenUsed="0"/>
-    <w:lsdException w:name="Dark List Accent 6" w:semiHidden="0" w:uiPriority="70" w:unhideWhenUsed="0"/>
-    <w:lsdException w:name="Colorful Shading Accent 6" w:semiHidden="0" w:uiPriority="71" w:unhideWhenUsed="0"/>
-    <w:lsdException w:name="Colorful List Accent 6" w:semiHidden="0" w:uiPriority="72" w:unhideWhenUsed="0"/>
-    <w:lsdException w:name="Colorful Grid Accent 6" w:semiHidden="0" w:uiPriority="73" w:unhideWhenUsed="0"/>
-    <w:lsdException w:name="Subtle Emphasis" w:semiHidden="0" w:uiPriority="19" w:unhideWhenUsed="0" w:qFormat="1"/>
-    <w:lsdException w:name="Intense Emphasis" w:semiHidden="0" w:uiPriority="21" w:unhideWhenUsed="0" w:qFormat="1"/>
-    <w:lsdException w:name="Subtle Reference" w:semiHidden="0" w:uiPriority="31" w:unhideWhenUsed="0" w:qFormat="1"/>
-    <w:lsdException w:name="Intense Reference" w:semiHidden="0" w:uiPriority="32" w:unhideWhenUsed="0" w:qFormat="1"/>
-    <w:lsdException w:name="Book Title" w:semiHidden="0" w:uiPriority="33" w:unhideWhenUsed="0" w:qFormat="1"/>
-    <w:lsdException w:name="Bibliography" w:uiPriority="37"/>
-    <w:lsdException w:name="TOC Heading" w:uiPriority="39" w:qFormat="1"/>
-  </w:latentStyles>
-  <w:style w:type="paragraph" w:default="1" w:styleId="a">
-    <w:name w:val="Normal"/>
-    <w:uiPriority w:val="1"/>
-    <w:qFormat/>
-    <w:rsid w:val="009448CD"/>
-    <w:pPr>
-      <w:widowControl w:val="0"/>
-      <w:autoSpaceDE w:val="0"/>
-      <w:autoSpaceDN w:val="0"/>
-      <w:spacing w:after="0" w:line="240" w:lineRule="auto"/>
-    </w:pPr>
-    <w:rPr>
-      <w:rFonts w:ascii="Times New Roman" w:eastAsia="Times New Roman" w:hAnsi="Times New Roman" w:cs="Times New Roman"/>
-    </w:rPr>
-  </w:style>
-  <w:style w:type="character" w:default="1" w:styleId="a0">
-    <w:name w:val="Default Paragraph Font"/>
-    <w:uiPriority w:val="1"/>
-    <w:semiHidden/>
-    <w:unhideWhenUsed/>
-  </w:style>
-  <w:style w:type="table" w:default="1" w:styleId="a1">
-    <w:name w:val="Normal Table"/>
-    <w:uiPriority w:val="99"/>
-    <w:semiHidden/>
-    <w:unhideWhenUsed/>
-    <w:tblPr>
-      <w:tblInd w:w="0" w:type="dxa"/>
-      <w:tblCellMar>
-        <w:top w:w="0" w:type="dxa"/>
-        <w:left w:w="108" w:type="dxa"/>
-        <w:bottom w:w="0" w:type="dxa"/>
-        <w:right w:w="108" w:type="dxa"/>
-      </w:tblCellMar>
-    </w:tblPr>
-  </w:style>
-  <w:style w:type="numbering" w:default="1" w:styleId="a2">
-    <w:name w:val="No List"/>
-    <w:uiPriority w:val="99"/>
-    <w:semiHidden/>
-    <w:unhideWhenUsed/>
-  </w:style>
-  <w:style w:type="paragraph" w:styleId="a3">
-    <w:name w:val="Body Text"/>
-    <w:basedOn w:val="a"/>
-    <w:link w:val="a4"/>
-    <w:uiPriority w:val="1"/>
-    <w:semiHidden/>
-    <w:unhideWhenUsed/>
-    <w:qFormat/>
-    <w:rsid w:val="009448CD"/>
-    <w:rPr>
-      <w:sz w:val="32"/>
-      <w:szCs w:val="32"/>
-    </w:rPr>
-  </w:style>
-  <w:style w:type="character" w:customStyle="1" w:styleId="a4">
-    <w:name w:val="Основной текст Знак"/>
-    <w:basedOn w:val="a0"/>
-    <w:link w:val="a3"/>
-    <w:uiPriority w:val="1"/>
-    <w:semiHidden/>
-    <w:rsid w:val="009448CD"/>
-    <w:rPr>
-      <w:rFonts w:ascii="Times New Roman" w:eastAsia="Times New Roman" w:hAnsi="Times New Roman" w:cs="Times New Roman"/>
-      <w:sz w:val="32"/>
-      <w:szCs w:val="32"/>
-    </w:rPr>
-  </w:style>
-  <w:style w:type="paragraph" w:customStyle="1" w:styleId="TableParagraph">
-    <w:name w:val="Table Paragraph"/>
-    <w:basedOn w:val="a"/>
-    <w:uiPriority w:val="1"/>
-    <w:qFormat/>
-    <w:rsid w:val="009448CD"/>
-    <w:pPr>
-      <w:spacing w:line="304" w:lineRule="exact"/>
-      <w:ind w:left="200"/>
-    </w:pPr>
-  </w:style>
-  <w:style w:type="table" w:customStyle="1" w:styleId="TableNormal">
-    <w:name w:val="Table Normal"/>
-    <w:uiPriority w:val="2"/>
-    <w:semiHidden/>
-    <w:qFormat/>
-    <w:rsid w:val="009448CD"/>
-    <w:pPr>
-      <w:widowControl w:val="0"/>
-      <w:autoSpaceDE w:val="0"/>
-      <w:autoSpaceDN w:val="0"/>
-      <w:spacing w:after="0" w:line="240" w:lineRule="auto"/>
-    </w:pPr>
-    <w:rPr>
-      <w:lang w:val="en-US"/>
-    </w:rPr>
-    <w:tblPr>
-      <w:tblCellMar>
-        <w:top w:w="0" w:type="dxa"/>
-        <w:left w:w="0" w:type="dxa"/>
-        <w:bottom w:w="0" w:type="dxa"/>
-        <w:right w:w="0" w:type="dxa"/>
-      </w:tblCellMar>
-    </w:tblPr>
-  </w:style>
-  <w:style w:type="paragraph" w:styleId="a5">
-    <w:name w:val="List Paragraph"/>
-    <w:basedOn w:val="a"/>
-    <w:uiPriority w:val="34"/>
-    <w:qFormat/>
-    <w:rsid w:val="004575A6"/>
-    <w:pPr>
-      <w:ind w:left="720"/>
-      <w:contextualSpacing/>
-    </w:pPr>
-  </w:style>
-  <w:style w:type="paragraph" w:styleId="a6">
-    <w:name w:val="Balloon Text"/>
-    <w:basedOn w:val="a"/>
-    <w:link w:val="a7"/>
-    <w:uiPriority w:val="99"/>
-    <w:semiHidden/>
-    <w:unhideWhenUsed/>
-    <w:rsid w:val="00932242"/>
-    <w:rPr>
-      <w:rFonts w:ascii="Tahoma" w:hAnsi="Tahoma" w:cs="Tahoma"/>
-      <w:sz w:val="16"/>
-      <w:szCs w:val="16"/>
-    </w:rPr>
-  </w:style>
-  <w:style w:type="character" w:customStyle="1" w:styleId="a7">
-    <w:name w:val="Текст выноски Знак"/>
-    <w:basedOn w:val="a0"/>
-    <w:link w:val="a6"/>
-    <w:uiPriority w:val="99"/>
-    <w:semiHidden/>
-    <w:rsid w:val="00932242"/>
-    <w:rPr>
-      <w:rFonts w:ascii="Tahoma" w:eastAsia="Times New Roman" w:hAnsi="Tahoma" w:cs="Tahoma"/>
-      <w:sz w:val="16"/>
-      <w:szCs w:val="16"/>
-    </w:rPr>
-  </w:style>
-  <w:style w:type="paragraph" w:styleId="HTML">
-    <w:name w:val="HTML Preformatted"/>
-    <w:basedOn w:val="a"/>
-    <w:link w:val="HTML0"/>
-    <w:uiPriority w:val="99"/>
-    <w:semiHidden/>
-    <w:unhideWhenUsed/>
-    <w:rsid w:val="005E7E75"/>
-    <w:pPr>
-      <w:widowControl/>
-      <w:tabs>
-        <w:tab w:val="left" w:pos="916"/>
-        <w:tab w:val="left" w:pos="1832"/>
-        <w:tab w:val="left" w:pos="2748"/>
-        <w:tab w:val="left" w:pos="3664"/>
-        <w:tab w:val="left" w:pos="4580"/>
-        <w:tab w:val="left" w:pos="5496"/>
-        <w:tab w:val="left" w:pos="6412"/>
-        <w:tab w:val="left" w:pos="7328"/>
-        <w:tab w:val="left" w:pos="8244"/>
-        <w:tab w:val="left" w:pos="9160"/>
-        <w:tab w:val="left" w:pos="10076"/>
-        <w:tab w:val="left" w:pos="10992"/>
-        <w:tab w:val="left" w:pos="11908"/>
-        <w:tab w:val="left" w:pos="12824"/>
-        <w:tab w:val="left" w:pos="13740"/>
-        <w:tab w:val="left" w:pos="14656"/>
-      </w:tabs>
-      <w:autoSpaceDE/>
-      <w:autoSpaceDN/>
-    </w:pPr>
-    <w:rPr>
-      <w:rFonts w:ascii="Courier New" w:hAnsi="Courier New" w:cs="Courier New"/>
-      <w:sz w:val="20"/>
-      <w:szCs w:val="20"/>
-      <w:lang w:eastAsia="ru-RU"/>
-    </w:rPr>
-  </w:style>
-  <w:style w:type="character" w:customStyle="1" w:styleId="HTML0">
-    <w:name w:val="Стандартный HTML Знак"/>
-    <w:basedOn w:val="a0"/>
-    <w:link w:val="HTML"/>
-    <w:uiPriority w:val="99"/>
-    <w:semiHidden/>
-    <w:rsid w:val="005E7E75"/>
-    <w:rPr>
-      <w:rFonts w:ascii="Courier New" w:eastAsia="Times New Roman" w:hAnsi="Courier New" w:cs="Courier New"/>
-      <w:sz w:val="20"/>
-      <w:szCs w:val="20"/>
-      <w:lang w:eastAsia="ru-RU"/>
-    </w:rPr>
-  </w:style>
-</w:styles>
-</file>
-
-<file path=word/stylesWithEffects.xml><?xml version="1.0" encoding="utf-8"?>
-<w:styles xmlns:wpc="http://schemas.microsoft.com/office/word/2010/wordprocessingCanvas" xmlns:mc="http://schemas.openxmlformats.org/markup-compatibility/2006" xmlns:o="urn:schemas-microsoft-com:office:office" xmlns:r="http://schemas.openxmlformats.org/officeDocument/2006/relationships" xmlns:m="http://schemas.openxmlformats.org/officeDocument/2006/math" xmlns:v="urn:schemas-microsoft-com:vml" xmlns:wp14="http://schemas.microsoft.com/office/word/2010/wordprocessingDrawing" xmlns:wp="http://schemas.openxmlformats.org/drawingml/2006/wordprocessingDrawing" xmlns:w10="urn:schemas-microsoft-com:office:word" xmlns:w="http://schemas.openxmlformats.org/wordprocessingml/2006/main" xmlns:w14="http://schemas.microsoft.com/office/word/2010/wordml" xmlns:wpg="http://schemas.microsoft.com/office/word/2010/wordprocessingGroup" xmlns:wpi="http://schemas.microsoft.com/office/word/2010/wordprocessingInk" xmlns:wne="http://schemas.microsoft.com/office/word/2006/wordml" xmlns:wps="http://schemas.microsoft.com/office/word/2010/wordprocessingShape" mc:Ignorable="w14 wp14">
-  <w:docDefaults>
-    <w:rPrDefault>
-      <w:rPr>
-        <w:rFonts w:asciiTheme="minorHAnsi" w:eastAsiaTheme="minorHAnsi" w:hAnsiTheme="minorHAnsi" w:cstheme="minorBidi"/>
-        <w:sz w:val="22"/>
-        <w:szCs w:val="22"/>
-        <w:lang w:val="ru-RU" w:eastAsia="en-US" w:bidi="ar-SA"/>
-      </w:rPr>
-    </w:rPrDefault>
-    <w:pPrDefault>
-      <w:pPr>
-        <w:spacing w:after="200" w:line="276" w:lineRule="auto"/>
-      </w:pPr>
-    </w:pPrDefault>
-  </w:docDefaults>
-  <w:latentStyles w:defLockedState="0" w:defUIPriority="99" w:defSemiHidden="1" w:defUnhideWhenUsed="1" w:defQFormat="0" w:count="267">
-    <w:lsdException w:name="Normal" w:semiHidden="0" w:uiPriority="1" w:unhideWhenUsed="0" w:qFormat="1"/>
-    <w:lsdException w:name="heading 1" w:semiHidden="0" w:uiPriority="9" w:unhideWhenUsed="0" w:qFormat="1"/>
-    <w:lsdException w:name="heading 2" w:uiPriority="9" w:qFormat="1"/>
-    <w:lsdException w:name="heading 3" w:uiPriority="9" w:qFormat="1"/>
-    <w:lsdException w:name="heading 4" w:uiPriority="9" w:qFormat="1"/>
-    <w:lsdException w:name="heading 5" w:uiPriority="9" w:qFormat="1"/>
-    <w:lsdException w:name="heading 6" w:uiPriority="9" w:qFormat="1"/>
-    <w:lsdException w:name="heading 7" w:uiPriority="9" w:qFormat="1"/>
-    <w:lsdException w:name="heading 8" w:uiPriority="9" w:qFormat="1"/>
-    <w:lsdException w:name="heading 9" w:uiPriority="9" w:qFormat="1"/>
-    <w:lsdException w:name="toc 1" w:uiPriority="39"/>
-    <w:lsdException w:name="toc 2" w:uiPriority="39"/>
-    <w:lsdException w:name="toc 3" w:uiPriority="39"/>
-    <w:lsdException w:name="toc 4" w:uiPriority="39"/>
-    <w:lsdException w:name="toc 5" w:uiPriority="39"/>
-    <w:lsdException w:name="toc 6" w:uiPriority="39"/>
-    <w:lsdException w:name="toc 7" w:uiPriority="39"/>
-    <w:lsdException w:name="toc 8" w:uiPriority="39"/>
-    <w:lsdException w:name="toc 9" w:uiPriority="39"/>
-    <w:lsdException w:name="caption" w:uiPriority="35" w:qFormat="1"/>
-    <w:lsdException w:name="Title" w:semiHidden="0" w:uiPriority="10" w:unhideWhenUsed="0" w:qFormat="1"/>
-    <w:lsdException w:name="Default Paragraph Font" w:uiPriority="1"/>
-    <w:lsdException w:name="Body Text" w:uiPriority="1" w:qFormat="1"/>
-    <w:lsdException w:name="Subtitle" w:semiHidden="0" w:uiPriority="11" w:unhideWhenUsed="0" w:qFormat="1"/>
-    <w:lsdException w:name="Strong" w:semiHidden="0" w:uiPriority="22" w:unhideWhenUsed="0" w:qFormat="1"/>
-    <w:lsdException w:name="Emphasis" w:semiHidden="0" w:uiPriority="20" w:unhideWhenUsed="0" w:qFormat="1"/>
-    <w:lsdException w:name="Table Grid" w:semiHidden="0" w:uiPriority="59" w:unhideWhenUsed="0"/>
-    <w:lsdException w:name="Placeholder Text" w:unhideWhenUsed="0"/>
-    <w:lsdException w:name="No Spacing" w:semiHidden="0" w:uiPriority="1" w:unhideWhenUsed="0" w:qFormat="1"/>
-    <w:lsdException w:name="Light Shading" w:semiHidden="0" w:uiPriority="60" w:unhideWhenUsed="0"/>
-    <w:lsdException w:name="Light List" w:semiHidden="0" w:uiPriority="61" w:unhideWhenUsed="0"/>
-    <w:lsdException w:name="Light Grid" w:semiHidden="0" w:uiPriority="62" w:unhideWhenUsed="0"/>
-    <w:lsdException w:name="Medium Shading 1" w:semiHidden="0" w:uiPriority="63" w:unhideWhenUsed="0"/>
-    <w:lsdException w:name="Medium Shading 2" w:semiHidden="0" w:uiPriority="64" w:unhideWhenUsed="0"/>
-    <w:lsdException w:name="Medium List 1" w:semiHidden="0" w:uiPriority="65" w:unhideWhenUsed="0"/>
-    <w:lsdException w:name="Medium List 2" w:semiHidden="0" w:uiPriority="66" w:unhideWhenUsed="0"/>
-    <w:lsdException w:name="Medium Grid 1" w:semiHidden="0" w:uiPriority="67" w:unhideWhenUsed="0"/>
-    <w:lsdException w:name="Medium Grid 2" w:semiHidden="0" w:uiPriority="68" w:unhideWhenUsed="0"/>
-    <w:lsdException w:name="Medium Grid 3" w:semiHidden="0" w:uiPriority="69" w:unhideWhenUsed="0"/>
-    <w:lsdException w:name="Dark List" w:semiHidden="0" w:uiPriority="70" w:unhideWhenUsed="0"/>
-    <w:lsdException w:name="Colorful Shading" w:semiHidden="0" w:uiPriority="71" w:unhideWhenUsed="0"/>
-    <w:lsdException w:name="Colorful List" w:semiHidden="0" w:uiPriority="72" w:unhideWhenUsed="0"/>
-    <w:lsdException w:name="Colorful Grid" w:semiHidden="0" w:uiPriority="73" w:unhideWhenUsed="0"/>
-    <w:lsdException w:name="Light Shading Accent 1" w:semiHidden="0" w:uiPriority="60" w:unhideWhenUsed="0"/>
-    <w:lsdException w:name="Light List Accent 1" w:semiHidden="0" w:uiPriority="61" w:unhideWhenUsed="0"/>
-    <w:lsdException w:name="Light Grid Accent 1" w:semiHidden="0" w:uiPriority="62" w:unhideWhenUsed="0"/>
-    <w:lsdException w:name="Medium Shading 1 Accent 1" w:semiHidden="0" w:uiPriority="63" w:unhideWhenUsed="0"/>
-    <w:lsdException w:name="Medium Shading 2 Accent 1" w:semiHidden="0" w:uiPriority="64" w:unhideWhenUsed="0"/>
-    <w:lsdException w:name="Medium List 1 Accent 1" w:semiHidden="0" w:uiPriority="65" w:unhideWhenUsed="0"/>
-    <w:lsdException w:name="Revision" w:unhideWhenUsed="0"/>
-    <w:lsdException w:name="List Paragraph" w:semiHidden="0" w:uiPriority="34" w:unhideWhenUsed="0" w:qFormat="1"/>
-    <w:lsdException w:name="Quote" w:semiHidden="0" w:uiPriority="29" w:unhideWhenUsed="0" w:qFormat="1"/>
-    <w:lsdException w:name="Intense Quote" w:semiHidden="0" w:uiPriority="30" w:unhideWhenUsed="0" w:qFormat="1"/>
-    <w:lsdException w:name="Medium List 2 Accent 1" w:semiHidden="0" w:uiPriority="66" w:unhideWhenUsed="0"/>
-    <w:lsdException w:name="Medium Grid 1 Accent 1" w:semiHidden="0" w:uiPriority="67" w:unhideWhenUsed="0"/>
-    <w:lsdException w:name="Medium Grid 2 Accent 1" w:semiHidden="0" w:uiPriority="68" w:unhideWhenUsed="0"/>
-    <w:lsdException w:name="Medium Grid 3 Accent 1" w:semiHidden="0" w:uiPriority="69" w:unhideWhenUsed="0"/>
-    <w:lsdException w:name="Dark List Accent 1" w:semiHidden="0" w:uiPriority="70" w:unhideWhenUsed="0"/>
-    <w:lsdException w:name="Colorful Shading Accent 1" w:semiHidden="0" w:uiPriority="71" w:unhideWhenUsed="0"/>
-    <w:lsdException w:name="Colorful List Accent 1" w:semiHidden="0" w:uiPriority="72" w:unhideWhenUsed="0"/>
-    <w:lsdException w:name="Colorful Grid Accent 1" w:semiHidden="0" w:uiPriority="73" w:unhideWhenUsed="0"/>
-    <w:lsdException w:name="Light Shading Accent 2" w:semiHidden="0" w:uiPriority="60" w:unhideWhenUsed="0"/>
-    <w:lsdException w:name="Light List Accent 2" w:semiHidden="0" w:uiPriority="61" w:unhideWhenUsed="0"/>
-    <w:lsdException w:name="Light Grid Accent 2" w:semiHidden="0" w:uiPriority="62" w:unhideWhenUsed="0"/>
-    <w:lsdException w:name="Medium Shading 1 Accent 2" w:semiHidden="0" w:uiPriority="63" w:unhideWhenUsed="0"/>
-    <w:lsdException w:name="Medium Shading 2 Accent 2" w:semiHidden="0" w:uiPriority="64" w:unhideWhenUsed="0"/>
-    <w:lsdException w:name="Medium List 1 Accent 2" w:semiHidden="0" w:uiPriority="65" w:unhideWhenUsed="0"/>
-    <w:lsdException w:name="Medium List 2 Accent 2" w:semiHidden="0" w:uiPriority="66" w:unhideWhenUsed="0"/>
-    <w:lsdException w:name="Medium Grid 1 Accent 2" w:semiHidden="0" w:uiPriority="67" w:unhideWhenUsed="0"/>
-    <w:lsdException w:name="Medium Grid 2 Accent 2" w:semiHidden="0" w:uiPriority="68" w:unhideWhenUsed="0"/>
-    <w:lsdException w:name="Medium Grid 3 Accent 2" w:semiHidden="0" w:uiPriority="69" w:unhideWhenUsed="0"/>
-    <w:lsdException w:name="Dark List Accent 2" w:semiHidden="0" w:uiPriority="70" w:unhideWhenUsed="0"/>
-    <w:lsdException w:name="Colorful Shading Accent 2" w:semiHidden="0" w:uiPriority="71" w:unhideWhenUsed="0"/>
-    <w:lsdException w:name="Colorful List Accent 2" w:semiHidden="0" w:uiPriority="72" w:unhideWhenUsed="0"/>
-    <w:lsdException w:name="Colorful Grid Accent 2" w:semiHidden="0" w:uiPriority="73" w:unhideWhenUsed="0"/>
-    <w:lsdException w:name="Light Shading Accent 3" w:semiHidden="0" w:uiPriority="60" w:unhideWhenUsed="0"/>
-    <w:lsdException w:name="Light List Accent 3" w:semiHidden="0" w:uiPriority="61" w:unhideWhenUsed="0"/>
-    <w:lsdException w:name="Light Grid Accent 3" w:semiHidden="0" w:uiPriority="62" w:unhideWhenUsed="0"/>
-    <w:lsdException w:name="Medium Shading 1 Accent 3" w:semiHidden="0" w:uiPriority="63" w:unhideWhenUsed="0"/>
-    <w:lsdException w:name="Medium Shading 2 Accent 3" w:semiHidden="0" w:uiPriority="64" w:unhideWhenUsed="0"/>
-    <w:lsdException w:name="Medium List 1 Accent 3" w:semiHidden="0" w:uiPriority="65" w:unhideWhenUsed="0"/>
-    <w:lsdException w:name="Medium List 2 Accent 3" w:semiHidden="0" w:uiPriority="66" w:unhideWhenUsed="0"/>
-    <w:lsdException w:name="Medium Grid 1 Accent 3" w:semiHidden="0" w:uiPriority="67" w:unhideWhenUsed="0"/>
-    <w:lsdException w:name="Medium Grid 2 Accent 3" w:semiHidden="0" w:uiPriority="68" w:unhideWhenUsed="0"/>
-    <w:lsdException w:name="Medium Grid 3 Accent 3" w:semiHidden="0" w:uiPriority="69" w:unhideWhenUsed="0"/>
-    <w:lsdException w:name="Dark List Accent 3" w:semiHidden="0" w:uiPriority="70" w:unhideWhenUsed="0"/>
-    <w:lsdException w:name="Colorful Shading Accent 3" w:semiHidden="0" w:uiPriority="71" w:unhideWhenUsed="0"/>
-    <w:lsdException w:name="Colorful List Accent 3" w:semiHidden="0" w:uiPriority="72" w:unhideWhenUsed="0"/>
-    <w:lsdException w:name="Colorful Grid Accent 3" w:semiHidden="0" w:uiPriority="73" w:unhideWhenUsed="0"/>
-    <w:lsdException w:name="Light Shading Accent 4" w:semiHidden="0" w:uiPriority="60" w:unhideWhenUsed="0"/>
-    <w:lsdException w:name="Light List Accent 4" w:semiHidden="0" w:uiPriority="61" w:unhideWhenUsed="0"/>
-    <w:lsdException w:name="Light Grid Accent 4" w:semiHidden="0" w:uiPriority="62" w:unhideWhenUsed="0"/>
-    <w:lsdException w:name="Medium Shading 1 Accent 4" w:semiHidden="0" w:uiPriority="63" w:unhideWhenUsed="0"/>
-    <w:lsdException w:name="Medium Shading 2 Accent 4" w:semiHidden="0" w:uiPriority="64" w:unhideWhenUsed="0"/>
-    <w:lsdException w:name="Medium List 1 Accent 4" w:semiHidden="0" w:uiPriority="65" w:unhideWhenUsed="0"/>
-    <w:lsdException w:name="Medium List 2 Accent 4" w:semiHidden="0" w:uiPriority="66" w:unhideWhenUsed="0"/>
-    <w:lsdException w:name="Medium Grid 1 Accent 4" w:semiHidden="0" w:uiPriority="67" w:unhideWhenUsed="0"/>
-    <w:lsdException w:name="Medium Grid 2 Accent 4" w:semiHidden="0" w:uiPriority="68" w:unhideWhenUsed="0"/>
-    <w:lsdException w:name="Medium Grid 3 Accent 4" w:semiHidden="0" w:uiPriority="69" w:unhideWhenUsed="0"/>
-    <w:lsdException w:name="Dark List Accent 4" w:semiHidden="0" w:uiPriority="70" w:unhideWhenUsed="0"/>
-    <w:lsdException w:name="Colorful Shading Accent 4" w:semiHidden="0" w:uiPriority="71" w:unhideWhenUsed="0"/>
-    <w:lsdException w:name="Colorful List Accent 4" w:semiHidden="0" w:uiPriority="72" w:unhideWhenUsed="0"/>
-    <w:lsdException w:name="Colorful Grid Accent 4" w:semiHidden="0" w:uiPriority="73" w:unhideWhenUsed="0"/>
-    <w:lsdException w:name="Light Shading Accent 5" w:semiHidden="0" w:uiPriority="60" w:unhideWhenUsed="0"/>
-    <w:lsdException w:name="Light List Accent 5" w:semiHidden="0" w:uiPriority="61" w:unhideWhenUsed="0"/>
-    <w:lsdException w:name="Light Grid Accent 5" w:semiHidden="0" w:uiPriority="62" w:unhideWhenUsed="0"/>
-    <w:lsdException w:name="Medium Shading 1 Accent 5" w:semiHidden="0" w:uiPriority="63" w:unhideWhenUsed="0"/>
-    <w:lsdException w:name="Medium Shading 2 Accent 5" w:semiHidden="0" w:uiPriority="64" w:unhideWhenUsed="0"/>
-    <w:lsdException w:name="Medium List 1 Accent 5" w:semiHidden="0" w:uiPriority="65" w:unhideWhenUsed="0"/>
-    <w:lsdException w:name="Medium List 2 Accent 5" w:semiHidden="0" w:uiPriority="66" w:unhideWhenUsed="0"/>
-    <w:lsdException w:name="Medium Grid 1 Accent 5" w:semiHidden="0" w:uiPriority="67" w:unhideWhenUsed="0"/>
-    <w:lsdException w:name="Medium Grid 2 Accent 5" w:semiHidden="0" w:uiPriority="68" w:unhideWhenUsed="0"/>
-    <w:lsdException w:name="Medium Grid 3 Accent 5" w:semiHidden="0" w:uiPriority="69" w:unhideWhenUsed="0"/>
-    <w:lsdException w:name="Dark List Accent 5" w:semiHidden="0" w:uiPriority="70" w:unhideWhenUsed="0"/>
-    <w:lsdException w:name="Colorful Shading Accent 5" w:semiHidden="0" w:uiPriority="71" w:unhideWhenUsed="0"/>
-    <w:lsdException w:name="Colorful List Accent 5" w:semiHidden="0" w:uiPriority="72" w:unhideWhenUsed="0"/>
-    <w:lsdException w:name="Colorful Grid Accent 5" w:semiHidden="0" w:uiPriority="73" w:unhideWhenUsed="0"/>
-    <w:lsdException w:name="Light Shading Accent 6" w:semiHidden="0" w:uiPriority="60" w:unhideWhenUsed="0"/>
-    <w:lsdException w:name="Light List Accent 6" w:semiHidden="0" w:uiPriority="61" w:unhideWhenUsed="0"/>
-    <w:lsdException w:name="Light Grid Accent 6" w:semiHidden="0" w:uiPriority="62" w:unhideWhenUsed="0"/>
-    <w:lsdException w:name="Medium Shading 1 Accent 6" w:semiHidden="0" w:uiPriority="63" w:unhideWhenUsed="0"/>
-    <w:lsdException w:name="Medium Shading 2 Accent 6" w:semiHidden="0" w:uiPriority="64" w:unhideWhenUsed="0"/>
-    <w:lsdException w:name="Medium List 1 Accent 6" w:semiHidden="0" w:uiPriority="65" w:unhideWhenUsed="0"/>
-    <w:lsdException w:name="Medium List 2 Accent 6" w:semiHidden="0" w:uiPriority="66" w:unhideWhenUsed="0"/>
-    <w:lsdException w:name="Medium Grid 1 Accent 6" w:semiHidden="0" w:uiPriority="67" w:unhideWhenUsed="0"/>
-    <w:lsdException w:name="Medium Grid 2 Accent 6" w:semiHidden="0" w:uiPriority="68" w:unhideWhenUsed="0"/>
-    <w:lsdException w:name="Medium Grid 3 Accent 6" w:semiHidden="0" w:uiPriority="69" w:unhideWhenUsed="0"/>
-    <w:lsdException w:name="Dark List Accent 6" w:semiHidden="0" w:uiPriority="70" w:unhideWhenUsed="0"/>
-    <w:lsdException w:name="Colorful Shading Accent 6" w:semiHidden="0" w:uiPriority="71" w:unhideWhenUsed="0"/>
-    <w:lsdException w:name="Colorful List Accent 6" w:semiHidden="0" w:uiPriority="72" w:unhideWhenUsed="0"/>
-    <w:lsdException w:name="Colorful Grid Accent 6" w:semiHidden="0" w:uiPriority="73" w:unhideWhenUsed="0"/>
-    <w:lsdException w:name="Subtle Emphasis" w:semiHidden="0" w:uiPriority="19" w:unhideWhenUsed="0" w:qFormat="1"/>
-    <w:lsdException w:name="Intense Emphasis" w:semiHidden="0" w:uiPriority="21" w:unhideWhenUsed="0" w:qFormat="1"/>
-    <w:lsdException w:name="Subtle Reference" w:semiHidden="0" w:uiPriority="31" w:unhideWhenUsed="0" w:qFormat="1"/>
-    <w:lsdException w:name="Intense Reference" w:semiHidden="0" w:uiPriority="32" w:unhideWhenUsed="0" w:qFormat="1"/>
-    <w:lsdException w:name="Book Title" w:semiHidden="0" w:uiPriority="33" w:unhideWhenUsed="0" w:qFormat="1"/>
-    <w:lsdException w:name="Bibliography" w:uiPriority="37"/>
-    <w:lsdException w:name="TOC Heading" w:uiPriority="39" w:qFormat="1"/>
+  <w:latentStyles w:defLockedState="0" w:defUIPriority="99" w:defSemiHidden="0" w:defUnhideWhenUsed="0" w:defQFormat="0" w:count="371">
+    <w:lsdException w:name="Normal" w:uiPriority="1" w:qFormat="1"/>
+    <w:lsdException w:name="heading 1" w:uiPriority="9" w:qFormat="1"/>
+    <w:lsdException w:name="heading 2" w:semiHidden="1" w:uiPriority="9" w:unhideWhenUsed="1" w:qFormat="1"/>
+    <w:lsdException w:name="heading 3" w:semiHidden="1" w:uiPriority="9" w:unhideWhenUsed="1" w:qFormat="1"/>
+    <w:lsdException w:name="heading 4" w:semiHidden="1" w:uiPriority="9" w:unhideWhenUsed="1" w:qFormat="1"/>
+    <w:lsdException w:name="heading 5" w:semiHidden="1" w:uiPriority="9" w:unhideWhenUsed="1" w:qFormat="1"/>
+    <w:lsdException w:name="heading 6" w:semiHidden="1" w:uiPriority="9" w:unhideWhenUsed="1" w:qFormat="1"/>
+    <w:lsdException w:name="heading 7" w:semiHidden="1" w:uiPriority="9" w:unhideWhenUsed="1" w:qFormat="1"/>
+    <w:lsdException w:name="heading 8" w:semiHidden="1" w:uiPriority="9" w:unhideWhenUsed="1" w:qFormat="1"/>
+    <w:lsdException w:name="heading 9" w:semiHidden="1" w:uiPriority="9" w:unhideWhenUsed="1" w:qFormat="1"/>
+    <w:lsdException w:name="index 1" w:semiHidden="1" w:unhideWhenUsed="1"/>
+    <w:lsdException w:name="index 2" w:semiHidden="1" w:unhideWhenUsed="1"/>
+    <w:lsdException w:name="index 3" w:semiHidden="1" w:unhideWhenUsed="1"/>
+    <w:lsdException w:name="index 4" w:semiHidden="1" w:unhideWhenUsed="1"/>
+    <w:lsdException w:name="index 5" w:semiHidden="1" w:unhideWhenUsed="1"/>
+    <w:lsdException w:name="index 6" w:semiHidden="1" w:unhideWhenUsed="1"/>
+    <w:lsdException w:name="index 7" w:semiHidden="1" w:unhideWhenUsed="1"/>
+    <w:lsdException w:name="index 8" w:semiHidden="1" w:unhideWhenUsed="1"/>
+    <w:lsdException w:name="index 9" w:semiHidden="1" w:unhideWhenUsed="1"/>
+    <w:lsdException w:name="toc 1" w:semiHidden="1" w:uiPriority="39" w:unhideWhenUsed="1"/>
+    <w:lsdException w:name="toc 2" w:semiHidden="1" w:uiPriority="39" w:unhideWhenUsed="1"/>
+    <w:lsdException w:name="toc 3" w:semiHidden="1" w:uiPriority="39" w:unhideWhenUsed="1"/>
+    <w:lsdException w:name="toc 4" w:semiHidden="1" w:uiPriority="39" w:unhideWhenUsed="1"/>
+    <w:lsdException w:name="toc 5" w:semiHidden="1" w:uiPriority="39" w:unhideWhenUsed="1"/>
+    <w:lsdException w:name="toc 6" w:semiHidden="1" w:uiPriority="39" w:unhideWhenUsed="1"/>
+    <w:lsdException w:name="toc 7" w:semiHidden="1" w:uiPriority="39" w:unhideWhenUsed="1"/>
+    <w:lsdException w:name="toc 8" w:semiHidden="1" w:uiPriority="39" w:unhideWhenUsed="1"/>
+    <w:lsdException w:name="toc 9" w:semiHidden="1" w:uiPriority="39" w:unhideWhenUsed="1"/>
+    <w:lsdException w:name="Normal Indent" w:semiHidden="1" w:unhideWhenUsed="1"/>
+    <w:lsdException w:name="footnote text" w:semiHidden="1" w:unhideWhenUsed="1"/>
+    <w:lsdException w:name="annotation text" w:semiHidden="1" w:unhideWhenUsed="1"/>
+    <w:lsdException w:name="header" w:semiHidden="1" w:unhideWhenUsed="1"/>
+    <w:lsdException w:name="footer" w:semiHidden="1" w:unhideWhenUsed="1"/>
+    <w:lsdException w:name="index heading" w:semiHidden="1" w:unhideWhenUsed="1"/>
+    <w:lsdException w:name="caption" w:semiHidden="1" w:uiPriority="35" w:unhideWhenUsed="1" w:qFormat="1"/>
+    <w:lsdException w:name="table of figures" w:semiHidden="1" w:unhideWhenUsed="1"/>
+    <w:lsdException w:name="envelope address" w:semiHidden="1" w:unhideWhenUsed="1"/>
+    <w:lsdException w:name="envelope return" w:semiHidden="1" w:unhideWhenUsed="1"/>
+    <w:lsdException w:name="footnote reference" w:semiHidden="1" w:unhideWhenUsed="1"/>
+    <w:lsdException w:name="annotation reference" w:semiHidden="1" w:unhideWhenUsed="1"/>
+    <w:lsdException w:name="line number" w:semiHidden="1" w:unhideWhenUsed="1"/>
+    <w:lsdException w:name="page number" w:semiHidden="1" w:unhideWhenUsed="1"/>
+    <w:lsdException w:name="endnote reference" w:semiHidden="1" w:unhideWhenUsed="1"/>
+    <w:lsdException w:name="endnote text" w:semiHidden="1" w:unhideWhenUsed="1"/>
+    <w:lsdException w:name="table of authorities" w:semiHidden="1" w:unhideWhenUsed="1"/>
+    <w:lsdException w:name="macro" w:semiHidden="1" w:unhideWhenUsed="1"/>
+    <w:lsdException w:name="toa heading" w:semiHidden="1" w:unhideWhenUsed="1"/>
+    <w:lsdException w:name="List" w:semiHidden="1" w:unhideWhenUsed="1"/>
+    <w:lsdException w:name="List Bullet" w:semiHidden="1" w:unhideWhenUsed="1"/>
+    <w:lsdException w:name="List Number" w:semiHidden="1" w:unhideWhenUsed="1"/>
+    <w:lsdException w:name="List 2" w:semiHidden="1" w:unhideWhenUsed="1"/>
+    <w:lsdException w:name="List 3" w:semiHidden="1" w:unhideWhenUsed="1"/>
+    <w:lsdException w:name="List 4" w:semiHidden="1" w:unhideWhenUsed="1"/>
+    <w:lsdException w:name="List 5" w:semiHidden="1" w:unhideWhenUsed="1"/>
+    <w:lsdException w:name="List Bullet 2" w:semiHidden="1" w:unhideWhenUsed="1"/>
+    <w:lsdException w:name="List Bullet 3" w:semiHidden="1" w:unhideWhenUsed="1"/>
+    <w:lsdException w:name="List Bullet 4" w:semiHidden="1" w:unhideWhenUsed="1"/>
+    <w:lsdException w:name="List Bullet 5" w:semiHidden="1" w:unhideWhenUsed="1"/>
+    <w:lsdException w:name="List Number 2" w:semiHidden="1" w:unhideWhenUsed="1"/>
+    <w:lsdException w:name="List Number 3" w:semiHidden="1" w:unhideWhenUsed="1"/>
+    <w:lsdException w:name="List Number 4" w:semiHidden="1" w:unhideWhenUsed="1"/>
+    <w:lsdException w:name="List Number 5" w:semiHidden="1" w:unhideWhenUsed="1"/>
+    <w:lsdException w:name="Title" w:uiPriority="10" w:qFormat="1"/>
+    <w:lsdException w:name="Closing" w:semiHidden="1" w:unhideWhenUsed="1"/>
+    <w:lsdException w:name="Signature" w:semiHidden="1" w:unhideWhenUsed="1"/>
+    <w:lsdException w:name="Default Paragraph Font" w:semiHidden="1" w:uiPriority="1" w:unhideWhenUsed="1"/>
+    <w:lsdException w:name="Body Text" w:semiHidden="1" w:uiPriority="1" w:unhideWhenUsed="1" w:qFormat="1"/>
+    <w:lsdException w:name="Body Text Indent" w:semiHidden="1" w:unhideWhenUsed="1"/>
+    <w:lsdException w:name="List Continue" w:semiHidden="1" w:unhideWhenUsed="1"/>
+    <w:lsdException w:name="List Continue 2" w:semiHidden="1" w:unhideWhenUsed="1"/>
+    <w:lsdException w:name="List Continue 3" w:semiHidden="1" w:unhideWhenUsed="1"/>
+    <w:lsdException w:name="List Continue 4" w:semiHidden="1" w:unhideWhenUsed="1"/>
+    <w:lsdException w:name="List Continue 5" w:semiHidden="1" w:unhideWhenUsed="1"/>
+    <w:lsdException w:name="Message Header" w:semiHidden="1" w:unhideWhenUsed="1"/>
+    <w:lsdException w:name="Subtitle" w:uiPriority="11" w:qFormat="1"/>
+    <w:lsdException w:name="Salutation" w:semiHidden="1" w:unhideWhenUsed="1"/>
+    <w:lsdException w:name="Date" w:semiHidden="1" w:unhideWhenUsed="1"/>
+    <w:lsdException w:name="Body Text First Indent" w:semiHidden="1" w:unhideWhenUsed="1"/>
+    <w:lsdException w:name="Body Text First Indent 2" w:semiHidden="1" w:unhideWhenUsed="1"/>
+    <w:lsdException w:name="Note Heading" w:semiHidden="1" w:unhideWhenUsed="1"/>
+    <w:lsdException w:name="Body Text 2" w:semiHidden="1" w:unhideWhenUsed="1"/>
+    <w:lsdException w:name="Body Text 3" w:semiHidden="1" w:unhideWhenUsed="1"/>
+    <w:lsdException w:name="Body Text Indent 2" w:semiHidden="1" w:unhideWhenUsed="1"/>
+    <w:lsdException w:name="Body Text Indent 3" w:semiHidden="1" w:unhideWhenUsed="1"/>
+    <w:lsdException w:name="Block Text" w:semiHidden="1" w:unhideWhenUsed="1"/>
+    <w:lsdException w:name="Hyperlink" w:semiHidden="1" w:unhideWhenUsed="1"/>
+    <w:lsdException w:name="FollowedHyperlink" w:semiHidden="1" w:unhideWhenUsed="1"/>
+    <w:lsdException w:name="Strong" w:uiPriority="22" w:qFormat="1"/>
+    <w:lsdException w:name="Emphasis" w:uiPriority="20" w:qFormat="1"/>
+    <w:lsdException w:name="Document Map" w:semiHidden="1" w:unhideWhenUsed="1"/>
+    <w:lsdException w:name="Plain Text" w:semiHidden="1" w:unhideWhenUsed="1"/>
+    <w:lsdException w:name="E-mail Signature" w:semiHidden="1" w:unhideWhenUsed="1"/>
+    <w:lsdException w:name="HTML Top of Form" w:semiHidden="1" w:unhideWhenUsed="1"/>
+    <w:lsdException w:name="HTML Bottom of Form" w:semiHidden="1" w:unhideWhenUsed="1"/>
+    <w:lsdException w:name="Normal (Web)" w:semiHidden="1" w:unhideWhenUsed="1"/>
+    <w:lsdException w:name="HTML Acronym" w:semiHidden="1" w:unhideWhenUsed="1"/>
+    <w:lsdException w:name="HTML Address" w:semiHidden="1" w:unhideWhenUsed="1"/>
+    <w:lsdException w:name="HTML Cite" w:semiHidden="1" w:unhideWhenUsed="1"/>
+    <w:lsdException w:name="HTML Code" w:semiHidden="1" w:unhideWhenUsed="1"/>
+    <w:lsdException w:name="HTML Definition" w:semiHidden="1" w:unhideWhenUsed="1"/>
+    <w:lsdException w:name="HTML Keyboard" w:semiHidden="1" w:unhideWhenUsed="1"/>
+    <w:lsdException w:name="HTML Preformatted" w:semiHidden="1" w:unhideWhenUsed="1"/>
+    <w:lsdException w:name="HTML Sample" w:semiHidden="1" w:unhideWhenUsed="1"/>
+    <w:lsdException w:name="HTML Typewriter" w:semiHidden="1" w:unhideWhenUsed="1"/>
+    <w:lsdException w:name="HTML Variable" w:semiHidden="1" w:unhideWhenUsed="1"/>
+    <w:lsdException w:name="Normal Table" w:semiHidden="1" w:unhideWhenUsed="1"/>
+    <w:lsdException w:name="annotation subject" w:semiHidden="1" w:unhideWhenUsed="1"/>
+    <w:lsdException w:name="No List" w:semiHidden="1" w:unhideWhenUsed="1"/>
+    <w:lsdException w:name="Outline List 1" w:semiHidden="1" w:unhideWhenUsed="1"/>
+    <w:lsdException w:name="Outline List 2" w:semiHidden="1" w:unhideWhenUsed="1"/>
+    <w:lsdException w:name="Outline List 3" w:semiHidden="1" w:unhideWhenUsed="1"/>
+    <w:lsdException w:name="Table Simple 1" w:semiHidden="1" w:unhideWhenUsed="1"/>
+    <w:lsdException w:name="Table Simple 2" w:semiHidden="1" w:unhideWhenUsed="1"/>
+    <w:lsdException w:name="Table Simple 3" w:semiHidden="1" w:unhideWhenUsed="1"/>
+    <w:lsdException w:name="Table Classic 1" w:semiHidden="1" w:unhideWhenUsed="1"/>
+    <w:lsdException w:name="Table Classic 2" w:semiHidden="1" w:unhideWhenUsed="1"/>
+    <w:lsdException w:name="Table Classic 3" w:semiHidden="1" w:unhideWhenUsed="1"/>
+    <w:lsdException w:name="Table Classic 4" w:semiHidden="1" w:unhideWhenUsed="1"/>
+    <w:lsdException w:name="Table Colorful 1" w:semiHidden="1" w:unhideWhenUsed="1"/>
+    <w:lsdException w:name="Table Colorful 2" w:semiHidden="1" w:unhideWhenUsed="1"/>
+    <w:lsdException w:name="Table Colorful 3" w:semiHidden="1" w:unhideWhenUsed="1"/>
+    <w:lsdException w:name="Table Columns 1" w:semiHidden="1" w:unhideWhenUsed="1"/>
+    <w:lsdException w:name="Table Columns 2" w:semiHidden="1" w:unhideWhenUsed="1"/>
+    <w:lsdException w:name="Table Columns 3" w:semiHidden="1" w:unhideWhenUsed="1"/>
+    <w:lsdException w:name="Table Columns 4" w:semiHidden="1" w:unhideWhenUsed="1"/>
+    <w:lsdException w:name="Table Columns 5" w:semiHidden="1" w:unhideWhenUsed="1"/>
+    <w:lsdException w:name="Table Grid 1" w:semiHidden="1" w:unhideWhenUsed="1"/>
+    <w:lsdException w:name="Table Grid 2" w:semiHidden="1" w:unhideWhenUsed="1"/>
+    <w:lsdException w:name="Table Grid 3" w:semiHidden="1" w:unhideWhenUsed="1"/>
+    <w:lsdException w:name="Table Grid 4" w:semiHidden="1" w:unhideWhenUsed="1"/>
+    <w:lsdException w:name="Table Grid 5" w:semiHidden="1" w:unhideWhenUsed="1"/>
+    <w:lsdException w:name="Table Grid 6" w:semiHidden="1" w:unhideWhenUsed="1"/>
+    <w:lsdException w:name="Table Grid 7" w:semiHidden="1" w:unhideWhenUsed="1"/>
+    <w:lsdException w:name="Table Grid 8" w:semiHidden="1" w:unhideWhenUsed="1"/>
+    <w:lsdException w:name="Table List 1" w:semiHidden="1" w:unhideWhenUsed="1"/>
+    <w:lsdException w:name="Table List 2" w:semiHidden="1" w:unhideWhenUsed="1"/>
+    <w:lsdException w:name="Table List 3" w:semiHidden="1" w:unhideWhenUsed="1"/>
+    <w:lsdException w:name="Table List 4" w:semiHidden="1" w:unhideWhenUsed="1"/>
+    <w:lsdException w:name="Table List 5" w:semiHidden="1" w:unhideWhenUsed="1"/>
+    <w:lsdException w:name="Table List 6" w:semiHidden="1" w:unhideWhenUsed="1"/>
+    <w:lsdException w:name="Table List 7" w:semiHidden="1" w:unhideWhenUsed="1"/>
+    <w:lsdException w:name="Table List 8" w:semiHidden="1" w:unhideWhenUsed="1"/>
+    <w:lsdException w:name="Table 3D effects 1" w:semiHidden="1" w:unhideWhenUsed="1"/>
+    <w:lsdException w:name="Table 3D effects 2" w:semiHidden="1" w:unhideWhenUsed="1"/>
+    <w:lsdException w:name="Table 3D effects 3" w:semiHidden="1" w:unhideWhenUsed="1"/>
+    <w:lsdException w:name="Table Contemporary" w:semiHidden="1" w:unhideWhenUsed="1"/>
+    <w:lsdException w:name="Table Elegant" w:semiHidden="1" w:unhideWhenUsed="1"/>
+    <w:lsdException w:name="Table Professional" w:semiHidden="1" w:unhideWhenUsed="1"/>
+    <w:lsdException w:name="Table Subtle 1" w:semiHidden="1" w:unhideWhenUsed="1"/>
+    <w:lsdException w:name="Table Subtle 2" w:semiHidden="1" w:unhideWhenUsed="1"/>
+    <w:lsdException w:name="Table Web 1" w:semiHidden="1" w:unhideWhenUsed="1"/>
+    <w:lsdException w:name="Table Web 2" w:semiHidden="1" w:unhideWhenUsed="1"/>
+    <w:lsdException w:name="Table Web 3" w:semiHidden="1" w:unhideWhenUsed="1"/>
+    <w:lsdException w:name="Balloon Text" w:semiHidden="1" w:unhideWhenUsed="1"/>
+    <w:lsdException w:name="Table Grid" w:uiPriority="59"/>
+    <w:lsdException w:name="Table Theme" w:semiHidden="1" w:unhideWhenUsed="1"/>
+    <w:lsdException w:name="Placeholder Text" w:semiHidden="1"/>
+    <w:lsdException w:name="No Spacing" w:uiPriority="1" w:qFormat="1"/>
+    <w:lsdException w:name="Light Shading" w:uiPriority="60"/>
+    <w:lsdException w:name="Light List" w:uiPriority="61"/>
+    <w:lsdException w:name="Light Grid" w:uiPriority="62"/>
+    <w:lsdException w:name="Medium Shading 1" w:uiPriority="63"/>
+    <w:lsdException w:name="Medium Shading 2" w:uiPriority="64"/>
+    <w:lsdException w:name="Medium List 1" w:uiPriority="65"/>
+    <w:lsdException w:name="Medium List 2" w:uiPriority="66"/>
+    <w:lsdException w:name="Medium Grid 1" w:uiPriority="67"/>
+    <w:lsdException w:name="Medium Grid 2" w:uiPriority="68"/>
+    <w:lsdException w:name="Medium Grid 3" w:uiPriority="69"/>
+    <w:lsdException w:name="Dark List" w:uiPriority="70"/>
+    <w:lsdException w:name="Colorful Shading" w:uiPriority="71"/>
+    <w:lsdException w:name="Colorful List" w:uiPriority="72"/>
+    <w:lsdException w:name="Colorful Grid" w:uiPriority="73"/>
+    <w:lsdException w:name="Light Shading Accent 1" w:uiPriority="60"/>
+    <w:lsdException w:name="Light List Accent 1" w:uiPriority="61"/>
+    <w:lsdException w:name="Light Grid Accent 1" w:uiPriority="62"/>
+    <w:lsdException w:name="Medium Shading 1 Accent 1" w:uiPriority="63"/>
+    <w:lsdException w:name="Medium Shading 2 Accent 1" w:uiPriority="64"/>
+    <w:lsdException w:name="Medium List 1 Accent 1" w:uiPriority="65"/>
+    <w:lsdException w:name="Revision" w:semiHidden="1"/>
+    <w:lsdException w:name="List Paragraph" w:uiPriority="34" w:qFormat="1"/>
+    <w:lsdException w:name="Quote" w:uiPriority="29" w:qFormat="1"/>
+    <w:lsdException w:name="Intense Quote" w:uiPriority="30" w:qFormat="1"/>
+    <w:lsdException w:name="Medium List 2 Accent 1" w:uiPriority="66"/>
+    <w:lsdException w:name="Medium Grid 1 Accent 1" w:uiPriority="67"/>
+    <w:lsdException w:name="Medium Grid 2 Accent 1" w:uiPriority="68"/>
+    <w:lsdException w:name="Medium Grid 3 Accent 1" w:uiPriority="69"/>
+    <w:lsdException w:name="Dark List Accent 1" w:uiPriority="70"/>
+    <w:lsdException w:name="Colorful Shading Accent 1" w:uiPriority="71"/>
+    <w:lsdException w:name="Colorful List Accent 1" w:uiPriority="72"/>
+    <w:lsdException w:name="Colorful Grid Accent 1" w:uiPriority="73"/>
+    <w:lsdException w:name="Light Shading Accent 2" w:uiPriority="60"/>
+    <w:lsdException w:name="Light List Accent 2" w:uiPriority="61"/>
+    <w:lsdException w:name="Light Grid Accent 2" w:uiPriority="62"/>
+    <w:lsdException w:name="Medium Shading 1 Accent 2" w:uiPriority="63"/>
+    <w:lsdException w:name="Medium Shading 2 Accent 2" w:uiPriority="64"/>
+    <w:lsdException w:name="Medium List 1 Accent 2" w:uiPriority="65"/>
+    <w:lsdException w:name="Medium List 2 Accent 2" w:uiPriority="66"/>
+    <w:lsdException w:name="Medium Grid 1 Accent 2" w:uiPriority="67"/>
+    <w:lsdException w:name="Medium Grid 2 Accent 2" w:uiPriority="68"/>
+    <w:lsdException w:name="Medium Grid 3 Accent 2" w:uiPriority="69"/>
+    <w:lsdException w:name="Dark List Accent 2" w:uiPriority="70"/>
+    <w:lsdException w:name="Colorful Shading Accent 2" w:uiPriority="71"/>
+    <w:lsdException w:name="Colorful List Accent 2" w:uiPriority="72"/>
+    <w:lsdException w:name="Colorful Grid Accent 2" w:uiPriority="73"/>
+    <w:lsdException w:name="Light Shading Accent 3" w:uiPriority="60"/>
+    <w:lsdException w:name="Light List Accent 3" w:uiPriority="61"/>
+    <w:lsdException w:name="Light Grid Accent 3" w:uiPriority="62"/>
+    <w:lsdException w:name="Medium Shading 1 Accent 3" w:uiPriority="63"/>
+    <w:lsdException w:name="Medium Shading 2 Accent 3" w:uiPriority="64"/>
+    <w:lsdException w:name="Medium List 1 Accent 3" w:uiPriority="65"/>
+    <w:lsdException w:name="Medium List 2 Accent 3" w:uiPriority="66"/>
+    <w:lsdException w:name="Medium Grid 1 Accent 3" w:uiPriority="67"/>
+    <w:lsdException w:name="Medium Grid 2 Accent 3" w:uiPriority="68"/>
+    <w:lsdException w:name="Medium Grid 3 Accent 3" w:uiPriority="69"/>
+    <w:lsdException w:name="Dark List Accent 3" w:uiPriority="70"/>
+    <w:lsdException w:name="Colorful Shading Accent 3" w:uiPriority="71"/>
+    <w:lsdException w:name="Colorful List Accent 3" w:uiPriority="72"/>
+    <w:lsdException w:name="Colorful Grid Accent 3" w:uiPriority="73"/>
+    <w:lsdException w:name="Light Shading Accent 4" w:uiPriority="60"/>
+    <w:lsdException w:name="Light List Accent 4" w:uiPriority="61"/>
+    <w:lsdException w:name="Light Grid Accent 4" w:uiPriority="62"/>
+    <w:lsdException w:name="Medium Shading 1 Accent 4" w:uiPriority="63"/>
+    <w:lsdException w:name="Medium Shading 2 Accent 4" w:uiPriority="64"/>
+    <w:lsdException w:name="Medium List 1 Accent 4" w:uiPriority="65"/>
+    <w:lsdException w:name="Medium List 2 Accent 4" w:uiPriority="66"/>
+    <w:lsdException w:name="Medium Grid 1 Accent 4" w:uiPriority="67"/>
+    <w:lsdException w:name="Medium Grid 2 Accent 4" w:uiPriority="68"/>
+    <w:lsdException w:name="Medium Grid 3 Accent 4" w:uiPriority="69"/>
+    <w:lsdException w:name="Dark List Accent 4" w:uiPriority="70"/>
+    <w:lsdException w:name="Colorful Shading Accent 4" w:uiPriority="71"/>
+    <w:lsdException w:name="Colorful List Accent 4" w:uiPriority="72"/>
+    <w:lsdException w:name="Colorful Grid Accent 4" w:uiPriority="73"/>
+    <w:lsdException w:name="Light Shading Accent 5" w:uiPriority="60"/>
+    <w:lsdException w:name="Light List Accent 5" w:uiPriority="61"/>
+    <w:lsdException w:name="Light Grid Accent 5" w:uiPriority="62"/>
+    <w:lsdException w:name="Medium Shading 1 Accent 5" w:uiPriority="63"/>
+    <w:lsdException w:name="Medium Shading 2 Accent 5" w:uiPriority="64"/>
+    <w:lsdException w:name="Medium List 1 Accent 5" w:uiPriority="65"/>
+    <w:lsdException w:name="Medium List 2 Accent 5" w:uiPriority="66"/>
+    <w:lsdException w:name="Medium Grid 1 Accent 5" w:uiPriority="67"/>
+    <w:lsdException w:name="Medium Grid 2 Accent 5" w:uiPriority="68"/>
+    <w:lsdException w:name="Medium Grid 3 Accent 5" w:uiPriority="69"/>
+    <w:lsdException w:name="Dark List Accent 5" w:uiPriority="70"/>
+    <w:lsdException w:name="Colorful Shading Accent 5" w:uiPriority="71"/>
+    <w:lsdException w:name="Colorful List Accent 5" w:uiPriority="72"/>
+    <w:lsdException w:name="Colorful Grid Accent 5" w:uiPriority="73"/>
+    <w:lsdException w:name="Light Shading Accent 6" w:uiPriority="60"/>
+    <w:lsdException w:name="Light List Accent 6" w:uiPriority="61"/>
+    <w:lsdException w:name="Light Grid Accent 6" w:uiPriority="62"/>
+    <w:lsdException w:name="Medium Shading 1 Accent 6" w:uiPriority="63"/>
+    <w:lsdException w:name="Medium Shading 2 Accent 6" w:uiPriority="64"/>
+    <w:lsdException w:name="Medium List 1 Accent 6" w:uiPriority="65"/>
+    <w:lsdException w:name="Medium List 2 Accent 6" w:uiPriority="66"/>
+    <w:lsdException w:name="Medium Grid 1 Accent 6" w:uiPriority="67"/>
+    <w:lsdException w:name="Medium Grid 2 Accent 6" w:uiPriority="68"/>
+    <w:lsdException w:name="Medium Grid 3 Accent 6" w:uiPriority="69"/>
+    <w:lsdException w:name="Dark List Accent 6" w:uiPriority="70"/>
+    <w:lsdException w:name="Colorful Shading Accent 6" w:uiPriority="71"/>
+    <w:lsdException w:name="Colorful List Accent 6" w:uiPriority="72"/>
+    <w:lsdException w:name="Colorful Grid Accent 6" w:uiPriority="73"/>
+    <w:lsdException w:name="Subtle Emphasis" w:uiPriority="19" w:qFormat="1"/>
+    <w:lsdException w:name="Intense Emphasis" w:uiPriority="21" w:qFormat="1"/>
+    <w:lsdException w:name="Subtle Reference" w:uiPriority="31" w:qFormat="1"/>
+    <w:lsdException w:name="Intense Reference" w:uiPriority="32" w:qFormat="1"/>
+    <w:lsdException w:name="Book Title" w:uiPriority="33" w:qFormat="1"/>
+    <w:lsdException w:name="Bibliography" w:semiHidden="1" w:uiPriority="37" w:unhideWhenUsed="1"/>
+    <w:lsdException w:name="TOC Heading" w:semiHidden="1" w:uiPriority="39" w:unhideWhenUsed="1" w:qFormat="1"/>
+    <w:lsdException w:name="Plain Table 1" w:uiPriority="41"/>
+    <w:lsdException w:name="Plain Table 2" w:uiPriority="42"/>
+    <w:lsdException w:name="Plain Table 3" w:uiPriority="43"/>
+    <w:lsdException w:name="Plain Table 4" w:uiPriority="44"/>
+    <w:lsdException w:name="Plain Table 5" w:uiPriority="45"/>
+    <w:lsdException w:name="Grid Table Light" w:uiPriority="40"/>
+    <w:lsdException w:name="Grid Table 1 Light" w:uiPriority="46"/>
+    <w:lsdException w:name="Grid Table 2" w:uiPriority="47"/>
+    <w:lsdException w:name="Grid Table 3" w:uiPriority="48"/>
+    <w:lsdException w:name="Grid Table 4" w:uiPriority="49"/>
+    <w:lsdException w:name="Grid Table 5 Dark" w:uiPriority="50"/>
+    <w:lsdException w:name="Grid Table 6 Colorful" w:uiPriority="51"/>
+    <w:lsdException w:name="Grid Table 7 Colorful" w:uiPriority="52"/>
+    <w:lsdException w:name="Grid Table 1 Light Accent 1" w:uiPriority="46"/>
+    <w:lsdException w:name="Grid Table 2 Accent 1" w:uiPriority="47"/>
+    <w:lsdException w:name="Grid Table 3 Accent 1" w:uiPriority="48"/>
+    <w:lsdException w:name="Grid Table 4 Accent 1" w:uiPriority="49"/>
+    <w:lsdException w:name="Grid Table 5 Dark Accent 1" w:uiPriority="50"/>
+    <w:lsdException w:name="Grid Table 6 Colorful Accent 1" w:uiPriority="51"/>
+    <w:lsdException w:name="Grid Table 7 Colorful Accent 1" w:uiPriority="52"/>
+    <w:lsdException w:name="Grid Table 1 Light Accent 2" w:uiPriority="46"/>
+    <w:lsdException w:name="Grid Table 2 Accent 2" w:uiPriority="47"/>
+    <w:lsdException w:name="Grid Table 3 Accent 2" w:uiPriority="48"/>
+    <w:lsdException w:name="Grid Table 4 Accent 2" w:uiPriority="49"/>
+    <w:lsdException w:name="Grid Table 5 Dark Accent 2" w:uiPriority="50"/>
+    <w:lsdException w:name="Grid Table 6 Colorful Accent 2" w:uiPriority="51"/>
+    <w:lsdException w:name="Grid Table 7 Colorful Accent 2" w:uiPriority="52"/>
+    <w:lsdException w:name="Grid Table 1 Light Accent 3" w:uiPriority="46"/>
+    <w:lsdException w:name="Grid Table 2 Accent 3" w:uiPriority="47"/>
+    <w:lsdException w:name="Grid Table 3 Accent 3" w:uiPriority="48"/>
+    <w:lsdException w:name="Grid Table 4 Accent 3" w:uiPriority="49"/>
+    <w:lsdException w:name="Grid Table 5 Dark Accent 3" w:uiPriority="50"/>
+    <w:lsdException w:name="Grid Table 6 Colorful Accent 3" w:uiPriority="51"/>
+    <w:lsdException w:name="Grid Table 7 Colorful Accent 3" w:uiPriority="52"/>
+    <w:lsdException w:name="Grid Table 1 Light Accent 4" w:uiPriority="46"/>
+    <w:lsdException w:name="Grid Table 2 Accent 4" w:uiPriority="47"/>
+    <w:lsdException w:name="Grid Table 3 Accent 4" w:uiPriority="48"/>
+    <w:lsdException w:name="Grid Table 4 Accent 4" w:uiPriority="49"/>
+    <w:lsdException w:name="Grid Table 5 Dark Accent 4" w:uiPriority="50"/>
+    <w:lsdException w:name="Grid Table 6 Colorful Accent 4" w:uiPriority="51"/>
+    <w:lsdException w:name="Grid Table 7 Colorful Accent 4" w:uiPriority="52"/>
+    <w:lsdException w:name="Grid Table 1 Light Accent 5" w:uiPriority="46"/>
+    <w:lsdException w:name="Grid Table 2 Accent 5" w:uiPriority="47"/>
+    <w:lsdException w:name="Grid Table 3 Accent 5" w:uiPriority="48"/>
+    <w:lsdException w:name="Grid Table 4 Accent 5" w:uiPriority="49"/>
+    <w:lsdException w:name="Grid Table 5 Dark Accent 5" w:uiPriority="50"/>
+    <w:lsdException w:name="Grid Table 6 Colorful Accent 5" w:uiPriority="51"/>
+    <w:lsdException w:name="Grid Table 7 Colorful Accent 5" w:uiPriority="52"/>
+    <w:lsdException w:name="Grid Table 1 Light Accent 6" w:uiPriority="46"/>
+    <w:lsdException w:name="Grid Table 2 Accent 6" w:uiPriority="47"/>
+    <w:lsdException w:name="Grid Table 3 Accent 6" w:uiPriority="48"/>
+    <w:lsdException w:name="Grid Table 4 Accent 6" w:uiPriority="49"/>
+    <w:lsdException w:name="Grid Table 5 Dark Accent 6" w:uiPriority="50"/>
+    <w:lsdException w:name="Grid Table 6 Colorful Accent 6" w:uiPriority="51"/>
+    <w:lsdException w:name="Grid Table 7 Colorful Accent 6" w:uiPriority="52"/>
+    <w:lsdException w:name="List Table 1 Light" w:uiPriority="46"/>
+    <w:lsdException w:name="List Table 2" w:uiPriority="47"/>
+    <w:lsdException w:name="List Table 3" w:uiPriority="48"/>
+    <w:lsdException w:name="List Table 4" w:uiPriority="49"/>
+    <w:lsdException w:name="List Table 5 Dark" w:uiPriority="50"/>
+    <w:lsdException w:name="List Table 6 Colorful" w:uiPriority="51"/>
+    <w:lsdException w:name="List Table 7 Colorful" w:uiPriority="52"/>
+    <w:lsdException w:name="List Table 1 Light Accent 1" w:uiPriority="46"/>
+    <w:lsdException w:name="List Table 2 Accent 1" w:uiPriority="47"/>
+    <w:lsdException w:name="List Table 3 Accent 1" w:uiPriority="48"/>
+    <w:lsdException w:name="List Table 4 Accent 1" w:uiPriority="49"/>
+    <w:lsdException w:name="List Table 5 Dark Accent 1" w:uiPriority="50"/>
+    <w:lsdException w:name="List Table 6 Colorful Accent 1" w:uiPriority="51"/>
+    <w:lsdException w:name="List Table 7 Colorful Accent 1" w:uiPriority="52"/>
+    <w:lsdException w:name="List Table 1 Light Accent 2" w:uiPriority="46"/>
+    <w:lsdException w:name="List Table 2 Accent 2" w:uiPriority="47"/>
+    <w:lsdException w:name="List Table 3 Accent 2" w:uiPriority="48"/>
+    <w:lsdException w:name="List Table 4 Accent 2" w:uiPriority="49"/>
+    <w:lsdException w:name="List Table 5 Dark Accent 2" w:uiPriority="50"/>
+    <w:lsdException w:name="List Table 6 Colorful Accent 2" w:uiPriority="51"/>
+    <w:lsdException w:name="List Table 7 Colorful Accent 2" w:uiPriority="52"/>
+    <w:lsdException w:name="List Table 1 Light Accent 3" w:uiPriority="46"/>
+    <w:lsdException w:name="List Table 2 Accent 3" w:uiPriority="47"/>
+    <w:lsdException w:name="List Table 3 Accent 3" w:uiPriority="48"/>
+    <w:lsdException w:name="List Table 4 Accent 3" w:uiPriority="49"/>
+    <w:lsdException w:name="List Table 5 Dark Accent 3" w:uiPriority="50"/>
+    <w:lsdException w:name="List Table 6 Colorful Accent 3" w:uiPriority="51"/>
+    <w:lsdException w:name="List Table 7 Colorful Accent 3" w:uiPriority="52"/>
+    <w:lsdException w:name="List Table 1 Light Accent 4" w:uiPriority="46"/>
+    <w:lsdException w:name="List Table 2 Accent 4" w:uiPriority="47"/>
+    <w:lsdException w:name="List Table 3 Accent 4" w:uiPriority="48"/>
+    <w:lsdException w:name="List Table 4 Accent 4" w:uiPriority="49"/>
+    <w:lsdException w:name="List Table 5 Dark Accent 4" w:uiPriority="50"/>
+    <w:lsdException w:name="List Table 6 Colorful Accent 4" w:uiPriority="51"/>
+    <w:lsdException w:name="List Table 7 Colorful Accent 4" w:uiPriority="52"/>
+    <w:lsdException w:name="List Table 1 Light Accent 5" w:uiPriority="46"/>
+    <w:lsdException w:name="List Table 2 Accent 5" w:uiPriority="47"/>
+    <w:lsdException w:name="List Table 3 Accent 5" w:uiPriority="48"/>
+    <w:lsdException w:name="List Table 4 Accent 5" w:uiPriority="49"/>
+    <w:lsdException w:name="List Table 5 Dark Accent 5" w:uiPriority="50"/>
+    <w:lsdException w:name="List Table 6 Colorful Accent 5" w:uiPriority="51"/>
+    <w:lsdException w:name="List Table 7 Colorful Accent 5" w:uiPriority="52"/>
+    <w:lsdException w:name="List Table 1 Light Accent 6" w:uiPriority="46"/>
+    <w:lsdException w:name="List Table 2 Accent 6" w:uiPriority="47"/>
+    <w:lsdException w:name="List Table 3 Accent 6" w:uiPriority="48"/>
+    <w:lsdException w:name="List Table 4 Accent 6" w:uiPriority="49"/>
+    <w:lsdException w:name="List Table 5 Dark Accent 6" w:uiPriority="50"/>
+    <w:lsdException w:name="List Table 6 Colorful Accent 6" w:uiPriority="51"/>
+    <w:lsdException w:name="List Table 7 Colorful Accent 6" w:uiPriority="52"/>
   </w:latentStyles>
   <w:style w:type="paragraph" w:default="1" w:styleId="a">
     <w:name w:val="Normal"/>

</xml_diff>